<commit_message>
Culminacion del ejercicio 2
</commit_message>
<xml_diff>
--- a/9 Analisis Multivariado/Trabajo 3/Analisis_Multivariado_Trabajo3_KevinHaquehua.docx
+++ b/9 Analisis Multivariado/Trabajo 3/Analisis_Multivariado_Trabajo3_KevinHaquehua.docx
@@ -60,7 +60,7 @@
         </w:p>
       </w:sdtContent>
     </w:sdt>
-    <w:bookmarkStart w:id="47" w:name="X29823dd508848cf221f1dc47f614e9d975278d9"/>
+    <w:bookmarkStart w:id="83" w:name="X29823dd508848cf221f1dc47f614e9d975278d9"/>
     <w:p>
       <w:pPr>
         <w:pStyle w:val="Ttulo1"/>
@@ -7330,7 +7330,7 @@
     <w:bookmarkEnd w:id="40"/>
     <w:bookmarkEnd w:id="41"/>
     <w:bookmarkEnd w:id="42"/>
-    <w:bookmarkStart w:id="44" w:name="Xcce823a9037b54fd935877edcca33ee4e4f79df"/>
+    <w:bookmarkStart w:id="80" w:name="Xcce823a9037b54fd935877edcca33ee4e4f79df"/>
     <w:p>
       <w:pPr>
         <w:pStyle w:val="Ttulo2"/>
@@ -7852,7 +7852,7 @@
         <w:t xml:space="preserve">Graficar y perfilar a nuestros clientes según su agrupación jerárquica.</w:t>
       </w:r>
     </w:p>
-    <w:bookmarkStart w:id="43" w:name="solución-1"/>
+    <w:bookmarkStart w:id="79" w:name="solución-1"/>
     <w:p>
       <w:pPr>
         <w:pStyle w:val="Ttulo3"/>
@@ -7894,65 +7894,548 @@
     </w:p>
     <w:p>
       <w:pPr>
-        <w:pStyle w:val="Compact"/>
-        <w:numPr>
-          <w:ilvl w:val="0"/>
-          <w:numId w:val="1011"/>
-        </w:numPr>
-      </w:pPr>
-      <w:r>
-        <w:rPr>
-          <w:b/>
-          <w:bCs/>
-        </w:rPr>
-        <w:t xml:space="preserve">Generar el agrupamiento por particiones utilizando el método kmeans con k=4.</w:t>
-      </w:r>
-    </w:p>
-    <w:p>
-      <w:pPr>
-        <w:pStyle w:val="Compact"/>
-        <w:numPr>
-          <w:ilvl w:val="0"/>
-          <w:numId w:val="1011"/>
-        </w:numPr>
-      </w:pPr>
-      <w:r>
-        <w:rPr>
-          <w:b/>
-          <w:bCs/>
-        </w:rPr>
-        <w:t xml:space="preserve">Añadir el dataset original la columna cluster, que identificará a los grupos que obtuvimos mediante esta metodología.</w:t>
-      </w:r>
-    </w:p>
-    <w:p>
-      <w:pPr>
-        <w:pStyle w:val="Compact"/>
-        <w:numPr>
-          <w:ilvl w:val="0"/>
-          <w:numId w:val="1011"/>
-        </w:numPr>
-      </w:pPr>
-      <w:r>
-        <w:rPr>
-          <w:b/>
-          <w:bCs/>
-        </w:rPr>
-        <w:t xml:space="preserve">Graficar y perfilar a nuestros clientes según su agrupación.</w:t>
-      </w:r>
-    </w:p>
-    <w:p>
-      <w:pPr>
         <w:pStyle w:val="FirstParagraph"/>
       </w:pPr>
       <w:r>
-        <w:rPr>
-          <w:b/>
-          <w:bCs/>
-        </w:rPr>
-        <w:t xml:space="preserve">Opción 2</w:t>
-      </w:r>
-      <w:r>
-        <w:t xml:space="preserve">:</w:t>
+        <w:t xml:space="preserve">Carguemos las librerias a utilizar</w:t>
+      </w:r>
+    </w:p>
+    <w:p>
+      <w:pPr>
+        <w:pStyle w:val="SourceCode"/>
+      </w:pPr>
+      <w:r>
+        <w:rPr>
+          <w:rStyle w:val="FunctionTok"/>
+        </w:rPr>
+        <w:t xml:space="preserve">library</w:t>
+      </w:r>
+      <w:r>
+        <w:rPr>
+          <w:rStyle w:val="NormalTok"/>
+        </w:rPr>
+        <w:t xml:space="preserve">(cluster)</w:t>
+      </w:r>
+      <w:r>
+        <w:br/>
+      </w:r>
+      <w:r>
+        <w:rPr>
+          <w:rStyle w:val="FunctionTok"/>
+        </w:rPr>
+        <w:t xml:space="preserve">library</w:t>
+      </w:r>
+      <w:r>
+        <w:rPr>
+          <w:rStyle w:val="NormalTok"/>
+        </w:rPr>
+        <w:t xml:space="preserve">(factoextra)</w:t>
+      </w:r>
+    </w:p>
+    <w:p>
+      <w:pPr>
+        <w:pStyle w:val="SourceCode"/>
+      </w:pPr>
+      <w:r>
+        <w:rPr>
+          <w:rStyle w:val="VerbatimChar"/>
+        </w:rPr>
+        <w:t xml:space="preserve">## Loading required package: ggplot2</w:t>
+      </w:r>
+    </w:p>
+    <w:p>
+      <w:pPr>
+        <w:pStyle w:val="SourceCode"/>
+      </w:pPr>
+      <w:r>
+        <w:rPr>
+          <w:rStyle w:val="VerbatimChar"/>
+        </w:rPr>
+        <w:t xml:space="preserve">## </w:t>
+      </w:r>
+      <w:r>
+        <w:br/>
+      </w:r>
+      <w:r>
+        <w:rPr>
+          <w:rStyle w:val="VerbatimChar"/>
+        </w:rPr>
+        <w:t xml:space="preserve">## Attaching package: 'ggplot2'</w:t>
+      </w:r>
+    </w:p>
+    <w:p>
+      <w:pPr>
+        <w:pStyle w:val="SourceCode"/>
+      </w:pPr>
+      <w:r>
+        <w:rPr>
+          <w:rStyle w:val="VerbatimChar"/>
+        </w:rPr>
+        <w:t xml:space="preserve">## The following objects are masked from 'package:psych':</w:t>
+      </w:r>
+      <w:r>
+        <w:br/>
+      </w:r>
+      <w:r>
+        <w:rPr>
+          <w:rStyle w:val="VerbatimChar"/>
+        </w:rPr>
+        <w:t xml:space="preserve">## </w:t>
+      </w:r>
+      <w:r>
+        <w:br/>
+      </w:r>
+      <w:r>
+        <w:rPr>
+          <w:rStyle w:val="VerbatimChar"/>
+        </w:rPr>
+        <w:t xml:space="preserve">##     %+%, alpha</w:t>
+      </w:r>
+    </w:p>
+    <w:p>
+      <w:pPr>
+        <w:pStyle w:val="SourceCode"/>
+      </w:pPr>
+      <w:r>
+        <w:rPr>
+          <w:rStyle w:val="VerbatimChar"/>
+        </w:rPr>
+        <w:t xml:space="preserve">## Welcome! Want to learn more? See two factoextra-related books at https://goo.gl/ve3WBa</w:t>
+      </w:r>
+    </w:p>
+    <w:p>
+      <w:pPr>
+        <w:pStyle w:val="SourceCode"/>
+      </w:pPr>
+      <w:r>
+        <w:rPr>
+          <w:rStyle w:val="FunctionTok"/>
+        </w:rPr>
+        <w:t xml:space="preserve">library</w:t>
+      </w:r>
+      <w:r>
+        <w:rPr>
+          <w:rStyle w:val="NormalTok"/>
+        </w:rPr>
+        <w:t xml:space="preserve">(fpc)</w:t>
+      </w:r>
+    </w:p>
+    <w:p>
+      <w:pPr>
+        <w:pStyle w:val="FirstParagraph"/>
+      </w:pPr>
+      <w:r>
+        <w:t xml:space="preserve">Veamos un resumen de los datos</w:t>
+      </w:r>
+    </w:p>
+    <w:p>
+      <w:pPr>
+        <w:pStyle w:val="SourceCode"/>
+      </w:pPr>
+      <w:r>
+        <w:rPr>
+          <w:rStyle w:val="FunctionTok"/>
+        </w:rPr>
+        <w:t xml:space="preserve">summary</w:t>
+      </w:r>
+      <w:r>
+        <w:rPr>
+          <w:rStyle w:val="NormalTok"/>
+        </w:rPr>
+        <w:t xml:space="preserve">(clientes)</w:t>
+      </w:r>
+    </w:p>
+    <w:p>
+      <w:pPr>
+        <w:pStyle w:val="SourceCode"/>
+      </w:pPr>
+      <w:r>
+        <w:rPr>
+          <w:rStyle w:val="VerbatimChar"/>
+        </w:rPr>
+        <w:t xml:space="preserve">##     Channel          Region          Fresh             Milk      </w:t>
+      </w:r>
+      <w:r>
+        <w:br/>
+      </w:r>
+      <w:r>
+        <w:rPr>
+          <w:rStyle w:val="VerbatimChar"/>
+        </w:rPr>
+        <w:t xml:space="preserve">##  Min.   :1.000   Min.   :1.000   Min.   :     3   Min.   :   55  </w:t>
+      </w:r>
+      <w:r>
+        <w:br/>
+      </w:r>
+      <w:r>
+        <w:rPr>
+          <w:rStyle w:val="VerbatimChar"/>
+        </w:rPr>
+        <w:t xml:space="preserve">##  1st Qu.:1.000   1st Qu.:2.000   1st Qu.:  3146   1st Qu.: 1532  </w:t>
+      </w:r>
+      <w:r>
+        <w:br/>
+      </w:r>
+      <w:r>
+        <w:rPr>
+          <w:rStyle w:val="VerbatimChar"/>
+        </w:rPr>
+        <w:t xml:space="preserve">##  Median :1.000   Median :3.000   Median :  8533   Median : 3620  </w:t>
+      </w:r>
+      <w:r>
+        <w:br/>
+      </w:r>
+      <w:r>
+        <w:rPr>
+          <w:rStyle w:val="VerbatimChar"/>
+        </w:rPr>
+        <w:t xml:space="preserve">##  Mean   :1.321   Mean   :2.547   Mean   : 12022   Mean   : 5772  </w:t>
+      </w:r>
+      <w:r>
+        <w:br/>
+      </w:r>
+      <w:r>
+        <w:rPr>
+          <w:rStyle w:val="VerbatimChar"/>
+        </w:rPr>
+        <w:t xml:space="preserve">##  3rd Qu.:2.000   3rd Qu.:3.000   3rd Qu.: 16935   3rd Qu.: 7168  </w:t>
+      </w:r>
+      <w:r>
+        <w:br/>
+      </w:r>
+      <w:r>
+        <w:rPr>
+          <w:rStyle w:val="VerbatimChar"/>
+        </w:rPr>
+        <w:t xml:space="preserve">##  Max.   :2.000   Max.   :3.000   Max.   :112151   Max.   :73498  </w:t>
+      </w:r>
+      <w:r>
+        <w:br/>
+      </w:r>
+      <w:r>
+        <w:rPr>
+          <w:rStyle w:val="VerbatimChar"/>
+        </w:rPr>
+        <w:t xml:space="preserve">##     Grocery          Frozen      Detergents_Paper   Delicatessen    </w:t>
+      </w:r>
+      <w:r>
+        <w:br/>
+      </w:r>
+      <w:r>
+        <w:rPr>
+          <w:rStyle w:val="VerbatimChar"/>
+        </w:rPr>
+        <w:t xml:space="preserve">##  Min.   :    3   Min.   :   25   Min.   :    3.0   Min.   :    3.0  </w:t>
+      </w:r>
+      <w:r>
+        <w:br/>
+      </w:r>
+      <w:r>
+        <w:rPr>
+          <w:rStyle w:val="VerbatimChar"/>
+        </w:rPr>
+        <w:t xml:space="preserve">##  1st Qu.: 2151   1st Qu.:  744   1st Qu.:  256.5   1st Qu.:  407.5  </w:t>
+      </w:r>
+      <w:r>
+        <w:br/>
+      </w:r>
+      <w:r>
+        <w:rPr>
+          <w:rStyle w:val="VerbatimChar"/>
+        </w:rPr>
+        <w:t xml:space="preserve">##  Median : 4754   Median : 1535   Median :  813.0   Median :  967.0  </w:t>
+      </w:r>
+      <w:r>
+        <w:br/>
+      </w:r>
+      <w:r>
+        <w:rPr>
+          <w:rStyle w:val="VerbatimChar"/>
+        </w:rPr>
+        <w:t xml:space="preserve">##  Mean   : 7886   Mean   : 3079   Mean   : 2857.7   Mean   : 1526.8  </w:t>
+      </w:r>
+      <w:r>
+        <w:br/>
+      </w:r>
+      <w:r>
+        <w:rPr>
+          <w:rStyle w:val="VerbatimChar"/>
+        </w:rPr>
+        <w:t xml:space="preserve">##  3rd Qu.:10582   3rd Qu.: 3560   3rd Qu.: 3900.0   3rd Qu.: 1821.5  </w:t>
+      </w:r>
+      <w:r>
+        <w:br/>
+      </w:r>
+      <w:r>
+        <w:rPr>
+          <w:rStyle w:val="VerbatimChar"/>
+        </w:rPr>
+        <w:t xml:space="preserve">##  Max.   :92780   Max.   :60869   Max.   :40827.0   Max.   :47943.0</w:t>
+      </w:r>
+    </w:p>
+    <w:p>
+      <w:pPr>
+        <w:pStyle w:val="FirstParagraph"/>
+      </w:pPr>
+      <w:r>
+        <w:t xml:space="preserve">Por la descripción mostrada, las variables Channel y region son variables cualitativas, por lo que se deben quitar estas variables para realizar el análisis</w:t>
+      </w:r>
+    </w:p>
+    <w:p>
+      <w:pPr>
+        <w:pStyle w:val="SourceCode"/>
+      </w:pPr>
+      <w:r>
+        <w:rPr>
+          <w:rStyle w:val="NormalTok"/>
+        </w:rPr>
+        <w:t xml:space="preserve">clientes_num </w:t>
+      </w:r>
+      <w:r>
+        <w:rPr>
+          <w:rStyle w:val="OtherTok"/>
+        </w:rPr>
+        <w:t xml:space="preserve">&lt;-</w:t>
+      </w:r>
+      <w:r>
+        <w:rPr>
+          <w:rStyle w:val="NormalTok"/>
+        </w:rPr>
+        <w:t xml:space="preserve"> clientes[,</w:t>
+      </w:r>
+      <w:r>
+        <w:rPr>
+          <w:rStyle w:val="FunctionTok"/>
+        </w:rPr>
+        <w:t xml:space="preserve">c</w:t>
+      </w:r>
+      <w:r>
+        <w:rPr>
+          <w:rStyle w:val="NormalTok"/>
+        </w:rPr>
+        <w:t xml:space="preserve">(</w:t>
+      </w:r>
+      <w:r>
+        <w:rPr>
+          <w:rStyle w:val="SpecialCharTok"/>
+        </w:rPr>
+        <w:t xml:space="preserve">-</w:t>
+      </w:r>
+      <w:r>
+        <w:rPr>
+          <w:rStyle w:val="DecValTok"/>
+        </w:rPr>
+        <w:t xml:space="preserve">1</w:t>
+      </w:r>
+      <w:r>
+        <w:rPr>
+          <w:rStyle w:val="NormalTok"/>
+        </w:rPr>
+        <w:t xml:space="preserve">,</w:t>
+      </w:r>
+      <w:r>
+        <w:rPr>
+          <w:rStyle w:val="SpecialCharTok"/>
+        </w:rPr>
+        <w:t xml:space="preserve">-</w:t>
+      </w:r>
+      <w:r>
+        <w:rPr>
+          <w:rStyle w:val="DecValTok"/>
+        </w:rPr>
+        <w:t xml:space="preserve">2</w:t>
+      </w:r>
+      <w:r>
+        <w:rPr>
+          <w:rStyle w:val="NormalTok"/>
+        </w:rPr>
+        <w:t xml:space="preserve">)]</w:t>
+      </w:r>
+    </w:p>
+    <w:p>
+      <w:pPr>
+        <w:pStyle w:val="FirstParagraph"/>
+      </w:pPr>
+      <w:r>
+        <w:t xml:space="preserve">Ahora estandarizemos</w:t>
+      </w:r>
+    </w:p>
+    <w:p>
+      <w:pPr>
+        <w:pStyle w:val="SourceCode"/>
+      </w:pPr>
+      <w:r>
+        <w:rPr>
+          <w:rStyle w:val="NormalTok"/>
+        </w:rPr>
+        <w:t xml:space="preserve">clientes_num_estan </w:t>
+      </w:r>
+      <w:r>
+        <w:rPr>
+          <w:rStyle w:val="OtherTok"/>
+        </w:rPr>
+        <w:t xml:space="preserve">&lt;-</w:t>
+      </w:r>
+      <w:r>
+        <w:rPr>
+          <w:rStyle w:val="NormalTok"/>
+        </w:rPr>
+        <w:t xml:space="preserve"> </w:t>
+      </w:r>
+      <w:r>
+        <w:rPr>
+          <w:rStyle w:val="FunctionTok"/>
+        </w:rPr>
+        <w:t xml:space="preserve">scale</w:t>
+      </w:r>
+      <w:r>
+        <w:rPr>
+          <w:rStyle w:val="NormalTok"/>
+        </w:rPr>
+        <w:t xml:space="preserve">(clientes_num)</w:t>
+      </w:r>
+      <w:r>
+        <w:br/>
+      </w:r>
+      <w:r>
+        <w:rPr>
+          <w:rStyle w:val="FunctionTok"/>
+        </w:rPr>
+        <w:t xml:space="preserve">head</w:t>
+      </w:r>
+      <w:r>
+        <w:rPr>
+          <w:rStyle w:val="NormalTok"/>
+        </w:rPr>
+        <w:t xml:space="preserve">(clientes_num_estan)</w:t>
+      </w:r>
+    </w:p>
+    <w:p>
+      <w:pPr>
+        <w:pStyle w:val="SourceCode"/>
+      </w:pPr>
+      <w:r>
+        <w:rPr>
+          <w:rStyle w:val="VerbatimChar"/>
+        </w:rPr>
+        <w:t xml:space="preserve">##            Fresh        Milk     Grocery     Frozen Detergents_Paper</w:t>
+      </w:r>
+      <w:r>
+        <w:br/>
+      </w:r>
+      <w:r>
+        <w:rPr>
+          <w:rStyle w:val="VerbatimChar"/>
+        </w:rPr>
+        <w:t xml:space="preserve">## [1,]  0.05114209  0.52699734 -0.03454679 -0.5896211      -0.03870576</w:t>
+      </w:r>
+      <w:r>
+        <w:br/>
+      </w:r>
+      <w:r>
+        <w:rPr>
+          <w:rStyle w:val="VerbatimChar"/>
+        </w:rPr>
+        <w:t xml:space="preserve">## [2,] -0.39236614  0.54789087  0.17861063 -0.2709873       0.09168787</w:t>
+      </w:r>
+      <w:r>
+        <w:br/>
+      </w:r>
+      <w:r>
+        <w:rPr>
+          <w:rStyle w:val="VerbatimChar"/>
+        </w:rPr>
+        <w:t xml:space="preserve">## [3,] -0.44800224  0.41194728 -0.02148333 -0.1386349       0.13866328</w:t>
+      </w:r>
+      <w:r>
+        <w:br/>
+      </w:r>
+      <w:r>
+        <w:rPr>
+          <w:rStyle w:val="VerbatimChar"/>
+        </w:rPr>
+        <w:t xml:space="preserve">## [4,]  0.09824311 -0.62078982 -0.38927811  0.6845025      -0.49518879</w:t>
+      </w:r>
+      <w:r>
+        <w:br/>
+      </w:r>
+      <w:r>
+        <w:rPr>
+          <w:rStyle w:val="VerbatimChar"/>
+        </w:rPr>
+        <w:t xml:space="preserve">## [5,]  0.83716006 -0.04906699 -0.07309992  0.1721772      -0.22766066</w:t>
+      </w:r>
+      <w:r>
+        <w:br/>
+      </w:r>
+      <w:r>
+        <w:rPr>
+          <w:rStyle w:val="VerbatimChar"/>
+        </w:rPr>
+        <w:t xml:space="preserve">## [6,] -0.20617487  0.33746322 -0.29316079 -0.4965833      -0.22386892</w:t>
+      </w:r>
+      <w:r>
+        <w:br/>
+      </w:r>
+      <w:r>
+        <w:rPr>
+          <w:rStyle w:val="VerbatimChar"/>
+        </w:rPr>
+        <w:t xml:space="preserve">##      Delicatessen</w:t>
+      </w:r>
+      <w:r>
+        <w:br/>
+      </w:r>
+      <w:r>
+        <w:rPr>
+          <w:rStyle w:val="VerbatimChar"/>
+        </w:rPr>
+        <w:t xml:space="preserve">## [1,]  -0.06688156</w:t>
+      </w:r>
+      <w:r>
+        <w:br/>
+      </w:r>
+      <w:r>
+        <w:rPr>
+          <w:rStyle w:val="VerbatimChar"/>
+        </w:rPr>
+        <w:t xml:space="preserve">## [2,]   0.08827088</w:t>
+      </w:r>
+      <w:r>
+        <w:br/>
+      </w:r>
+      <w:r>
+        <w:rPr>
+          <w:rStyle w:val="VerbatimChar"/>
+        </w:rPr>
+        <w:t xml:space="preserve">## [3,]   2.23773441</w:t>
+      </w:r>
+      <w:r>
+        <w:br/>
+      </w:r>
+      <w:r>
+        <w:rPr>
+          <w:rStyle w:val="VerbatimChar"/>
+        </w:rPr>
+        <w:t xml:space="preserve">## [4,]   0.09252163</w:t>
+      </w:r>
+      <w:r>
+        <w:br/>
+      </w:r>
+      <w:r>
+        <w:rPr>
+          <w:rStyle w:val="VerbatimChar"/>
+        </w:rPr>
+        <w:t xml:space="preserve">## [5,]   1.29583864</w:t>
+      </w:r>
+      <w:r>
+        <w:br/>
+      </w:r>
+      <w:r>
+        <w:rPr>
+          <w:rStyle w:val="VerbatimChar"/>
+        </w:rPr>
+        <w:t xml:space="preserve">## [6,]  -0.02685365</w:t>
       </w:r>
     </w:p>
     <w:p>
@@ -7968,7 +8451,338 @@
           <w:b/>
           <w:bCs/>
         </w:rPr>
-        <w:t xml:space="preserve">Generar un nuevo dataset solo con las variables numéricas y estandarizarlas.</w:t>
+        <w:t xml:space="preserve">Generar el agrupamiento por particiones utilizando el método kmeans con k=4.</w:t>
+      </w:r>
+    </w:p>
+    <w:p>
+      <w:pPr>
+        <w:pStyle w:val="SourceCode"/>
+      </w:pPr>
+      <w:r>
+        <w:rPr>
+          <w:rStyle w:val="NormalTok"/>
+        </w:rPr>
+        <w:t xml:space="preserve">res</w:t>
+      </w:r>
+      <w:r>
+        <w:rPr>
+          <w:rStyle w:val="OtherTok"/>
+        </w:rPr>
+        <w:t xml:space="preserve">&lt;-</w:t>
+      </w:r>
+      <w:r>
+        <w:rPr>
+          <w:rStyle w:val="FunctionTok"/>
+        </w:rPr>
+        <w:t xml:space="preserve">kmeans</w:t>
+      </w:r>
+      <w:r>
+        <w:rPr>
+          <w:rStyle w:val="NormalTok"/>
+        </w:rPr>
+        <w:t xml:space="preserve">(clientes_num_estan,</w:t>
+      </w:r>
+      <w:r>
+        <w:rPr>
+          <w:rStyle w:val="DecValTok"/>
+        </w:rPr>
+        <w:t xml:space="preserve">4</w:t>
+      </w:r>
+      <w:r>
+        <w:rPr>
+          <w:rStyle w:val="NormalTok"/>
+        </w:rPr>
+        <w:t xml:space="preserve">)</w:t>
+      </w:r>
+      <w:r>
+        <w:br/>
+      </w:r>
+      <w:r>
+        <w:rPr>
+          <w:rStyle w:val="NormalTok"/>
+        </w:rPr>
+        <w:t xml:space="preserve">res</w:t>
+      </w:r>
+    </w:p>
+    <w:p>
+      <w:pPr>
+        <w:pStyle w:val="SourceCode"/>
+      </w:pPr>
+      <w:r>
+        <w:rPr>
+          <w:rStyle w:val="VerbatimChar"/>
+        </w:rPr>
+        <w:t xml:space="preserve">## K-means clustering with 4 clusters of sizes 95, 63, 269, 12</w:t>
+      </w:r>
+      <w:r>
+        <w:br/>
+      </w:r>
+      <w:r>
+        <w:rPr>
+          <w:rStyle w:val="VerbatimChar"/>
+        </w:rPr>
+        <w:t xml:space="preserve">## </w:t>
+      </w:r>
+      <w:r>
+        <w:br/>
+      </w:r>
+      <w:r>
+        <w:rPr>
+          <w:rStyle w:val="VerbatimChar"/>
+        </w:rPr>
+        <w:t xml:space="preserve">## Cluster means:</w:t>
+      </w:r>
+      <w:r>
+        <w:br/>
+      </w:r>
+      <w:r>
+        <w:rPr>
+          <w:rStyle w:val="VerbatimChar"/>
+        </w:rPr>
+        <w:t xml:space="preserve">##        Fresh       Milk    Grocery     Frozen Detergents_Paper Delicatessen</w:t>
+      </w:r>
+      <w:r>
+        <w:br/>
+      </w:r>
+      <w:r>
+        <w:rPr>
+          <w:rStyle w:val="VerbatimChar"/>
+        </w:rPr>
+        <w:t xml:space="preserve">## 1 -0.5122059  0.6404222  0.8901248 -0.3386683        0.9010353   0.05042427</w:t>
+      </w:r>
+      <w:r>
+        <w:br/>
+      </w:r>
+      <w:r>
+        <w:rPr>
+          <w:rStyle w:val="VerbatimChar"/>
+        </w:rPr>
+        <w:t xml:space="preserve">## 2  1.6545511 -0.1050523 -0.2125750  1.1000523       -0.4009003   0.33161518</w:t>
+      </w:r>
+      <w:r>
+        <w:br/>
+      </w:r>
+      <w:r>
+        <w:rPr>
+          <w:rStyle w:val="VerbatimChar"/>
+        </w:rPr>
+        <w:t xml:space="preserve">## 3 -0.2297001 -0.3822281 -0.4354983 -0.1650339       -0.3958432  -0.19498879</w:t>
+      </w:r>
+      <w:r>
+        <w:br/>
+      </w:r>
+      <w:r>
+        <w:rPr>
+          <w:rStyle w:val="VerbatimChar"/>
+        </w:rPr>
+        <w:t xml:space="preserve">## 4  0.5176806  4.0497949  3.8316176  0.6053586        3.8450162   2.23082693</w:t>
+      </w:r>
+      <w:r>
+        <w:br/>
+      </w:r>
+      <w:r>
+        <w:rPr>
+          <w:rStyle w:val="VerbatimChar"/>
+        </w:rPr>
+        <w:t xml:space="preserve">## </w:t>
+      </w:r>
+      <w:r>
+        <w:br/>
+      </w:r>
+      <w:r>
+        <w:rPr>
+          <w:rStyle w:val="VerbatimChar"/>
+        </w:rPr>
+        <w:t xml:space="preserve">## Clustering vector:</w:t>
+      </w:r>
+      <w:r>
+        <w:br/>
+      </w:r>
+      <w:r>
+        <w:rPr>
+          <w:rStyle w:val="VerbatimChar"/>
+        </w:rPr>
+        <w:t xml:space="preserve">##   [1] 3 1 1 3 2 3 3 3 3 1 1 3 2 1 1 3 1 3 3 3 3 3 2 4 1 3 3 3 1 2 3 3 3 2 3 1 2</w:t>
+      </w:r>
+      <w:r>
+        <w:br/>
+      </w:r>
+      <w:r>
+        <w:rPr>
+          <w:rStyle w:val="VerbatimChar"/>
+        </w:rPr>
+        <w:t xml:space="preserve">##  [38] 1 1 2 2 3 1 1 1 1 1 4 1 1 3 3 2 1 3 3 4 1 3 3 3 4 3 1 3 4 3 1 3 3 2 2 3 2</w:t>
+      </w:r>
+      <w:r>
+        <w:br/>
+      </w:r>
+      <w:r>
+        <w:rPr>
+          <w:rStyle w:val="VerbatimChar"/>
+        </w:rPr>
+        <w:t xml:space="preserve">##  [75] 3 3 3 1 3 3 3 1 1 3 3 4 4 2 3 2 3 3 4 2 1 3 3 3 3 3 1 1 3 2 3 3 1 1 3 1 3</w:t>
+      </w:r>
+      <w:r>
+        <w:br/>
+      </w:r>
+      <w:r>
+        <w:rPr>
+          <w:rStyle w:val="VerbatimChar"/>
+        </w:rPr>
+        <w:t xml:space="preserve">## [112] 1 2 3 3 3 3 3 3 3 3 3 3 3 2 2 2 3 3 2 3 3 3 3 3 3 3 3 3 3 3 2 2 3 3 1 3 3</w:t>
+      </w:r>
+      <w:r>
+        <w:br/>
+      </w:r>
+      <w:r>
+        <w:rPr>
+          <w:rStyle w:val="VerbatimChar"/>
+        </w:rPr>
+        <w:t xml:space="preserve">## [149] 3 2 3 3 3 3 3 1 1 3 1 1 1 3 3 1 3 1 1 3 3 3 1 1 3 1 3 1 2 3 3 3 3 2 1 4 3</w:t>
+      </w:r>
+      <w:r>
+        <w:br/>
+      </w:r>
+      <w:r>
+        <w:rPr>
+          <w:rStyle w:val="VerbatimChar"/>
+        </w:rPr>
+        <w:t xml:space="preserve">## [186] 3 3 3 1 1 3 3 3 1 3 2 2 1 3 3 1 1 2 3 3 1 3 3 3 1 3 4 3 3 1 1 3 1 3 3 1 3</w:t>
+      </w:r>
+      <w:r>
+        <w:br/>
+      </w:r>
+      <w:r>
+        <w:rPr>
+          <w:rStyle w:val="VerbatimChar"/>
+        </w:rPr>
+        <w:t xml:space="preserve">## [223] 3 3 3 3 3 3 3 3 3 3 3 3 3 3 3 3 2 2 3 3 3 1 1 3 3 3 3 3 4 3 2 1 2 3 3 2 2</w:t>
+      </w:r>
+      <w:r>
+        <w:br/>
+      </w:r>
+      <w:r>
+        <w:rPr>
+          <w:rStyle w:val="VerbatimChar"/>
+        </w:rPr>
+        <w:t xml:space="preserve">## [260] 3 3 3 3 1 1 1 3 1 3 3 3 3 2 3 3 2 2 3 3 3 3 2 2 2 2 3 3 3 2 3 3 3 1 3 3 3</w:t>
+      </w:r>
+      <w:r>
+        <w:br/>
+      </w:r>
+      <w:r>
+        <w:rPr>
+          <w:rStyle w:val="VerbatimChar"/>
+        </w:rPr>
+        <w:t xml:space="preserve">## [297] 3 3 3 3 1 1 1 1 1 1 3 3 1 3 2 1 3 3 1 3 3 3 1 3 3 3 3 3 2 3 3 3 3 3 1 3 4</w:t>
+      </w:r>
+      <w:r>
+        <w:br/>
+      </w:r>
+      <w:r>
+        <w:rPr>
+          <w:rStyle w:val="VerbatimChar"/>
+        </w:rPr>
+        <w:t xml:space="preserve">## [334] 2 2 3 3 3 3 1 1 3 1 3 3 1 2 3 1 3 1 3 1 3 3 3 1 3 3 3 3 3 3 3 3 3 3 3 3 2</w:t>
+      </w:r>
+      <w:r>
+        <w:br/>
+      </w:r>
+      <w:r>
+        <w:rPr>
+          <w:rStyle w:val="VerbatimChar"/>
+        </w:rPr>
+        <w:t xml:space="preserve">## [371] 2 3 3 3 3 1 2 3 3 2 2 2 3 1 3 3 3 3 3 3 3 3 2 3 3 1 3 3 3 3 2 3 3 3 3 2 1</w:t>
+      </w:r>
+      <w:r>
+        <w:br/>
+      </w:r>
+      <w:r>
+        <w:rPr>
+          <w:rStyle w:val="VerbatimChar"/>
+        </w:rPr>
+        <w:t xml:space="preserve">## [408] 3 3 3 3 3 2 3 3 1 3 1 3 1 3 3 3 3 2 1 2 3 3 3 2 3 3 3 2 2 1 3 3</w:t>
+      </w:r>
+      <w:r>
+        <w:br/>
+      </w:r>
+      <w:r>
+        <w:rPr>
+          <w:rStyle w:val="VerbatimChar"/>
+        </w:rPr>
+        <w:t xml:space="preserve">## </w:t>
+      </w:r>
+      <w:r>
+        <w:br/>
+      </w:r>
+      <w:r>
+        <w:rPr>
+          <w:rStyle w:val="VerbatimChar"/>
+        </w:rPr>
+        <w:t xml:space="preserve">## Within cluster sum of squares by cluster:</w:t>
+      </w:r>
+      <w:r>
+        <w:br/>
+      </w:r>
+      <w:r>
+        <w:rPr>
+          <w:rStyle w:val="VerbatimChar"/>
+        </w:rPr>
+        <w:t xml:space="preserve">## [1] 182.1506 439.9499 235.4537 491.7818</w:t>
+      </w:r>
+      <w:r>
+        <w:br/>
+      </w:r>
+      <w:r>
+        <w:rPr>
+          <w:rStyle w:val="VerbatimChar"/>
+        </w:rPr>
+        <w:t xml:space="preserve">##  (between_SS / total_SS =  48.7 %)</w:t>
+      </w:r>
+      <w:r>
+        <w:br/>
+      </w:r>
+      <w:r>
+        <w:rPr>
+          <w:rStyle w:val="VerbatimChar"/>
+        </w:rPr>
+        <w:t xml:space="preserve">## </w:t>
+      </w:r>
+      <w:r>
+        <w:br/>
+      </w:r>
+      <w:r>
+        <w:rPr>
+          <w:rStyle w:val="VerbatimChar"/>
+        </w:rPr>
+        <w:t xml:space="preserve">## Available components:</w:t>
+      </w:r>
+      <w:r>
+        <w:br/>
+      </w:r>
+      <w:r>
+        <w:rPr>
+          <w:rStyle w:val="VerbatimChar"/>
+        </w:rPr>
+        <w:t xml:space="preserve">## </w:t>
+      </w:r>
+      <w:r>
+        <w:br/>
+      </w:r>
+      <w:r>
+        <w:rPr>
+          <w:rStyle w:val="VerbatimChar"/>
+        </w:rPr>
+        <w:t xml:space="preserve">## [1] "cluster"      "centers"      "totss"        "withinss"     "tot.withinss"</w:t>
+      </w:r>
+      <w:r>
+        <w:br/>
+      </w:r>
+      <w:r>
+        <w:rPr>
+          <w:rStyle w:val="VerbatimChar"/>
+        </w:rPr>
+        <w:t xml:space="preserve">## [6] "betweenss"    "size"         "iter"         "ifault"</w:t>
       </w:r>
     </w:p>
     <w:p>
@@ -7976,7 +8790,7 @@
         <w:pStyle w:val="Compact"/>
         <w:numPr>
           <w:ilvl w:val="0"/>
-          <w:numId w:val="1012"/>
+          <w:numId w:val="1013"/>
         </w:numPr>
       </w:pPr>
       <w:r>
@@ -7984,7 +8798,123 @@
           <w:b/>
           <w:bCs/>
         </w:rPr>
-        <w:t xml:space="preserve">Encuentre ahora los clusters de forma jerárquica, calculando la matriz de distancias euclidianas y seleccionando en enlace que creas mejor se ajuste a los datos.</w:t>
+        <w:t xml:space="preserve">Añadir el dataset original la columna cluster, que identificará a los grupos que obtuvimos mediante esta metodología.</w:t>
+      </w:r>
+    </w:p>
+    <w:p>
+      <w:pPr>
+        <w:pStyle w:val="SourceCode"/>
+      </w:pPr>
+      <w:r>
+        <w:rPr>
+          <w:rStyle w:val="NormalTok"/>
+        </w:rPr>
+        <w:t xml:space="preserve">clientes.new</w:t>
+      </w:r>
+      <w:r>
+        <w:rPr>
+          <w:rStyle w:val="OtherTok"/>
+        </w:rPr>
+        <w:t xml:space="preserve">&lt;-</w:t>
+      </w:r>
+      <w:r>
+        <w:rPr>
+          <w:rStyle w:val="FunctionTok"/>
+        </w:rPr>
+        <w:t xml:space="preserve">cbind</w:t>
+      </w:r>
+      <w:r>
+        <w:rPr>
+          <w:rStyle w:val="NormalTok"/>
+        </w:rPr>
+        <w:t xml:space="preserve">(clientes,res</w:t>
+      </w:r>
+      <w:r>
+        <w:rPr>
+          <w:rStyle w:val="SpecialCharTok"/>
+        </w:rPr>
+        <w:t xml:space="preserve">$</w:t>
+      </w:r>
+      <w:r>
+        <w:rPr>
+          <w:rStyle w:val="NormalTok"/>
+        </w:rPr>
+        <w:t xml:space="preserve">cluster)</w:t>
+      </w:r>
+      <w:r>
+        <w:br/>
+      </w:r>
+      <w:r>
+        <w:rPr>
+          <w:rStyle w:val="FunctionTok"/>
+        </w:rPr>
+        <w:t xml:space="preserve">colnames</w:t>
+      </w:r>
+      <w:r>
+        <w:rPr>
+          <w:rStyle w:val="NormalTok"/>
+        </w:rPr>
+        <w:t xml:space="preserve">(clientes.new)</w:t>
+      </w:r>
+      <w:r>
+        <w:rPr>
+          <w:rStyle w:val="OtherTok"/>
+        </w:rPr>
+        <w:t xml:space="preserve">&lt;-</w:t>
+      </w:r>
+      <w:r>
+        <w:rPr>
+          <w:rStyle w:val="FunctionTok"/>
+        </w:rPr>
+        <w:t xml:space="preserve">c</w:t>
+      </w:r>
+      <w:r>
+        <w:rPr>
+          <w:rStyle w:val="NormalTok"/>
+        </w:rPr>
+        <w:t xml:space="preserve">(</w:t>
+      </w:r>
+      <w:r>
+        <w:rPr>
+          <w:rStyle w:val="FunctionTok"/>
+        </w:rPr>
+        <w:t xml:space="preserve">colnames</w:t>
+      </w:r>
+      <w:r>
+        <w:rPr>
+          <w:rStyle w:val="NormalTok"/>
+        </w:rPr>
+        <w:t xml:space="preserve">(clientes.new[,</w:t>
+      </w:r>
+      <w:r>
+        <w:rPr>
+          <w:rStyle w:val="SpecialCharTok"/>
+        </w:rPr>
+        <w:t xml:space="preserve">-</w:t>
+      </w:r>
+      <w:r>
+        <w:rPr>
+          <w:rStyle w:val="FunctionTok"/>
+        </w:rPr>
+        <w:t xml:space="preserve">length</w:t>
+      </w:r>
+      <w:r>
+        <w:rPr>
+          <w:rStyle w:val="NormalTok"/>
+        </w:rPr>
+        <w:t xml:space="preserve">(clientes.new)]), </w:t>
+      </w:r>
+      <w:r>
+        <w:rPr>
+          <w:rStyle w:val="StringTok"/>
+        </w:rPr>
+        <w:t xml:space="preserve">"cluster.km"</w:t>
+      </w:r>
+      <w:r>
+        <w:rPr>
+          <w:rStyle w:val="NormalTok"/>
+        </w:rPr>
+        <w:t xml:space="preserve">)</w:t>
       </w:r>
     </w:p>
     <w:p>
@@ -7992,7 +8922,7 @@
         <w:pStyle w:val="Compact"/>
         <w:numPr>
           <w:ilvl w:val="0"/>
-          <w:numId w:val="1012"/>
+          <w:numId w:val="1014"/>
         </w:numPr>
       </w:pPr>
       <w:r>
@@ -8000,7 +8930,727 @@
           <w:b/>
           <w:bCs/>
         </w:rPr>
-        <w:t xml:space="preserve">Comparar los métodos de enlace y determinar cuál es el adecuado.</w:t>
+        <w:t xml:space="preserve">Graficar y perfilar a nuestros clientes según su agrupación.</w:t>
+      </w:r>
+    </w:p>
+    <w:p>
+      <w:pPr>
+        <w:pStyle w:val="SourceCode"/>
+      </w:pPr>
+      <w:r>
+        <w:rPr>
+          <w:rStyle w:val="FunctionTok"/>
+        </w:rPr>
+        <w:t xml:space="preserve">plotcluster</w:t>
+      </w:r>
+      <w:r>
+        <w:rPr>
+          <w:rStyle w:val="NormalTok"/>
+        </w:rPr>
+        <w:t xml:space="preserve">(clientes,res</w:t>
+      </w:r>
+      <w:r>
+        <w:rPr>
+          <w:rStyle w:val="SpecialCharTok"/>
+        </w:rPr>
+        <w:t xml:space="preserve">$</w:t>
+      </w:r>
+      <w:r>
+        <w:rPr>
+          <w:rStyle w:val="NormalTok"/>
+        </w:rPr>
+        <w:t xml:space="preserve">cluster)</w:t>
+      </w:r>
+    </w:p>
+    <w:p>
+      <w:pPr>
+        <w:pStyle w:val="FirstParagraph"/>
+      </w:pPr>
+      <w:r>
+        <w:drawing>
+          <wp:inline>
+            <wp:extent cx="4620126" cy="3696101"/>
+            <wp:effectExtent b="0" l="0" r="0" t="0"/>
+            <wp:docPr descr="" title="" id="44" name="Picture"/>
+            <a:graphic>
+              <a:graphicData uri="http://schemas.openxmlformats.org/drawingml/2006/picture">
+                <pic:pic>
+                  <pic:nvPicPr>
+                    <pic:cNvPr descr="Analisis_Multivariado_Trabajo3_KevinHaquehua_files/figure-docx/unnamed-chunk-27-1.png" id="45" name="Picture"/>
+                    <pic:cNvPicPr>
+                      <a:picLocks noChangeArrowheads="1" noChangeAspect="1"/>
+                    </pic:cNvPicPr>
+                  </pic:nvPicPr>
+                  <pic:blipFill>
+                    <a:blip r:embed="rId43"/>
+                    <a:stretch>
+                      <a:fillRect/>
+                    </a:stretch>
+                  </pic:blipFill>
+                  <pic:spPr bwMode="auto">
+                    <a:xfrm>
+                      <a:off x="0" y="0"/>
+                      <a:ext cx="4620126" cy="3696101"/>
+                    </a:xfrm>
+                    <a:prstGeom prst="rect">
+                      <a:avLst/>
+                    </a:prstGeom>
+                    <a:noFill/>
+                    <a:ln w="9525">
+                      <a:noFill/>
+                      <a:headEnd/>
+                      <a:tailEnd/>
+                    </a:ln>
+                  </pic:spPr>
+                </pic:pic>
+              </a:graphicData>
+            </a:graphic>
+          </wp:inline>
+        </w:drawing>
+      </w:r>
+    </w:p>
+    <w:p>
+      <w:pPr>
+        <w:pStyle w:val="SourceCode"/>
+      </w:pPr>
+      <w:r>
+        <w:rPr>
+          <w:rStyle w:val="FunctionTok"/>
+        </w:rPr>
+        <w:t xml:space="preserve">clusplot</w:t>
+      </w:r>
+      <w:r>
+        <w:rPr>
+          <w:rStyle w:val="NormalTok"/>
+        </w:rPr>
+        <w:t xml:space="preserve">(clientes,res</w:t>
+      </w:r>
+      <w:r>
+        <w:rPr>
+          <w:rStyle w:val="SpecialCharTok"/>
+        </w:rPr>
+        <w:t xml:space="preserve">$</w:t>
+      </w:r>
+      <w:r>
+        <w:rPr>
+          <w:rStyle w:val="NormalTok"/>
+        </w:rPr>
+        <w:t xml:space="preserve">cluster, </w:t>
+      </w:r>
+      <w:r>
+        <w:rPr>
+          <w:rStyle w:val="AttributeTok"/>
+        </w:rPr>
+        <w:t xml:space="preserve">color =</w:t>
+      </w:r>
+      <w:r>
+        <w:rPr>
+          <w:rStyle w:val="NormalTok"/>
+        </w:rPr>
+        <w:t xml:space="preserve"> </w:t>
+      </w:r>
+      <w:r>
+        <w:rPr>
+          <w:rStyle w:val="ConstantTok"/>
+        </w:rPr>
+        <w:t xml:space="preserve">TRUE</w:t>
+      </w:r>
+      <w:r>
+        <w:rPr>
+          <w:rStyle w:val="NormalTok"/>
+        </w:rPr>
+        <w:t xml:space="preserve">,</w:t>
+      </w:r>
+      <w:r>
+        <w:br/>
+      </w:r>
+      <w:r>
+        <w:rPr>
+          <w:rStyle w:val="NormalTok"/>
+        </w:rPr>
+        <w:t xml:space="preserve">         </w:t>
+      </w:r>
+      <w:r>
+        <w:rPr>
+          <w:rStyle w:val="AttributeTok"/>
+        </w:rPr>
+        <w:t xml:space="preserve">shade =</w:t>
+      </w:r>
+      <w:r>
+        <w:rPr>
+          <w:rStyle w:val="NormalTok"/>
+        </w:rPr>
+        <w:t xml:space="preserve"> </w:t>
+      </w:r>
+      <w:r>
+        <w:rPr>
+          <w:rStyle w:val="ConstantTok"/>
+        </w:rPr>
+        <w:t xml:space="preserve">TRUE</w:t>
+      </w:r>
+      <w:r>
+        <w:rPr>
+          <w:rStyle w:val="NormalTok"/>
+        </w:rPr>
+        <w:t xml:space="preserve">, </w:t>
+      </w:r>
+      <w:r>
+        <w:rPr>
+          <w:rStyle w:val="AttributeTok"/>
+        </w:rPr>
+        <w:t xml:space="preserve">labels =</w:t>
+      </w:r>
+      <w:r>
+        <w:rPr>
+          <w:rStyle w:val="DecValTok"/>
+        </w:rPr>
+        <w:t xml:space="preserve">5</w:t>
+      </w:r>
+      <w:r>
+        <w:rPr>
+          <w:rStyle w:val="NormalTok"/>
+        </w:rPr>
+        <w:t xml:space="preserve">,</w:t>
+      </w:r>
+      <w:r>
+        <w:rPr>
+          <w:rStyle w:val="AttributeTok"/>
+        </w:rPr>
+        <w:t xml:space="preserve">lines=</w:t>
+      </w:r>
+      <w:r>
+        <w:rPr>
+          <w:rStyle w:val="DecValTok"/>
+        </w:rPr>
+        <w:t xml:space="preserve">0</w:t>
+      </w:r>
+      <w:r>
+        <w:rPr>
+          <w:rStyle w:val="NormalTok"/>
+        </w:rPr>
+        <w:t xml:space="preserve">,</w:t>
+      </w:r>
+      <w:r>
+        <w:br/>
+      </w:r>
+      <w:r>
+        <w:rPr>
+          <w:rStyle w:val="NormalTok"/>
+        </w:rPr>
+        <w:t xml:space="preserve">         </w:t>
+      </w:r>
+      <w:r>
+        <w:rPr>
+          <w:rStyle w:val="AttributeTok"/>
+        </w:rPr>
+        <w:t xml:space="preserve">main =</w:t>
+      </w:r>
+      <w:r>
+        <w:rPr>
+          <w:rStyle w:val="StringTok"/>
+        </w:rPr>
+        <w:t xml:space="preserve">"Gráfico de Conglomerados"</w:t>
+      </w:r>
+      <w:r>
+        <w:rPr>
+          <w:rStyle w:val="NormalTok"/>
+        </w:rPr>
+        <w:t xml:space="preserve">)</w:t>
+      </w:r>
+    </w:p>
+    <w:p>
+      <w:pPr>
+        <w:pStyle w:val="FirstParagraph"/>
+      </w:pPr>
+      <w:r>
+        <w:drawing>
+          <wp:inline>
+            <wp:extent cx="4620126" cy="3696101"/>
+            <wp:effectExtent b="0" l="0" r="0" t="0"/>
+            <wp:docPr descr="" title="" id="47" name="Picture"/>
+            <a:graphic>
+              <a:graphicData uri="http://schemas.openxmlformats.org/drawingml/2006/picture">
+                <pic:pic>
+                  <pic:nvPicPr>
+                    <pic:cNvPr descr="Analisis_Multivariado_Trabajo3_KevinHaquehua_files/figure-docx/unnamed-chunk-27-2.png" id="48" name="Picture"/>
+                    <pic:cNvPicPr>
+                      <a:picLocks noChangeArrowheads="1" noChangeAspect="1"/>
+                    </pic:cNvPicPr>
+                  </pic:nvPicPr>
+                  <pic:blipFill>
+                    <a:blip r:embed="rId46"/>
+                    <a:stretch>
+                      <a:fillRect/>
+                    </a:stretch>
+                  </pic:blipFill>
+                  <pic:spPr bwMode="auto">
+                    <a:xfrm>
+                      <a:off x="0" y="0"/>
+                      <a:ext cx="4620126" cy="3696101"/>
+                    </a:xfrm>
+                    <a:prstGeom prst="rect">
+                      <a:avLst/>
+                    </a:prstGeom>
+                    <a:noFill/>
+                    <a:ln w="9525">
+                      <a:noFill/>
+                      <a:headEnd/>
+                      <a:tailEnd/>
+                    </a:ln>
+                  </pic:spPr>
+                </pic:pic>
+              </a:graphicData>
+            </a:graphic>
+          </wp:inline>
+        </w:drawing>
+      </w:r>
+    </w:p>
+    <w:p>
+      <w:pPr>
+        <w:pStyle w:val="SourceCode"/>
+      </w:pPr>
+      <w:r>
+        <w:rPr>
+          <w:rStyle w:val="CommentTok"/>
+        </w:rPr>
+        <w:t xml:space="preserve"># Tabla de medias</w:t>
+      </w:r>
+      <w:r>
+        <w:br/>
+      </w:r>
+      <w:r>
+        <w:rPr>
+          <w:rStyle w:val="NormalTok"/>
+        </w:rPr>
+        <w:t xml:space="preserve">med </w:t>
+      </w:r>
+      <w:r>
+        <w:rPr>
+          <w:rStyle w:val="OtherTok"/>
+        </w:rPr>
+        <w:t xml:space="preserve">&lt;-</w:t>
+      </w:r>
+      <w:r>
+        <w:rPr>
+          <w:rStyle w:val="NormalTok"/>
+        </w:rPr>
+        <w:t xml:space="preserve"> </w:t>
+      </w:r>
+      <w:r>
+        <w:rPr>
+          <w:rStyle w:val="FunctionTok"/>
+        </w:rPr>
+        <w:t xml:space="preserve">aggregate</w:t>
+      </w:r>
+      <w:r>
+        <w:rPr>
+          <w:rStyle w:val="NormalTok"/>
+        </w:rPr>
+        <w:t xml:space="preserve">(</w:t>
+      </w:r>
+      <w:r>
+        <w:rPr>
+          <w:rStyle w:val="AttributeTok"/>
+        </w:rPr>
+        <w:t xml:space="preserve">x =</w:t>
+      </w:r>
+      <w:r>
+        <w:rPr>
+          <w:rStyle w:val="NormalTok"/>
+        </w:rPr>
+        <w:t xml:space="preserve"> clientes.new[,</w:t>
+      </w:r>
+      <w:r>
+        <w:rPr>
+          <w:rStyle w:val="DecValTok"/>
+        </w:rPr>
+        <w:t xml:space="preserve">3</w:t>
+      </w:r>
+      <w:r>
+        <w:rPr>
+          <w:rStyle w:val="SpecialCharTok"/>
+        </w:rPr>
+        <w:t xml:space="preserve">:</w:t>
+      </w:r>
+      <w:r>
+        <w:rPr>
+          <w:rStyle w:val="DecValTok"/>
+        </w:rPr>
+        <w:t xml:space="preserve">8</w:t>
+      </w:r>
+      <w:r>
+        <w:rPr>
+          <w:rStyle w:val="NormalTok"/>
+        </w:rPr>
+        <w:t xml:space="preserve">],</w:t>
+      </w:r>
+      <w:r>
+        <w:rPr>
+          <w:rStyle w:val="AttributeTok"/>
+        </w:rPr>
+        <w:t xml:space="preserve">by =</w:t>
+      </w:r>
+      <w:r>
+        <w:rPr>
+          <w:rStyle w:val="NormalTok"/>
+        </w:rPr>
+        <w:t xml:space="preserve"> </w:t>
+      </w:r>
+      <w:r>
+        <w:rPr>
+          <w:rStyle w:val="FunctionTok"/>
+        </w:rPr>
+        <w:t xml:space="preserve">list</w:t>
+      </w:r>
+      <w:r>
+        <w:rPr>
+          <w:rStyle w:val="NormalTok"/>
+        </w:rPr>
+        <w:t xml:space="preserve">(clientes.new</w:t>
+      </w:r>
+      <w:r>
+        <w:rPr>
+          <w:rStyle w:val="SpecialCharTok"/>
+        </w:rPr>
+        <w:t xml:space="preserve">$</w:t>
+      </w:r>
+      <w:r>
+        <w:rPr>
+          <w:rStyle w:val="NormalTok"/>
+        </w:rPr>
+        <w:t xml:space="preserve">cluster.km),</w:t>
+      </w:r>
+      <w:r>
+        <w:rPr>
+          <w:rStyle w:val="AttributeTok"/>
+        </w:rPr>
+        <w:t xml:space="preserve">FUN =</w:t>
+      </w:r>
+      <w:r>
+        <w:rPr>
+          <w:rStyle w:val="NormalTok"/>
+        </w:rPr>
+        <w:t xml:space="preserve"> mean)</w:t>
+      </w:r>
+      <w:r>
+        <w:br/>
+      </w:r>
+      <w:r>
+        <w:rPr>
+          <w:rStyle w:val="NormalTok"/>
+        </w:rPr>
+        <w:t xml:space="preserve">med</w:t>
+      </w:r>
+    </w:p>
+    <w:p>
+      <w:pPr>
+        <w:pStyle w:val="SourceCode"/>
+      </w:pPr>
+      <w:r>
+        <w:rPr>
+          <w:rStyle w:val="VerbatimChar"/>
+        </w:rPr>
+        <w:t xml:space="preserve">##   Group.1     Fresh      Milk   Grocery   Frozen Detergents_Paper Delicatessen</w:t>
+      </w:r>
+      <w:r>
+        <w:br/>
+      </w:r>
+      <w:r>
+        <w:rPr>
+          <w:rStyle w:val="VerbatimChar"/>
+        </w:rPr>
+        <w:t xml:space="preserve">## 1       1  5540.589 10492.021 16267.316 1433.189        7135.1053    1669.1579</w:t>
+      </w:r>
+      <w:r>
+        <w:br/>
+      </w:r>
+      <w:r>
+        <w:rPr>
+          <w:rStyle w:val="VerbatimChar"/>
+        </w:rPr>
+        <w:t xml:space="preserve">## 2       2 32957.984  4997.349  5884.762 8422.841         954.6032    2462.9683</w:t>
+      </w:r>
+      <w:r>
+        <w:br/>
+      </w:r>
+      <w:r>
+        <w:rPr>
+          <w:rStyle w:val="VerbatimChar"/>
+        </w:rPr>
+        <w:t xml:space="preserve">## 3       3  9115.320  2954.368  3785.810 2276.747         978.6097     976.3494</w:t>
+      </w:r>
+      <w:r>
+        <w:br/>
+      </w:r>
+      <w:r>
+        <w:rPr>
+          <w:rStyle w:val="VerbatimChar"/>
+        </w:rPr>
+        <w:t xml:space="preserve">## 4       4 18572.417 35621.500 43963.167 6019.500       21110.6667    7824.5000</w:t>
+      </w:r>
+    </w:p>
+    <w:p>
+      <w:pPr>
+        <w:pStyle w:val="SourceCode"/>
+      </w:pPr>
+      <w:r>
+        <w:rPr>
+          <w:rStyle w:val="CommentTok"/>
+        </w:rPr>
+        <w:t xml:space="preserve"># Describir variables</w:t>
+      </w:r>
+      <w:r>
+        <w:br/>
+      </w:r>
+      <w:r>
+        <w:rPr>
+          <w:rStyle w:val="FunctionTok"/>
+        </w:rPr>
+        <w:t xml:space="preserve">par</w:t>
+      </w:r>
+      <w:r>
+        <w:rPr>
+          <w:rStyle w:val="NormalTok"/>
+        </w:rPr>
+        <w:t xml:space="preserve">(</w:t>
+      </w:r>
+      <w:r>
+        <w:rPr>
+          <w:rStyle w:val="AttributeTok"/>
+        </w:rPr>
+        <w:t xml:space="preserve">mfrow=</w:t>
+      </w:r>
+      <w:r>
+        <w:rPr>
+          <w:rStyle w:val="FunctionTok"/>
+        </w:rPr>
+        <w:t xml:space="preserve">c</w:t>
+      </w:r>
+      <w:r>
+        <w:rPr>
+          <w:rStyle w:val="NormalTok"/>
+        </w:rPr>
+        <w:t xml:space="preserve">(</w:t>
+      </w:r>
+      <w:r>
+        <w:rPr>
+          <w:rStyle w:val="DecValTok"/>
+        </w:rPr>
+        <w:t xml:space="preserve">2</w:t>
+      </w:r>
+      <w:r>
+        <w:rPr>
+          <w:rStyle w:val="NormalTok"/>
+        </w:rPr>
+        <w:t xml:space="preserve">,</w:t>
+      </w:r>
+      <w:r>
+        <w:rPr>
+          <w:rStyle w:val="DecValTok"/>
+        </w:rPr>
+        <w:t xml:space="preserve">3</w:t>
+      </w:r>
+      <w:r>
+        <w:rPr>
+          <w:rStyle w:val="NormalTok"/>
+        </w:rPr>
+        <w:t xml:space="preserve">))</w:t>
+      </w:r>
+      <w:r>
+        <w:br/>
+      </w:r>
+      <w:r>
+        <w:rPr>
+          <w:rStyle w:val="ControlFlowTok"/>
+        </w:rPr>
+        <w:t xml:space="preserve">for</w:t>
+      </w:r>
+      <w:r>
+        <w:rPr>
+          <w:rStyle w:val="NormalTok"/>
+        </w:rPr>
+        <w:t xml:space="preserve"> (i </w:t>
+      </w:r>
+      <w:r>
+        <w:rPr>
+          <w:rStyle w:val="ControlFlowTok"/>
+        </w:rPr>
+        <w:t xml:space="preserve">in</w:t>
+      </w:r>
+      <w:r>
+        <w:rPr>
+          <w:rStyle w:val="NormalTok"/>
+        </w:rPr>
+        <w:t xml:space="preserve"> </w:t>
+      </w:r>
+      <w:r>
+        <w:rPr>
+          <w:rStyle w:val="DecValTok"/>
+        </w:rPr>
+        <w:t xml:space="preserve">3</w:t>
+      </w:r>
+      <w:r>
+        <w:rPr>
+          <w:rStyle w:val="SpecialCharTok"/>
+        </w:rPr>
+        <w:t xml:space="preserve">:</w:t>
+      </w:r>
+      <w:r>
+        <w:rPr>
+          <w:rStyle w:val="DecValTok"/>
+        </w:rPr>
+        <w:t xml:space="preserve">8</w:t>
+      </w:r>
+      <w:r>
+        <w:rPr>
+          <w:rStyle w:val="NormalTok"/>
+        </w:rPr>
+        <w:t xml:space="preserve">) {</w:t>
+      </w:r>
+      <w:r>
+        <w:br/>
+      </w:r>
+      <w:r>
+        <w:rPr>
+          <w:rStyle w:val="NormalTok"/>
+        </w:rPr>
+        <w:t xml:space="preserve">  </w:t>
+      </w:r>
+      <w:r>
+        <w:rPr>
+          <w:rStyle w:val="FunctionTok"/>
+        </w:rPr>
+        <w:t xml:space="preserve">boxplot</w:t>
+      </w:r>
+      <w:r>
+        <w:rPr>
+          <w:rStyle w:val="NormalTok"/>
+        </w:rPr>
+        <w:t xml:space="preserve">(clientes.new[,i]</w:t>
+      </w:r>
+      <w:r>
+        <w:rPr>
+          <w:rStyle w:val="SpecialCharTok"/>
+        </w:rPr>
+        <w:t xml:space="preserve">~</w:t>
+      </w:r>
+      <w:r>
+        <w:rPr>
+          <w:rStyle w:val="NormalTok"/>
+        </w:rPr>
+        <w:t xml:space="preserve">clientes.new</w:t>
+      </w:r>
+      <w:r>
+        <w:rPr>
+          <w:rStyle w:val="SpecialCharTok"/>
+        </w:rPr>
+        <w:t xml:space="preserve">$</w:t>
+      </w:r>
+      <w:r>
+        <w:rPr>
+          <w:rStyle w:val="NormalTok"/>
+        </w:rPr>
+        <w:t xml:space="preserve">cluster.km, </w:t>
+      </w:r>
+      <w:r>
+        <w:rPr>
+          <w:rStyle w:val="AttributeTok"/>
+        </w:rPr>
+        <w:t xml:space="preserve">main=</w:t>
+      </w:r>
+      <w:r>
+        <w:rPr>
+          <w:rStyle w:val="FunctionTok"/>
+        </w:rPr>
+        <w:t xml:space="preserve">names</w:t>
+      </w:r>
+      <w:r>
+        <w:rPr>
+          <w:rStyle w:val="NormalTok"/>
+        </w:rPr>
+        <w:t xml:space="preserve">(clientes.new[i]), </w:t>
+      </w:r>
+      <w:r>
+        <w:rPr>
+          <w:rStyle w:val="AttributeTok"/>
+        </w:rPr>
+        <w:t xml:space="preserve">type=</w:t>
+      </w:r>
+      <w:r>
+        <w:rPr>
+          <w:rStyle w:val="StringTok"/>
+        </w:rPr>
+        <w:t xml:space="preserve">"l"</w:t>
+      </w:r>
+      <w:r>
+        <w:rPr>
+          <w:rStyle w:val="NormalTok"/>
+        </w:rPr>
+        <w:t xml:space="preserve">)</w:t>
+      </w:r>
+      <w:r>
+        <w:br/>
+      </w:r>
+      <w:r>
+        <w:rPr>
+          <w:rStyle w:val="NormalTok"/>
+        </w:rPr>
+        <w:t xml:space="preserve">}</w:t>
+      </w:r>
+    </w:p>
+    <w:p>
+      <w:pPr>
+        <w:pStyle w:val="FirstParagraph"/>
+      </w:pPr>
+      <w:r>
+        <w:drawing>
+          <wp:inline>
+            <wp:extent cx="4620126" cy="3696101"/>
+            <wp:effectExtent b="0" l="0" r="0" t="0"/>
+            <wp:docPr descr="" title="" id="50" name="Picture"/>
+            <a:graphic>
+              <a:graphicData uri="http://schemas.openxmlformats.org/drawingml/2006/picture">
+                <pic:pic>
+                  <pic:nvPicPr>
+                    <pic:cNvPr descr="Analisis_Multivariado_Trabajo3_KevinHaquehua_files/figure-docx/unnamed-chunk-28-1.png" id="51" name="Picture"/>
+                    <pic:cNvPicPr>
+                      <a:picLocks noChangeArrowheads="1" noChangeAspect="1"/>
+                    </pic:cNvPicPr>
+                  </pic:nvPicPr>
+                  <pic:blipFill>
+                    <a:blip r:embed="rId49"/>
+                    <a:stretch>
+                      <a:fillRect/>
+                    </a:stretch>
+                  </pic:blipFill>
+                  <pic:spPr bwMode="auto">
+                    <a:xfrm>
+                      <a:off x="0" y="0"/>
+                      <a:ext cx="4620126" cy="3696101"/>
+                    </a:xfrm>
+                    <a:prstGeom prst="rect">
+                      <a:avLst/>
+                    </a:prstGeom>
+                    <a:noFill/>
+                    <a:ln w="9525">
+                      <a:noFill/>
+                      <a:headEnd/>
+                      <a:tailEnd/>
+                    </a:ln>
+                  </pic:spPr>
+                </pic:pic>
+              </a:graphicData>
+            </a:graphic>
+          </wp:inline>
+        </w:drawing>
+      </w:r>
+    </w:p>
+    <w:p>
+      <w:pPr>
+        <w:pStyle w:val="Textoindependiente"/>
+      </w:pPr>
+      <w:r>
+        <w:t xml:space="preserve">Mediante los resultados del cluster y el diagrama de cajas podemos extraer las siguientes conclusiones</w:t>
       </w:r>
     </w:p>
     <w:p>
@@ -8008,7 +9658,7 @@
         <w:pStyle w:val="Compact"/>
         <w:numPr>
           <w:ilvl w:val="0"/>
-          <w:numId w:val="1012"/>
+          <w:numId w:val="1015"/>
         </w:numPr>
       </w:pPr>
       <w:r>
@@ -8016,7 +9666,13 @@
           <w:b/>
           <w:bCs/>
         </w:rPr>
-        <w:t xml:space="preserve">Generar el nuevo agrupamiento jerárquico con el enlace seleccionado.</w:t>
+        <w:t xml:space="preserve">Cluster 1:</w:t>
+      </w:r>
+      <w:r>
+        <w:t xml:space="preserve"> </w:t>
+      </w:r>
+      <w:r>
+        <w:t xml:space="preserve">Conformado por los clientes que piden mayormente productos comestibles, detergentes y productos de papel. Por lo que puede ser como restaurantes o abarrotes, la mejor estrategia es organizar las ofertas de estos clientes y ofrecerlos descuentos en base a sus preferencias.</w:t>
       </w:r>
     </w:p>
     <w:p>
@@ -8024,7 +9680,7 @@
         <w:pStyle w:val="Compact"/>
         <w:numPr>
           <w:ilvl w:val="0"/>
-          <w:numId w:val="1012"/>
+          <w:numId w:val="1015"/>
         </w:numPr>
       </w:pPr>
       <w:r>
@@ -8032,7 +9688,13 @@
           <w:b/>
           <w:bCs/>
         </w:rPr>
-        <w:t xml:space="preserve">Graficar el dendograma respectivo y determinar el número de clusters.</w:t>
+        <w:t xml:space="preserve">Cluster 2:</w:t>
+      </w:r>
+      <w:r>
+        <w:t xml:space="preserve"> </w:t>
+      </w:r>
+      <w:r>
+        <w:t xml:space="preserve">Se diría que este es el dato atípico del análisis ya que viene a ser un único cliente con preferencias en productos lácteos, congelados y preparados de snacks y licor (Da un poco de temor al extraer conclusiones a priori) sería verificar la información de este cliente.</w:t>
       </w:r>
     </w:p>
     <w:p>
@@ -8040,7 +9702,7 @@
         <w:pStyle w:val="Compact"/>
         <w:numPr>
           <w:ilvl w:val="0"/>
-          <w:numId w:val="1012"/>
+          <w:numId w:val="1015"/>
         </w:numPr>
       </w:pPr>
       <w:r>
@@ -8048,12 +9710,1742 @@
           <w:b/>
           <w:bCs/>
         </w:rPr>
+        <w:t xml:space="preserve">Cluster 3:</w:t>
+      </w:r>
+      <w:r>
+        <w:t xml:space="preserve"> </w:t>
+      </w:r>
+      <w:r>
+        <w:t xml:space="preserve">Conformado por los clientes que no sobresalen en la adquisición de productos ya que en todos se mantienen sus valores en niveles bajos, por lo que podrían ser casos de clientes sin preferencias.</w:t>
+      </w:r>
+    </w:p>
+    <w:p>
+      <w:pPr>
+        <w:pStyle w:val="Compact"/>
+        <w:numPr>
+          <w:ilvl w:val="0"/>
+          <w:numId w:val="1015"/>
+        </w:numPr>
+      </w:pPr>
+      <w:r>
+        <w:rPr>
+          <w:b/>
+          <w:bCs/>
+        </w:rPr>
+        <w:t xml:space="preserve">Cluster 4:</w:t>
+      </w:r>
+      <w:r>
+        <w:t xml:space="preserve"> </w:t>
+      </w:r>
+      <w:r>
+        <w:t xml:space="preserve">Conformado por los clientes que piden mayormente productos frescos y congelados. Dando idea a que puedan ser características de clientes relacionados a temas de almacen o distribución. De la misma forma que el cluster 1 sería organizar las ofertas de estos clientes y ofrecerles descuentos en base a sus preferencias.</w:t>
+      </w:r>
+    </w:p>
+    <w:p>
+      <w:pPr>
+        <w:pStyle w:val="FirstParagraph"/>
+      </w:pPr>
+      <w:r>
+        <w:rPr>
+          <w:b/>
+          <w:bCs/>
+        </w:rPr>
+        <w:t xml:space="preserve">Opción 2</w:t>
+      </w:r>
+      <w:r>
+        <w:t xml:space="preserve">:</w:t>
+      </w:r>
+    </w:p>
+    <w:p>
+      <w:pPr>
+        <w:pStyle w:val="Compact"/>
+        <w:numPr>
+          <w:ilvl w:val="0"/>
+          <w:numId w:val="1016"/>
+        </w:numPr>
+      </w:pPr>
+      <w:r>
+        <w:rPr>
+          <w:b/>
+          <w:bCs/>
+        </w:rPr>
+        <w:t xml:space="preserve">Generar un nuevo dataset solo con las variables numéricas y estandarizarlas.</w:t>
+      </w:r>
+    </w:p>
+    <w:p>
+      <w:pPr>
+        <w:pStyle w:val="FirstParagraph"/>
+      </w:pPr>
+      <w:r>
+        <w:t xml:space="preserve">Usemos el mismo dataset generado en el anterior apartado</w:t>
+      </w:r>
+    </w:p>
+    <w:p>
+      <w:pPr>
+        <w:pStyle w:val="SourceCode"/>
+      </w:pPr>
+      <w:r>
+        <w:rPr>
+          <w:rStyle w:val="FunctionTok"/>
+        </w:rPr>
+        <w:t xml:space="preserve">head</w:t>
+      </w:r>
+      <w:r>
+        <w:rPr>
+          <w:rStyle w:val="NormalTok"/>
+        </w:rPr>
+        <w:t xml:space="preserve">(clientes_num_estan)</w:t>
+      </w:r>
+    </w:p>
+    <w:p>
+      <w:pPr>
+        <w:pStyle w:val="SourceCode"/>
+      </w:pPr>
+      <w:r>
+        <w:rPr>
+          <w:rStyle w:val="VerbatimChar"/>
+        </w:rPr>
+        <w:t xml:space="preserve">##            Fresh        Milk     Grocery     Frozen Detergents_Paper</w:t>
+      </w:r>
+      <w:r>
+        <w:br/>
+      </w:r>
+      <w:r>
+        <w:rPr>
+          <w:rStyle w:val="VerbatimChar"/>
+        </w:rPr>
+        <w:t xml:space="preserve">## [1,]  0.05114209  0.52699734 -0.03454679 -0.5896211      -0.03870576</w:t>
+      </w:r>
+      <w:r>
+        <w:br/>
+      </w:r>
+      <w:r>
+        <w:rPr>
+          <w:rStyle w:val="VerbatimChar"/>
+        </w:rPr>
+        <w:t xml:space="preserve">## [2,] -0.39236614  0.54789087  0.17861063 -0.2709873       0.09168787</w:t>
+      </w:r>
+      <w:r>
+        <w:br/>
+      </w:r>
+      <w:r>
+        <w:rPr>
+          <w:rStyle w:val="VerbatimChar"/>
+        </w:rPr>
+        <w:t xml:space="preserve">## [3,] -0.44800224  0.41194728 -0.02148333 -0.1386349       0.13866328</w:t>
+      </w:r>
+      <w:r>
+        <w:br/>
+      </w:r>
+      <w:r>
+        <w:rPr>
+          <w:rStyle w:val="VerbatimChar"/>
+        </w:rPr>
+        <w:t xml:space="preserve">## [4,]  0.09824311 -0.62078982 -0.38927811  0.6845025      -0.49518879</w:t>
+      </w:r>
+      <w:r>
+        <w:br/>
+      </w:r>
+      <w:r>
+        <w:rPr>
+          <w:rStyle w:val="VerbatimChar"/>
+        </w:rPr>
+        <w:t xml:space="preserve">## [5,]  0.83716006 -0.04906699 -0.07309992  0.1721772      -0.22766066</w:t>
+      </w:r>
+      <w:r>
+        <w:br/>
+      </w:r>
+      <w:r>
+        <w:rPr>
+          <w:rStyle w:val="VerbatimChar"/>
+        </w:rPr>
+        <w:t xml:space="preserve">## [6,] -0.20617487  0.33746322 -0.29316079 -0.4965833      -0.22386892</w:t>
+      </w:r>
+      <w:r>
+        <w:br/>
+      </w:r>
+      <w:r>
+        <w:rPr>
+          <w:rStyle w:val="VerbatimChar"/>
+        </w:rPr>
+        <w:t xml:space="preserve">##      Delicatessen</w:t>
+      </w:r>
+      <w:r>
+        <w:br/>
+      </w:r>
+      <w:r>
+        <w:rPr>
+          <w:rStyle w:val="VerbatimChar"/>
+        </w:rPr>
+        <w:t xml:space="preserve">## [1,]  -0.06688156</w:t>
+      </w:r>
+      <w:r>
+        <w:br/>
+      </w:r>
+      <w:r>
+        <w:rPr>
+          <w:rStyle w:val="VerbatimChar"/>
+        </w:rPr>
+        <w:t xml:space="preserve">## [2,]   0.08827088</w:t>
+      </w:r>
+      <w:r>
+        <w:br/>
+      </w:r>
+      <w:r>
+        <w:rPr>
+          <w:rStyle w:val="VerbatimChar"/>
+        </w:rPr>
+        <w:t xml:space="preserve">## [3,]   2.23773441</w:t>
+      </w:r>
+      <w:r>
+        <w:br/>
+      </w:r>
+      <w:r>
+        <w:rPr>
+          <w:rStyle w:val="VerbatimChar"/>
+        </w:rPr>
+        <w:t xml:space="preserve">## [4,]   0.09252163</w:t>
+      </w:r>
+      <w:r>
+        <w:br/>
+      </w:r>
+      <w:r>
+        <w:rPr>
+          <w:rStyle w:val="VerbatimChar"/>
+        </w:rPr>
+        <w:t xml:space="preserve">## [5,]   1.29583864</w:t>
+      </w:r>
+      <w:r>
+        <w:br/>
+      </w:r>
+      <w:r>
+        <w:rPr>
+          <w:rStyle w:val="VerbatimChar"/>
+        </w:rPr>
+        <w:t xml:space="preserve">## [6,]  -0.02685365</w:t>
+      </w:r>
+    </w:p>
+    <w:p>
+      <w:pPr>
+        <w:pStyle w:val="Compact"/>
+        <w:numPr>
+          <w:ilvl w:val="0"/>
+          <w:numId w:val="1017"/>
+        </w:numPr>
+      </w:pPr>
+      <w:r>
+        <w:rPr>
+          <w:b/>
+          <w:bCs/>
+        </w:rPr>
+        <w:t xml:space="preserve">Encuentre ahora los clusters de forma jerárquica, calculando la matriz de distancias euclidianas y seleccionando en enlace que creas mejor se ajuste a los datos.</w:t>
+      </w:r>
+    </w:p>
+    <w:p>
+      <w:pPr>
+        <w:pStyle w:val="FirstParagraph"/>
+      </w:pPr>
+      <w:r>
+        <w:t xml:space="preserve">Empezemos calculando la matriz de distancias</w:t>
+      </w:r>
+    </w:p>
+    <w:p>
+      <w:pPr>
+        <w:pStyle w:val="SourceCode"/>
+      </w:pPr>
+      <w:r>
+        <w:rPr>
+          <w:rStyle w:val="NormalTok"/>
+        </w:rPr>
+        <w:t xml:space="preserve">distancias </w:t>
+      </w:r>
+      <w:r>
+        <w:rPr>
+          <w:rStyle w:val="OtherTok"/>
+        </w:rPr>
+        <w:t xml:space="preserve">&lt;-</w:t>
+      </w:r>
+      <w:r>
+        <w:rPr>
+          <w:rStyle w:val="NormalTok"/>
+        </w:rPr>
+        <w:t xml:space="preserve"> </w:t>
+      </w:r>
+      <w:r>
+        <w:rPr>
+          <w:rStyle w:val="FunctionTok"/>
+        </w:rPr>
+        <w:t xml:space="preserve">dist</w:t>
+      </w:r>
+      <w:r>
+        <w:rPr>
+          <w:rStyle w:val="NormalTok"/>
+        </w:rPr>
+        <w:t xml:space="preserve">(clientes_num_estan, </w:t>
+      </w:r>
+      <w:r>
+        <w:rPr>
+          <w:rStyle w:val="AttributeTok"/>
+        </w:rPr>
+        <w:t xml:space="preserve">method =</w:t>
+      </w:r>
+      <w:r>
+        <w:rPr>
+          <w:rStyle w:val="NormalTok"/>
+        </w:rPr>
+        <w:t xml:space="preserve"> </w:t>
+      </w:r>
+      <w:r>
+        <w:rPr>
+          <w:rStyle w:val="StringTok"/>
+        </w:rPr>
+        <w:t xml:space="preserve">"euclidean"</w:t>
+      </w:r>
+      <w:r>
+        <w:rPr>
+          <w:rStyle w:val="NormalTok"/>
+        </w:rPr>
+        <w:t xml:space="preserve">) ; </w:t>
+      </w:r>
+      <w:r>
+        <w:rPr>
+          <w:rStyle w:val="FunctionTok"/>
+        </w:rPr>
+        <w:t xml:space="preserve">head</w:t>
+      </w:r>
+      <w:r>
+        <w:rPr>
+          <w:rStyle w:val="NormalTok"/>
+        </w:rPr>
+        <w:t xml:space="preserve">(distancias)</w:t>
+      </w:r>
+    </w:p>
+    <w:p>
+      <w:pPr>
+        <w:pStyle w:val="SourceCode"/>
+      </w:pPr>
+      <w:r>
+        <w:rPr>
+          <w:rStyle w:val="VerbatimChar"/>
+        </w:rPr>
+        <w:t xml:space="preserve">## [1] 0.6206242 2.4101152 1.8173181 1.8504615 0.4621256 0.9298894</w:t>
+      </w:r>
+    </w:p>
+    <w:p>
+      <w:pPr>
+        <w:pStyle w:val="FirstParagraph"/>
+      </w:pPr>
+      <w:r>
+        <w:t xml:space="preserve">Realizemos el cluster de forma jerarquica aglomerativa usando el enlace de Ward</w:t>
+      </w:r>
+    </w:p>
+    <w:p>
+      <w:pPr>
+        <w:pStyle w:val="SourceCode"/>
+      </w:pPr>
+      <w:r>
+        <w:rPr>
+          <w:rStyle w:val="NormalTok"/>
+        </w:rPr>
+        <w:t xml:space="preserve">res.hc</w:t>
+      </w:r>
+      <w:r>
+        <w:rPr>
+          <w:rStyle w:val="OtherTok"/>
+        </w:rPr>
+        <w:t xml:space="preserve">=</w:t>
+      </w:r>
+      <w:r>
+        <w:rPr>
+          <w:rStyle w:val="FunctionTok"/>
+        </w:rPr>
+        <w:t xml:space="preserve">hclust</w:t>
+      </w:r>
+      <w:r>
+        <w:rPr>
+          <w:rStyle w:val="NormalTok"/>
+        </w:rPr>
+        <w:t xml:space="preserve">(distancias,</w:t>
+      </w:r>
+      <w:r>
+        <w:rPr>
+          <w:rStyle w:val="AttributeTok"/>
+        </w:rPr>
+        <w:t xml:space="preserve">method=</w:t>
+      </w:r>
+      <w:r>
+        <w:rPr>
+          <w:rStyle w:val="StringTok"/>
+        </w:rPr>
+        <w:t xml:space="preserve">"ward.D"</w:t>
+      </w:r>
+      <w:r>
+        <w:rPr>
+          <w:rStyle w:val="NormalTok"/>
+        </w:rPr>
+        <w:t xml:space="preserve">)</w:t>
+      </w:r>
+      <w:r>
+        <w:br/>
+      </w:r>
+      <w:r>
+        <w:rPr>
+          <w:rStyle w:val="FunctionTok"/>
+        </w:rPr>
+        <w:t xml:space="preserve">plot</w:t>
+      </w:r>
+      <w:r>
+        <w:rPr>
+          <w:rStyle w:val="NormalTok"/>
+        </w:rPr>
+        <w:t xml:space="preserve">(res.hc)</w:t>
+      </w:r>
+    </w:p>
+    <w:p>
+      <w:pPr>
+        <w:pStyle w:val="FirstParagraph"/>
+      </w:pPr>
+      <w:r>
+        <w:drawing>
+          <wp:inline>
+            <wp:extent cx="4620126" cy="3696101"/>
+            <wp:effectExtent b="0" l="0" r="0" t="0"/>
+            <wp:docPr descr="" title="" id="53" name="Picture"/>
+            <a:graphic>
+              <a:graphicData uri="http://schemas.openxmlformats.org/drawingml/2006/picture">
+                <pic:pic>
+                  <pic:nvPicPr>
+                    <pic:cNvPr descr="Analisis_Multivariado_Trabajo3_KevinHaquehua_files/figure-docx/unnamed-chunk-31-1.png" id="54" name="Picture"/>
+                    <pic:cNvPicPr>
+                      <a:picLocks noChangeArrowheads="1" noChangeAspect="1"/>
+                    </pic:cNvPicPr>
+                  </pic:nvPicPr>
+                  <pic:blipFill>
+                    <a:blip r:embed="rId52"/>
+                    <a:stretch>
+                      <a:fillRect/>
+                    </a:stretch>
+                  </pic:blipFill>
+                  <pic:spPr bwMode="auto">
+                    <a:xfrm>
+                      <a:off x="0" y="0"/>
+                      <a:ext cx="4620126" cy="3696101"/>
+                    </a:xfrm>
+                    <a:prstGeom prst="rect">
+                      <a:avLst/>
+                    </a:prstGeom>
+                    <a:noFill/>
+                    <a:ln w="9525">
+                      <a:noFill/>
+                      <a:headEnd/>
+                      <a:tailEnd/>
+                    </a:ln>
+                  </pic:spPr>
+                </pic:pic>
+              </a:graphicData>
+            </a:graphic>
+          </wp:inline>
+        </w:drawing>
+      </w:r>
+    </w:p>
+    <w:p>
+      <w:pPr>
+        <w:pStyle w:val="Compact"/>
+        <w:numPr>
+          <w:ilvl w:val="0"/>
+          <w:numId w:val="1018"/>
+        </w:numPr>
+      </w:pPr>
+      <w:r>
+        <w:rPr>
+          <w:b/>
+          <w:bCs/>
+        </w:rPr>
+        <w:t xml:space="preserve">Comparar los métodos de enlace y determinar cuál es el adecuado.</w:t>
+      </w:r>
+    </w:p>
+    <w:p>
+      <w:pPr>
+        <w:pStyle w:val="SourceCode"/>
+      </w:pPr>
+      <w:r>
+        <w:rPr>
+          <w:rStyle w:val="CommentTok"/>
+        </w:rPr>
+        <w:t xml:space="preserve"># Usando el enlace simple</w:t>
+      </w:r>
+      <w:r>
+        <w:br/>
+      </w:r>
+      <w:r>
+        <w:rPr>
+          <w:rStyle w:val="NormalTok"/>
+        </w:rPr>
+        <w:t xml:space="preserve">res.hc</w:t>
+      </w:r>
+      <w:r>
+        <w:rPr>
+          <w:rStyle w:val="OtherTok"/>
+        </w:rPr>
+        <w:t xml:space="preserve">=</w:t>
+      </w:r>
+      <w:r>
+        <w:rPr>
+          <w:rStyle w:val="FunctionTok"/>
+        </w:rPr>
+        <w:t xml:space="preserve">hclust</w:t>
+      </w:r>
+      <w:r>
+        <w:rPr>
+          <w:rStyle w:val="NormalTok"/>
+        </w:rPr>
+        <w:t xml:space="preserve">(distancias,</w:t>
+      </w:r>
+      <w:r>
+        <w:rPr>
+          <w:rStyle w:val="AttributeTok"/>
+        </w:rPr>
+        <w:t xml:space="preserve">method=</w:t>
+      </w:r>
+      <w:r>
+        <w:rPr>
+          <w:rStyle w:val="StringTok"/>
+        </w:rPr>
+        <w:t xml:space="preserve">"ward.D"</w:t>
+      </w:r>
+      <w:r>
+        <w:rPr>
+          <w:rStyle w:val="NormalTok"/>
+        </w:rPr>
+        <w:t xml:space="preserve">)</w:t>
+      </w:r>
+      <w:r>
+        <w:br/>
+      </w:r>
+      <w:r>
+        <w:rPr>
+          <w:rStyle w:val="FunctionTok"/>
+        </w:rPr>
+        <w:t xml:space="preserve">plot</w:t>
+      </w:r>
+      <w:r>
+        <w:rPr>
+          <w:rStyle w:val="NormalTok"/>
+        </w:rPr>
+        <w:t xml:space="preserve">(res.hc)</w:t>
+      </w:r>
+    </w:p>
+    <w:p>
+      <w:pPr>
+        <w:pStyle w:val="FirstParagraph"/>
+      </w:pPr>
+      <w:r>
+        <w:drawing>
+          <wp:inline>
+            <wp:extent cx="4620126" cy="3696101"/>
+            <wp:effectExtent b="0" l="0" r="0" t="0"/>
+            <wp:docPr descr="" title="" id="56" name="Picture"/>
+            <a:graphic>
+              <a:graphicData uri="http://schemas.openxmlformats.org/drawingml/2006/picture">
+                <pic:pic>
+                  <pic:nvPicPr>
+                    <pic:cNvPr descr="Analisis_Multivariado_Trabajo3_KevinHaquehua_files/figure-docx/unnamed-chunk-32-1.png" id="57" name="Picture"/>
+                    <pic:cNvPicPr>
+                      <a:picLocks noChangeArrowheads="1" noChangeAspect="1"/>
+                    </pic:cNvPicPr>
+                  </pic:nvPicPr>
+                  <pic:blipFill>
+                    <a:blip r:embed="rId55"/>
+                    <a:stretch>
+                      <a:fillRect/>
+                    </a:stretch>
+                  </pic:blipFill>
+                  <pic:spPr bwMode="auto">
+                    <a:xfrm>
+                      <a:off x="0" y="0"/>
+                      <a:ext cx="4620126" cy="3696101"/>
+                    </a:xfrm>
+                    <a:prstGeom prst="rect">
+                      <a:avLst/>
+                    </a:prstGeom>
+                    <a:noFill/>
+                    <a:ln w="9525">
+                      <a:noFill/>
+                      <a:headEnd/>
+                      <a:tailEnd/>
+                    </a:ln>
+                  </pic:spPr>
+                </pic:pic>
+              </a:graphicData>
+            </a:graphic>
+          </wp:inline>
+        </w:drawing>
+      </w:r>
+    </w:p>
+    <w:p>
+      <w:pPr>
+        <w:pStyle w:val="SourceCode"/>
+      </w:pPr>
+      <w:r>
+        <w:rPr>
+          <w:rStyle w:val="NormalTok"/>
+        </w:rPr>
+        <w:t xml:space="preserve">res.hc</w:t>
+      </w:r>
+      <w:r>
+        <w:rPr>
+          <w:rStyle w:val="OtherTok"/>
+        </w:rPr>
+        <w:t xml:space="preserve">=</w:t>
+      </w:r>
+      <w:r>
+        <w:rPr>
+          <w:rStyle w:val="FunctionTok"/>
+        </w:rPr>
+        <w:t xml:space="preserve">hclust</w:t>
+      </w:r>
+      <w:r>
+        <w:rPr>
+          <w:rStyle w:val="NormalTok"/>
+        </w:rPr>
+        <w:t xml:space="preserve">(distancias,</w:t>
+      </w:r>
+      <w:r>
+        <w:rPr>
+          <w:rStyle w:val="AttributeTok"/>
+        </w:rPr>
+        <w:t xml:space="preserve">method=</w:t>
+      </w:r>
+      <w:r>
+        <w:rPr>
+          <w:rStyle w:val="StringTok"/>
+        </w:rPr>
+        <w:t xml:space="preserve">"single"</w:t>
+      </w:r>
+      <w:r>
+        <w:rPr>
+          <w:rStyle w:val="NormalTok"/>
+        </w:rPr>
+        <w:t xml:space="preserve">)</w:t>
+      </w:r>
+      <w:r>
+        <w:br/>
+      </w:r>
+      <w:r>
+        <w:rPr>
+          <w:rStyle w:val="FunctionTok"/>
+        </w:rPr>
+        <w:t xml:space="preserve">plot</w:t>
+      </w:r>
+      <w:r>
+        <w:rPr>
+          <w:rStyle w:val="NormalTok"/>
+        </w:rPr>
+        <w:t xml:space="preserve">(res.hc)</w:t>
+      </w:r>
+    </w:p>
+    <w:p>
+      <w:pPr>
+        <w:pStyle w:val="FirstParagraph"/>
+      </w:pPr>
+      <w:r>
+        <w:drawing>
+          <wp:inline>
+            <wp:extent cx="4620126" cy="3696101"/>
+            <wp:effectExtent b="0" l="0" r="0" t="0"/>
+            <wp:docPr descr="" title="" id="59" name="Picture"/>
+            <a:graphic>
+              <a:graphicData uri="http://schemas.openxmlformats.org/drawingml/2006/picture">
+                <pic:pic>
+                  <pic:nvPicPr>
+                    <pic:cNvPr descr="Analisis_Multivariado_Trabajo3_KevinHaquehua_files/figure-docx/unnamed-chunk-32-2.png" id="60" name="Picture"/>
+                    <pic:cNvPicPr>
+                      <a:picLocks noChangeArrowheads="1" noChangeAspect="1"/>
+                    </pic:cNvPicPr>
+                  </pic:nvPicPr>
+                  <pic:blipFill>
+                    <a:blip r:embed="rId58"/>
+                    <a:stretch>
+                      <a:fillRect/>
+                    </a:stretch>
+                  </pic:blipFill>
+                  <pic:spPr bwMode="auto">
+                    <a:xfrm>
+                      <a:off x="0" y="0"/>
+                      <a:ext cx="4620126" cy="3696101"/>
+                    </a:xfrm>
+                    <a:prstGeom prst="rect">
+                      <a:avLst/>
+                    </a:prstGeom>
+                    <a:noFill/>
+                    <a:ln w="9525">
+                      <a:noFill/>
+                      <a:headEnd/>
+                      <a:tailEnd/>
+                    </a:ln>
+                  </pic:spPr>
+                </pic:pic>
+              </a:graphicData>
+            </a:graphic>
+          </wp:inline>
+        </w:drawing>
+      </w:r>
+    </w:p>
+    <w:p>
+      <w:pPr>
+        <w:pStyle w:val="SourceCode"/>
+      </w:pPr>
+      <w:r>
+        <w:rPr>
+          <w:rStyle w:val="NormalTok"/>
+        </w:rPr>
+        <w:t xml:space="preserve">res.hc</w:t>
+      </w:r>
+      <w:r>
+        <w:rPr>
+          <w:rStyle w:val="OtherTok"/>
+        </w:rPr>
+        <w:t xml:space="preserve">=</w:t>
+      </w:r>
+      <w:r>
+        <w:rPr>
+          <w:rStyle w:val="FunctionTok"/>
+        </w:rPr>
+        <w:t xml:space="preserve">hclust</w:t>
+      </w:r>
+      <w:r>
+        <w:rPr>
+          <w:rStyle w:val="NormalTok"/>
+        </w:rPr>
+        <w:t xml:space="preserve">(distancias,</w:t>
+      </w:r>
+      <w:r>
+        <w:rPr>
+          <w:rStyle w:val="AttributeTok"/>
+        </w:rPr>
+        <w:t xml:space="preserve">method=</w:t>
+      </w:r>
+      <w:r>
+        <w:rPr>
+          <w:rStyle w:val="StringTok"/>
+        </w:rPr>
+        <w:t xml:space="preserve">"complete"</w:t>
+      </w:r>
+      <w:r>
+        <w:rPr>
+          <w:rStyle w:val="NormalTok"/>
+        </w:rPr>
+        <w:t xml:space="preserve">)</w:t>
+      </w:r>
+      <w:r>
+        <w:br/>
+      </w:r>
+      <w:r>
+        <w:rPr>
+          <w:rStyle w:val="FunctionTok"/>
+        </w:rPr>
+        <w:t xml:space="preserve">plot</w:t>
+      </w:r>
+      <w:r>
+        <w:rPr>
+          <w:rStyle w:val="NormalTok"/>
+        </w:rPr>
+        <w:t xml:space="preserve">(res.hc)</w:t>
+      </w:r>
+    </w:p>
+    <w:p>
+      <w:pPr>
+        <w:pStyle w:val="FirstParagraph"/>
+      </w:pPr>
+      <w:r>
+        <w:drawing>
+          <wp:inline>
+            <wp:extent cx="4620126" cy="3696101"/>
+            <wp:effectExtent b="0" l="0" r="0" t="0"/>
+            <wp:docPr descr="" title="" id="62" name="Picture"/>
+            <a:graphic>
+              <a:graphicData uri="http://schemas.openxmlformats.org/drawingml/2006/picture">
+                <pic:pic>
+                  <pic:nvPicPr>
+                    <pic:cNvPr descr="Analisis_Multivariado_Trabajo3_KevinHaquehua_files/figure-docx/unnamed-chunk-32-3.png" id="63" name="Picture"/>
+                    <pic:cNvPicPr>
+                      <a:picLocks noChangeArrowheads="1" noChangeAspect="1"/>
+                    </pic:cNvPicPr>
+                  </pic:nvPicPr>
+                  <pic:blipFill>
+                    <a:blip r:embed="rId61"/>
+                    <a:stretch>
+                      <a:fillRect/>
+                    </a:stretch>
+                  </pic:blipFill>
+                  <pic:spPr bwMode="auto">
+                    <a:xfrm>
+                      <a:off x="0" y="0"/>
+                      <a:ext cx="4620126" cy="3696101"/>
+                    </a:xfrm>
+                    <a:prstGeom prst="rect">
+                      <a:avLst/>
+                    </a:prstGeom>
+                    <a:noFill/>
+                    <a:ln w="9525">
+                      <a:noFill/>
+                      <a:headEnd/>
+                      <a:tailEnd/>
+                    </a:ln>
+                  </pic:spPr>
+                </pic:pic>
+              </a:graphicData>
+            </a:graphic>
+          </wp:inline>
+        </w:drawing>
+      </w:r>
+    </w:p>
+    <w:p>
+      <w:pPr>
+        <w:pStyle w:val="SourceCode"/>
+      </w:pPr>
+      <w:r>
+        <w:rPr>
+          <w:rStyle w:val="NormalTok"/>
+        </w:rPr>
+        <w:t xml:space="preserve">res.hc</w:t>
+      </w:r>
+      <w:r>
+        <w:rPr>
+          <w:rStyle w:val="OtherTok"/>
+        </w:rPr>
+        <w:t xml:space="preserve">=</w:t>
+      </w:r>
+      <w:r>
+        <w:rPr>
+          <w:rStyle w:val="FunctionTok"/>
+        </w:rPr>
+        <w:t xml:space="preserve">hclust</w:t>
+      </w:r>
+      <w:r>
+        <w:rPr>
+          <w:rStyle w:val="NormalTok"/>
+        </w:rPr>
+        <w:t xml:space="preserve">(distancias,</w:t>
+      </w:r>
+      <w:r>
+        <w:rPr>
+          <w:rStyle w:val="AttributeTok"/>
+        </w:rPr>
+        <w:t xml:space="preserve">method=</w:t>
+      </w:r>
+      <w:r>
+        <w:rPr>
+          <w:rStyle w:val="StringTok"/>
+        </w:rPr>
+        <w:t xml:space="preserve">"average"</w:t>
+      </w:r>
+      <w:r>
+        <w:rPr>
+          <w:rStyle w:val="NormalTok"/>
+        </w:rPr>
+        <w:t xml:space="preserve">)</w:t>
+      </w:r>
+      <w:r>
+        <w:br/>
+      </w:r>
+      <w:r>
+        <w:rPr>
+          <w:rStyle w:val="FunctionTok"/>
+        </w:rPr>
+        <w:t xml:space="preserve">plot</w:t>
+      </w:r>
+      <w:r>
+        <w:rPr>
+          <w:rStyle w:val="NormalTok"/>
+        </w:rPr>
+        <w:t xml:space="preserve">(res.hc)</w:t>
+      </w:r>
+    </w:p>
+    <w:p>
+      <w:pPr>
+        <w:pStyle w:val="FirstParagraph"/>
+      </w:pPr>
+      <w:r>
+        <w:drawing>
+          <wp:inline>
+            <wp:extent cx="4620126" cy="3696101"/>
+            <wp:effectExtent b="0" l="0" r="0" t="0"/>
+            <wp:docPr descr="" title="" id="65" name="Picture"/>
+            <a:graphic>
+              <a:graphicData uri="http://schemas.openxmlformats.org/drawingml/2006/picture">
+                <pic:pic>
+                  <pic:nvPicPr>
+                    <pic:cNvPr descr="Analisis_Multivariado_Trabajo3_KevinHaquehua_files/figure-docx/unnamed-chunk-32-4.png" id="66" name="Picture"/>
+                    <pic:cNvPicPr>
+                      <a:picLocks noChangeArrowheads="1" noChangeAspect="1"/>
+                    </pic:cNvPicPr>
+                  </pic:nvPicPr>
+                  <pic:blipFill>
+                    <a:blip r:embed="rId64"/>
+                    <a:stretch>
+                      <a:fillRect/>
+                    </a:stretch>
+                  </pic:blipFill>
+                  <pic:spPr bwMode="auto">
+                    <a:xfrm>
+                      <a:off x="0" y="0"/>
+                      <a:ext cx="4620126" cy="3696101"/>
+                    </a:xfrm>
+                    <a:prstGeom prst="rect">
+                      <a:avLst/>
+                    </a:prstGeom>
+                    <a:noFill/>
+                    <a:ln w="9525">
+                      <a:noFill/>
+                      <a:headEnd/>
+                      <a:tailEnd/>
+                    </a:ln>
+                  </pic:spPr>
+                </pic:pic>
+              </a:graphicData>
+            </a:graphic>
+          </wp:inline>
+        </w:drawing>
+      </w:r>
+    </w:p>
+    <w:p>
+      <w:pPr>
+        <w:pStyle w:val="SourceCode"/>
+      </w:pPr>
+      <w:r>
+        <w:rPr>
+          <w:rStyle w:val="NormalTok"/>
+        </w:rPr>
+        <w:t xml:space="preserve">res.hc</w:t>
+      </w:r>
+      <w:r>
+        <w:rPr>
+          <w:rStyle w:val="OtherTok"/>
+        </w:rPr>
+        <w:t xml:space="preserve">=</w:t>
+      </w:r>
+      <w:r>
+        <w:rPr>
+          <w:rStyle w:val="FunctionTok"/>
+        </w:rPr>
+        <w:t xml:space="preserve">hclust</w:t>
+      </w:r>
+      <w:r>
+        <w:rPr>
+          <w:rStyle w:val="NormalTok"/>
+        </w:rPr>
+        <w:t xml:space="preserve">(distancias,</w:t>
+      </w:r>
+      <w:r>
+        <w:rPr>
+          <w:rStyle w:val="AttributeTok"/>
+        </w:rPr>
+        <w:t xml:space="preserve">method=</w:t>
+      </w:r>
+      <w:r>
+        <w:rPr>
+          <w:rStyle w:val="StringTok"/>
+        </w:rPr>
+        <w:t xml:space="preserve">"centroid"</w:t>
+      </w:r>
+      <w:r>
+        <w:rPr>
+          <w:rStyle w:val="NormalTok"/>
+        </w:rPr>
+        <w:t xml:space="preserve">)</w:t>
+      </w:r>
+      <w:r>
+        <w:br/>
+      </w:r>
+      <w:r>
+        <w:rPr>
+          <w:rStyle w:val="FunctionTok"/>
+        </w:rPr>
+        <w:t xml:space="preserve">plot</w:t>
+      </w:r>
+      <w:r>
+        <w:rPr>
+          <w:rStyle w:val="NormalTok"/>
+        </w:rPr>
+        <w:t xml:space="preserve">(res.hc)</w:t>
+      </w:r>
+    </w:p>
+    <w:p>
+      <w:pPr>
+        <w:pStyle w:val="FirstParagraph"/>
+      </w:pPr>
+      <w:r>
+        <w:drawing>
+          <wp:inline>
+            <wp:extent cx="4620126" cy="3696101"/>
+            <wp:effectExtent b="0" l="0" r="0" t="0"/>
+            <wp:docPr descr="" title="" id="68" name="Picture"/>
+            <a:graphic>
+              <a:graphicData uri="http://schemas.openxmlformats.org/drawingml/2006/picture">
+                <pic:pic>
+                  <pic:nvPicPr>
+                    <pic:cNvPr descr="Analisis_Multivariado_Trabajo3_KevinHaquehua_files/figure-docx/unnamed-chunk-32-5.png" id="69" name="Picture"/>
+                    <pic:cNvPicPr>
+                      <a:picLocks noChangeArrowheads="1" noChangeAspect="1"/>
+                    </pic:cNvPicPr>
+                  </pic:nvPicPr>
+                  <pic:blipFill>
+                    <a:blip r:embed="rId67"/>
+                    <a:stretch>
+                      <a:fillRect/>
+                    </a:stretch>
+                  </pic:blipFill>
+                  <pic:spPr bwMode="auto">
+                    <a:xfrm>
+                      <a:off x="0" y="0"/>
+                      <a:ext cx="4620126" cy="3696101"/>
+                    </a:xfrm>
+                    <a:prstGeom prst="rect">
+                      <a:avLst/>
+                    </a:prstGeom>
+                    <a:noFill/>
+                    <a:ln w="9525">
+                      <a:noFill/>
+                      <a:headEnd/>
+                      <a:tailEnd/>
+                    </a:ln>
+                  </pic:spPr>
+                </pic:pic>
+              </a:graphicData>
+            </a:graphic>
+          </wp:inline>
+        </w:drawing>
+      </w:r>
+    </w:p>
+    <w:p>
+      <w:pPr>
+        <w:pStyle w:val="Textoindependiente"/>
+      </w:pPr>
+      <w:r>
+        <w:t xml:space="preserve">El que mas distingue a los cluster es por el enlace de Ward</w:t>
+      </w:r>
+    </w:p>
+    <w:p>
+      <w:pPr>
+        <w:pStyle w:val="Compact"/>
+        <w:numPr>
+          <w:ilvl w:val="0"/>
+          <w:numId w:val="1019"/>
+        </w:numPr>
+      </w:pPr>
+      <w:r>
+        <w:rPr>
+          <w:b/>
+          <w:bCs/>
+        </w:rPr>
+        <w:t xml:space="preserve">Generar el nuevo agrupamiento jerárquico con el enlace seleccionado.</w:t>
+      </w:r>
+    </w:p>
+    <w:p>
+      <w:pPr>
+        <w:pStyle w:val="SourceCode"/>
+      </w:pPr>
+      <w:r>
+        <w:rPr>
+          <w:rStyle w:val="NormalTok"/>
+        </w:rPr>
+        <w:t xml:space="preserve">res.hc</w:t>
+      </w:r>
+      <w:r>
+        <w:rPr>
+          <w:rStyle w:val="OtherTok"/>
+        </w:rPr>
+        <w:t xml:space="preserve">=</w:t>
+      </w:r>
+      <w:r>
+        <w:rPr>
+          <w:rStyle w:val="FunctionTok"/>
+        </w:rPr>
+        <w:t xml:space="preserve">hclust</w:t>
+      </w:r>
+      <w:r>
+        <w:rPr>
+          <w:rStyle w:val="NormalTok"/>
+        </w:rPr>
+        <w:t xml:space="preserve">(distancias,</w:t>
+      </w:r>
+      <w:r>
+        <w:rPr>
+          <w:rStyle w:val="AttributeTok"/>
+        </w:rPr>
+        <w:t xml:space="preserve">method=</w:t>
+      </w:r>
+      <w:r>
+        <w:rPr>
+          <w:rStyle w:val="StringTok"/>
+        </w:rPr>
+        <w:t xml:space="preserve">"ward.D"</w:t>
+      </w:r>
+      <w:r>
+        <w:rPr>
+          <w:rStyle w:val="NormalTok"/>
+        </w:rPr>
+        <w:t xml:space="preserve">)</w:t>
+      </w:r>
+    </w:p>
+    <w:p>
+      <w:pPr>
+        <w:pStyle w:val="Compact"/>
+        <w:numPr>
+          <w:ilvl w:val="0"/>
+          <w:numId w:val="1020"/>
+        </w:numPr>
+      </w:pPr>
+      <w:r>
+        <w:rPr>
+          <w:b/>
+          <w:bCs/>
+        </w:rPr>
+        <w:t xml:space="preserve">Graficar el dendograma respectivo y determinar el número de clusters.</w:t>
+      </w:r>
+    </w:p>
+    <w:p>
+      <w:pPr>
+        <w:pStyle w:val="FirstParagraph"/>
+      </w:pPr>
+      <w:r>
+        <w:t xml:space="preserve">Usemos el índice de Silueta</w:t>
+      </w:r>
+    </w:p>
+    <w:p>
+      <w:pPr>
+        <w:pStyle w:val="SourceCode"/>
+      </w:pPr>
+      <w:r>
+        <w:rPr>
+          <w:rStyle w:val="FunctionTok"/>
+        </w:rPr>
+        <w:t xml:space="preserve">par</w:t>
+      </w:r>
+      <w:r>
+        <w:rPr>
+          <w:rStyle w:val="NormalTok"/>
+        </w:rPr>
+        <w:t xml:space="preserve">(</w:t>
+      </w:r>
+      <w:r>
+        <w:rPr>
+          <w:rStyle w:val="AttributeTok"/>
+        </w:rPr>
+        <w:t xml:space="preserve">mfrow=</w:t>
+      </w:r>
+      <w:r>
+        <w:rPr>
+          <w:rStyle w:val="FunctionTok"/>
+        </w:rPr>
+        <w:t xml:space="preserve">c</w:t>
+      </w:r>
+      <w:r>
+        <w:rPr>
+          <w:rStyle w:val="NormalTok"/>
+        </w:rPr>
+        <w:t xml:space="preserve">(</w:t>
+      </w:r>
+      <w:r>
+        <w:rPr>
+          <w:rStyle w:val="DecValTok"/>
+        </w:rPr>
+        <w:t xml:space="preserve">1</w:t>
+      </w:r>
+      <w:r>
+        <w:rPr>
+          <w:rStyle w:val="NormalTok"/>
+        </w:rPr>
+        <w:t xml:space="preserve">,</w:t>
+      </w:r>
+      <w:r>
+        <w:rPr>
+          <w:rStyle w:val="DecValTok"/>
+        </w:rPr>
+        <w:t xml:space="preserve">3</w:t>
+      </w:r>
+      <w:r>
+        <w:rPr>
+          <w:rStyle w:val="NormalTok"/>
+        </w:rPr>
+        <w:t xml:space="preserve">))</w:t>
+      </w:r>
+      <w:r>
+        <w:br/>
+      </w:r>
+      <w:r>
+        <w:rPr>
+          <w:rStyle w:val="ControlFlowTok"/>
+        </w:rPr>
+        <w:t xml:space="preserve">for</w:t>
+      </w:r>
+      <w:r>
+        <w:rPr>
+          <w:rStyle w:val="NormalTok"/>
+        </w:rPr>
+        <w:t xml:space="preserve">(h </w:t>
+      </w:r>
+      <w:r>
+        <w:rPr>
+          <w:rStyle w:val="ControlFlowTok"/>
+        </w:rPr>
+        <w:t xml:space="preserve">in</w:t>
+      </w:r>
+      <w:r>
+        <w:rPr>
+          <w:rStyle w:val="NormalTok"/>
+        </w:rPr>
+        <w:t xml:space="preserve"> </w:t>
+      </w:r>
+      <w:r>
+        <w:rPr>
+          <w:rStyle w:val="DecValTok"/>
+        </w:rPr>
+        <w:t xml:space="preserve">2</w:t>
+      </w:r>
+      <w:r>
+        <w:rPr>
+          <w:rStyle w:val="SpecialCharTok"/>
+        </w:rPr>
+        <w:t xml:space="preserve">:</w:t>
+      </w:r>
+      <w:r>
+        <w:rPr>
+          <w:rStyle w:val="DecValTok"/>
+        </w:rPr>
+        <w:t xml:space="preserve">6</w:t>
+      </w:r>
+      <w:r>
+        <w:rPr>
+          <w:rStyle w:val="NormalTok"/>
+        </w:rPr>
+        <w:t xml:space="preserve">){</w:t>
+      </w:r>
+      <w:r>
+        <w:br/>
+      </w:r>
+      <w:r>
+        <w:rPr>
+          <w:rStyle w:val="NormalTok"/>
+        </w:rPr>
+        <w:t xml:space="preserve">  conglomerados</w:t>
+      </w:r>
+      <w:r>
+        <w:rPr>
+          <w:rStyle w:val="OtherTok"/>
+        </w:rPr>
+        <w:t xml:space="preserve">=</w:t>
+      </w:r>
+      <w:r>
+        <w:rPr>
+          <w:rStyle w:val="FunctionTok"/>
+        </w:rPr>
+        <w:t xml:space="preserve">cutree</w:t>
+      </w:r>
+      <w:r>
+        <w:rPr>
+          <w:rStyle w:val="NormalTok"/>
+        </w:rPr>
+        <w:t xml:space="preserve">(res.hc,</w:t>
+      </w:r>
+      <w:r>
+        <w:rPr>
+          <w:rStyle w:val="AttributeTok"/>
+        </w:rPr>
+        <w:t xml:space="preserve">k=</w:t>
+      </w:r>
+      <w:r>
+        <w:rPr>
+          <w:rStyle w:val="NormalTok"/>
+        </w:rPr>
+        <w:t xml:space="preserve">h)</w:t>
+      </w:r>
+      <w:r>
+        <w:br/>
+      </w:r>
+      <w:r>
+        <w:rPr>
+          <w:rStyle w:val="NormalTok"/>
+        </w:rPr>
+        <w:t xml:space="preserve">  </w:t>
+      </w:r>
+      <w:r>
+        <w:rPr>
+          <w:rStyle w:val="FunctionTok"/>
+        </w:rPr>
+        <w:t xml:space="preserve">plot</w:t>
+      </w:r>
+      <w:r>
+        <w:rPr>
+          <w:rStyle w:val="NormalTok"/>
+        </w:rPr>
+        <w:t xml:space="preserve">(</w:t>
+      </w:r>
+      <w:r>
+        <w:rPr>
+          <w:rStyle w:val="FunctionTok"/>
+        </w:rPr>
+        <w:t xml:space="preserve">silhouette</w:t>
+      </w:r>
+      <w:r>
+        <w:rPr>
+          <w:rStyle w:val="NormalTok"/>
+        </w:rPr>
+        <w:t xml:space="preserve">(conglomerados,distancias))</w:t>
+      </w:r>
+      <w:r>
+        <w:br/>
+      </w:r>
+      <w:r>
+        <w:rPr>
+          <w:rStyle w:val="NormalTok"/>
+        </w:rPr>
+        <w:t xml:space="preserve">}</w:t>
+      </w:r>
+    </w:p>
+    <w:p>
+      <w:pPr>
+        <w:pStyle w:val="FirstParagraph"/>
+      </w:pPr>
+      <w:r>
+        <w:drawing>
+          <wp:inline>
+            <wp:extent cx="5943600" cy="5943600"/>
+            <wp:effectExtent b="0" l="0" r="0" t="0"/>
+            <wp:docPr descr="" title="" id="71" name="Picture"/>
+            <a:graphic>
+              <a:graphicData uri="http://schemas.openxmlformats.org/drawingml/2006/picture">
+                <pic:pic>
+                  <pic:nvPicPr>
+                    <pic:cNvPr descr="Analisis_Multivariado_Trabajo3_KevinHaquehua_files/figure-docx/unnamed-chunk-34-1.png" id="72" name="Picture"/>
+                    <pic:cNvPicPr>
+                      <a:picLocks noChangeArrowheads="1" noChangeAspect="1"/>
+                    </pic:cNvPicPr>
+                  </pic:nvPicPr>
+                  <pic:blipFill>
+                    <a:blip r:embed="rId70"/>
+                    <a:stretch>
+                      <a:fillRect/>
+                    </a:stretch>
+                  </pic:blipFill>
+                  <pic:spPr bwMode="auto">
+                    <a:xfrm>
+                      <a:off x="0" y="0"/>
+                      <a:ext cx="5943600" cy="5943600"/>
+                    </a:xfrm>
+                    <a:prstGeom prst="rect">
+                      <a:avLst/>
+                    </a:prstGeom>
+                    <a:noFill/>
+                    <a:ln w="9525">
+                      <a:noFill/>
+                      <a:headEnd/>
+                      <a:tailEnd/>
+                    </a:ln>
+                  </pic:spPr>
+                </pic:pic>
+              </a:graphicData>
+            </a:graphic>
+          </wp:inline>
+        </w:drawing>
+      </w:r>
+    </w:p>
+    <w:p>
+      <w:pPr>
+        <w:pStyle w:val="SourceCode"/>
+      </w:pPr>
+      <w:r>
+        <w:rPr>
+          <w:rStyle w:val="FunctionTok"/>
+        </w:rPr>
+        <w:t xml:space="preserve">par</w:t>
+      </w:r>
+      <w:r>
+        <w:rPr>
+          <w:rStyle w:val="NormalTok"/>
+        </w:rPr>
+        <w:t xml:space="preserve">(</w:t>
+      </w:r>
+      <w:r>
+        <w:rPr>
+          <w:rStyle w:val="AttributeTok"/>
+        </w:rPr>
+        <w:t xml:space="preserve">mfrow=</w:t>
+      </w:r>
+      <w:r>
+        <w:rPr>
+          <w:rStyle w:val="FunctionTok"/>
+        </w:rPr>
+        <w:t xml:space="preserve">c</w:t>
+      </w:r>
+      <w:r>
+        <w:rPr>
+          <w:rStyle w:val="NormalTok"/>
+        </w:rPr>
+        <w:t xml:space="preserve">(</w:t>
+      </w:r>
+      <w:r>
+        <w:rPr>
+          <w:rStyle w:val="DecValTok"/>
+        </w:rPr>
+        <w:t xml:space="preserve">1</w:t>
+      </w:r>
+      <w:r>
+        <w:rPr>
+          <w:rStyle w:val="NormalTok"/>
+        </w:rPr>
+        <w:t xml:space="preserve">,</w:t>
+      </w:r>
+      <w:r>
+        <w:rPr>
+          <w:rStyle w:val="DecValTok"/>
+        </w:rPr>
+        <w:t xml:space="preserve">1</w:t>
+      </w:r>
+      <w:r>
+        <w:rPr>
+          <w:rStyle w:val="NormalTok"/>
+        </w:rPr>
+        <w:t xml:space="preserve">))</w:t>
+      </w:r>
+    </w:p>
+    <w:p>
+      <w:pPr>
+        <w:pStyle w:val="FirstParagraph"/>
+      </w:pPr>
+      <w:r>
+        <w:drawing>
+          <wp:inline>
+            <wp:extent cx="5943600" cy="5943600"/>
+            <wp:effectExtent b="0" l="0" r="0" t="0"/>
+            <wp:docPr descr="" title="" id="74" name="Picture"/>
+            <a:graphic>
+              <a:graphicData uri="http://schemas.openxmlformats.org/drawingml/2006/picture">
+                <pic:pic>
+                  <pic:nvPicPr>
+                    <pic:cNvPr descr="Analisis_Multivariado_Trabajo3_KevinHaquehua_files/figure-docx/unnamed-chunk-34-2.png" id="75" name="Picture"/>
+                    <pic:cNvPicPr>
+                      <a:picLocks noChangeArrowheads="1" noChangeAspect="1"/>
+                    </pic:cNvPicPr>
+                  </pic:nvPicPr>
+                  <pic:blipFill>
+                    <a:blip r:embed="rId73"/>
+                    <a:stretch>
+                      <a:fillRect/>
+                    </a:stretch>
+                  </pic:blipFill>
+                  <pic:spPr bwMode="auto">
+                    <a:xfrm>
+                      <a:off x="0" y="0"/>
+                      <a:ext cx="5943600" cy="5943600"/>
+                    </a:xfrm>
+                    <a:prstGeom prst="rect">
+                      <a:avLst/>
+                    </a:prstGeom>
+                    <a:noFill/>
+                    <a:ln w="9525">
+                      <a:noFill/>
+                      <a:headEnd/>
+                      <a:tailEnd/>
+                    </a:ln>
+                  </pic:spPr>
+                </pic:pic>
+              </a:graphicData>
+            </a:graphic>
+          </wp:inline>
+        </w:drawing>
+      </w:r>
+    </w:p>
+    <w:p>
+      <w:pPr>
+        <w:pStyle w:val="Textoindependiente"/>
+      </w:pPr>
+      <w:r>
+        <w:t xml:space="preserve">Por el indice de silueta indica que es mejor tener dos cluster</w:t>
+      </w:r>
+    </w:p>
+    <w:p>
+      <w:pPr>
+        <w:pStyle w:val="Compact"/>
+        <w:numPr>
+          <w:ilvl w:val="0"/>
+          <w:numId w:val="1021"/>
+        </w:numPr>
+      </w:pPr>
+      <w:r>
+        <w:rPr>
+          <w:b/>
+          <w:bCs/>
+        </w:rPr>
         <w:t xml:space="preserve">Graficar y perfilar a nuestros clientes según su agrupación jerárquica.</w:t>
       </w:r>
     </w:p>
-    <w:bookmarkEnd w:id="43"/>
-    <w:bookmarkEnd w:id="44"/>
-    <w:bookmarkStart w:id="46" w:name="caso-3-7-puntos"/>
+    <w:p>
+      <w:pPr>
+        <w:pStyle w:val="FirstParagraph"/>
+      </w:pPr>
+      <w:r>
+        <w:t xml:space="preserve">Realizemos el corte y grafiquemos</w:t>
+      </w:r>
+    </w:p>
+    <w:p>
+      <w:pPr>
+        <w:pStyle w:val="SourceCode"/>
+      </w:pPr>
+      <w:r>
+        <w:rPr>
+          <w:rStyle w:val="NormalTok"/>
+        </w:rPr>
+        <w:t xml:space="preserve">res.hc2</w:t>
+      </w:r>
+      <w:r>
+        <w:rPr>
+          <w:rStyle w:val="OtherTok"/>
+        </w:rPr>
+        <w:t xml:space="preserve">=</w:t>
+      </w:r>
+      <w:r>
+        <w:rPr>
+          <w:rStyle w:val="FunctionTok"/>
+        </w:rPr>
+        <w:t xml:space="preserve">cutree</w:t>
+      </w:r>
+      <w:r>
+        <w:rPr>
+          <w:rStyle w:val="NormalTok"/>
+        </w:rPr>
+        <w:t xml:space="preserve">(res.hc, </w:t>
+      </w:r>
+      <w:r>
+        <w:rPr>
+          <w:rStyle w:val="AttributeTok"/>
+        </w:rPr>
+        <w:t xml:space="preserve">k=</w:t>
+      </w:r>
+      <w:r>
+        <w:rPr>
+          <w:rStyle w:val="DecValTok"/>
+        </w:rPr>
+        <w:t xml:space="preserve">2</w:t>
+      </w:r>
+      <w:r>
+        <w:rPr>
+          <w:rStyle w:val="NormalTok"/>
+        </w:rPr>
+        <w:t xml:space="preserve">)</w:t>
+      </w:r>
+      <w:r>
+        <w:br/>
+      </w:r>
+      <w:r>
+        <w:rPr>
+          <w:rStyle w:val="FunctionTok"/>
+        </w:rPr>
+        <w:t xml:space="preserve">fviz_dend</w:t>
+      </w:r>
+      <w:r>
+        <w:rPr>
+          <w:rStyle w:val="NormalTok"/>
+        </w:rPr>
+        <w:t xml:space="preserve">(res.hc, </w:t>
+      </w:r>
+      <w:r>
+        <w:rPr>
+          <w:rStyle w:val="AttributeTok"/>
+        </w:rPr>
+        <w:t xml:space="preserve">cex =</w:t>
+      </w:r>
+      <w:r>
+        <w:rPr>
+          <w:rStyle w:val="NormalTok"/>
+        </w:rPr>
+        <w:t xml:space="preserve"> </w:t>
+      </w:r>
+      <w:r>
+        <w:rPr>
+          <w:rStyle w:val="FloatTok"/>
+        </w:rPr>
+        <w:t xml:space="preserve">0.6</w:t>
+      </w:r>
+      <w:r>
+        <w:rPr>
+          <w:rStyle w:val="NormalTok"/>
+        </w:rPr>
+        <w:t xml:space="preserve">, </w:t>
+      </w:r>
+      <w:r>
+        <w:rPr>
+          <w:rStyle w:val="AttributeTok"/>
+        </w:rPr>
+        <w:t xml:space="preserve">k =</w:t>
+      </w:r>
+      <w:r>
+        <w:rPr>
+          <w:rStyle w:val="NormalTok"/>
+        </w:rPr>
+        <w:t xml:space="preserve"> </w:t>
+      </w:r>
+      <w:r>
+        <w:rPr>
+          <w:rStyle w:val="DecValTok"/>
+        </w:rPr>
+        <w:t xml:space="preserve">2</w:t>
+      </w:r>
+      <w:r>
+        <w:rPr>
+          <w:rStyle w:val="NormalTok"/>
+        </w:rPr>
+        <w:t xml:space="preserve">, </w:t>
+      </w:r>
+      <w:r>
+        <w:rPr>
+          <w:rStyle w:val="AttributeTok"/>
+        </w:rPr>
+        <w:t xml:space="preserve">palette =</w:t>
+      </w:r>
+      <w:r>
+        <w:rPr>
+          <w:rStyle w:val="NormalTok"/>
+        </w:rPr>
+        <w:t xml:space="preserve"> </w:t>
+      </w:r>
+      <w:r>
+        <w:rPr>
+          <w:rStyle w:val="StringTok"/>
+        </w:rPr>
+        <w:t xml:space="preserve">"jco"</w:t>
+      </w:r>
+      <w:r>
+        <w:rPr>
+          <w:rStyle w:val="NormalTok"/>
+        </w:rPr>
+        <w:t xml:space="preserve">)</w:t>
+      </w:r>
+    </w:p>
+    <w:p>
+      <w:pPr>
+        <w:pStyle w:val="SourceCode"/>
+      </w:pPr>
+      <w:r>
+        <w:rPr>
+          <w:rStyle w:val="VerbatimChar"/>
+        </w:rPr>
+        <w:t xml:space="preserve">## Warning: The `&lt;scale&gt;` argument of `guides()` cannot be `FALSE`. Use "none" instead as</w:t>
+      </w:r>
+      <w:r>
+        <w:br/>
+      </w:r>
+      <w:r>
+        <w:rPr>
+          <w:rStyle w:val="VerbatimChar"/>
+        </w:rPr>
+        <w:t xml:space="preserve">## of ggplot2 3.3.4.</w:t>
+      </w:r>
+      <w:r>
+        <w:br/>
+      </w:r>
+      <w:r>
+        <w:rPr>
+          <w:rStyle w:val="VerbatimChar"/>
+        </w:rPr>
+        <w:t xml:space="preserve">## ℹ The deprecated feature was likely used in the factoextra package.</w:t>
+      </w:r>
+      <w:r>
+        <w:br/>
+      </w:r>
+      <w:r>
+        <w:rPr>
+          <w:rStyle w:val="VerbatimChar"/>
+        </w:rPr>
+        <w:t xml:space="preserve">##   Please report the issue at &lt;https://github.com/kassambara/factoextra/issues&gt;.</w:t>
+      </w:r>
+      <w:r>
+        <w:br/>
+      </w:r>
+      <w:r>
+        <w:rPr>
+          <w:rStyle w:val="VerbatimChar"/>
+        </w:rPr>
+        <w:t xml:space="preserve">## This warning is displayed once every 8 hours.</w:t>
+      </w:r>
+      <w:r>
+        <w:br/>
+      </w:r>
+      <w:r>
+        <w:rPr>
+          <w:rStyle w:val="VerbatimChar"/>
+        </w:rPr>
+        <w:t xml:space="preserve">## Call `lifecycle::last_lifecycle_warnings()` to see where this warning was</w:t>
+      </w:r>
+      <w:r>
+        <w:br/>
+      </w:r>
+      <w:r>
+        <w:rPr>
+          <w:rStyle w:val="VerbatimChar"/>
+        </w:rPr>
+        <w:t xml:space="preserve">## generated.</w:t>
+      </w:r>
+    </w:p>
+    <w:p>
+      <w:pPr>
+        <w:pStyle w:val="FirstParagraph"/>
+      </w:pPr>
+      <w:r>
+        <w:drawing>
+          <wp:inline>
+            <wp:extent cx="4620126" cy="3696101"/>
+            <wp:effectExtent b="0" l="0" r="0" t="0"/>
+            <wp:docPr descr="" title="" id="77" name="Picture"/>
+            <a:graphic>
+              <a:graphicData uri="http://schemas.openxmlformats.org/drawingml/2006/picture">
+                <pic:pic>
+                  <pic:nvPicPr>
+                    <pic:cNvPr descr="Analisis_Multivariado_Trabajo3_KevinHaquehua_files/figure-docx/unnamed-chunk-35-1.png" id="78" name="Picture"/>
+                    <pic:cNvPicPr>
+                      <a:picLocks noChangeArrowheads="1" noChangeAspect="1"/>
+                    </pic:cNvPicPr>
+                  </pic:nvPicPr>
+                  <pic:blipFill>
+                    <a:blip r:embed="rId76"/>
+                    <a:stretch>
+                      <a:fillRect/>
+                    </a:stretch>
+                  </pic:blipFill>
+                  <pic:spPr bwMode="auto">
+                    <a:xfrm>
+                      <a:off x="0" y="0"/>
+                      <a:ext cx="4620126" cy="3696101"/>
+                    </a:xfrm>
+                    <a:prstGeom prst="rect">
+                      <a:avLst/>
+                    </a:prstGeom>
+                    <a:noFill/>
+                    <a:ln w="9525">
+                      <a:noFill/>
+                      <a:headEnd/>
+                      <a:tailEnd/>
+                    </a:ln>
+                  </pic:spPr>
+                </pic:pic>
+              </a:graphicData>
+            </a:graphic>
+          </wp:inline>
+        </w:drawing>
+      </w:r>
+    </w:p>
+    <w:p>
+      <w:pPr>
+        <w:pStyle w:val="Textoindependiente"/>
+      </w:pPr>
+      <w:r>
+        <w:t xml:space="preserve">Se observa que en la primera parte se encuentra una pequeña parte de clientes, especialmente a aquellos que se deben obviar del primer grupo</w:t>
+      </w:r>
+    </w:p>
+    <w:bookmarkEnd w:id="79"/>
+    <w:bookmarkEnd w:id="80"/>
+    <w:bookmarkStart w:id="82" w:name="caso-3-7-puntos"/>
     <w:p>
       <w:pPr>
         <w:pStyle w:val="Ttulo2"/>
@@ -8088,7 +11480,7 @@
         <w:t xml:space="preserve">adjuntar un ejercicio aplicando R o Phyton.</w:t>
       </w:r>
     </w:p>
-    <w:bookmarkStart w:id="45" w:name="solución-2"/>
+    <w:bookmarkStart w:id="81" w:name="solución-2"/>
     <w:p>
       <w:pPr>
         <w:pStyle w:val="Ttulo3"/>
@@ -8105,9 +11497,9 @@
         <w:t xml:space="preserve">Aca va la solución</w:t>
       </w:r>
     </w:p>
-    <w:bookmarkEnd w:id="45"/>
-    <w:bookmarkEnd w:id="46"/>
-    <w:bookmarkEnd w:id="47"/>
+    <w:bookmarkEnd w:id="81"/>
+    <w:bookmarkEnd w:id="82"/>
+    <w:bookmarkEnd w:id="83"/>
     <w:sectPr>
       <w:headerReference r:id="rId9" w:type="default"/>
       <w:pgSz w:h="15840" w:w="12240"/>
@@ -9600,6 +12992,431 @@
       </w:pPr>
     </w:lvl>
   </w:abstractNum>
+  <w:abstractNum w:abstractNumId="99412">
+    <w:nsid w:val="00A99412"/>
+    <w:multiLevelType w:val="multilevel"/>
+    <w:lvl w:ilvl="0">
+      <w:start w:val="2"/>
+      <w:numFmt w:val="decimal"/>
+      <w:lvlText w:val="%1."/>
+      <w:lvlJc w:val="left"/>
+      <w:pPr>
+        <w:ind w:left="720" w:hanging="360"/>
+      </w:pPr>
+    </w:lvl>
+    <w:lvl w:ilvl="1">
+      <w:start w:val="2"/>
+      <w:numFmt w:val="decimal"/>
+      <w:lvlText w:val="%2."/>
+      <w:lvlJc w:val="left"/>
+      <w:pPr>
+        <w:ind w:left="1440" w:hanging="360"/>
+      </w:pPr>
+    </w:lvl>
+    <w:lvl w:ilvl="2">
+      <w:start w:val="2"/>
+      <w:numFmt w:val="decimal"/>
+      <w:lvlText w:val="%3."/>
+      <w:lvlJc w:val="left"/>
+      <w:pPr>
+        <w:ind w:left="2160" w:hanging="360"/>
+      </w:pPr>
+    </w:lvl>
+    <w:lvl w:ilvl="3">
+      <w:start w:val="2"/>
+      <w:numFmt w:val="decimal"/>
+      <w:lvlText w:val="%4."/>
+      <w:lvlJc w:val="left"/>
+      <w:pPr>
+        <w:ind w:left="2880" w:hanging="360"/>
+      </w:pPr>
+    </w:lvl>
+    <w:lvl w:ilvl="4">
+      <w:start w:val="2"/>
+      <w:numFmt w:val="decimal"/>
+      <w:lvlText w:val="%5."/>
+      <w:lvlJc w:val="left"/>
+      <w:pPr>
+        <w:ind w:left="3600" w:hanging="360"/>
+      </w:pPr>
+    </w:lvl>
+    <w:lvl w:ilvl="5">
+      <w:start w:val="2"/>
+      <w:numFmt w:val="decimal"/>
+      <w:lvlText w:val="%6."/>
+      <w:lvlJc w:val="left"/>
+      <w:pPr>
+        <w:ind w:left="4320" w:hanging="360"/>
+      </w:pPr>
+    </w:lvl>
+    <w:lvl w:ilvl="6">
+      <w:start w:val="2"/>
+      <w:numFmt w:val="decimal"/>
+      <w:lvlText w:val="%7."/>
+      <w:lvlJc w:val="left"/>
+      <w:pPr>
+        <w:ind w:left="5040" w:hanging="360"/>
+      </w:pPr>
+    </w:lvl>
+    <w:lvl w:ilvl="7">
+      <w:start w:val="2"/>
+      <w:numFmt w:val="decimal"/>
+      <w:lvlText w:val="%8."/>
+      <w:lvlJc w:val="left"/>
+      <w:pPr>
+        <w:ind w:left="5760" w:hanging="360"/>
+      </w:pPr>
+    </w:lvl>
+    <w:lvl w:ilvl="8">
+      <w:start w:val="2"/>
+      <w:numFmt w:val="decimal"/>
+      <w:lvlText w:val="%9."/>
+      <w:lvlJc w:val="left"/>
+      <w:pPr>
+        <w:ind w:left="6480" w:hanging="360"/>
+      </w:pPr>
+    </w:lvl>
+  </w:abstractNum>
+  <w:abstractNum w:abstractNumId="99413">
+    <w:nsid w:val="00A99413"/>
+    <w:multiLevelType w:val="multilevel"/>
+    <w:lvl w:ilvl="0">
+      <w:start w:val="3"/>
+      <w:numFmt w:val="decimal"/>
+      <w:lvlText w:val="%1."/>
+      <w:lvlJc w:val="left"/>
+      <w:pPr>
+        <w:ind w:left="720" w:hanging="360"/>
+      </w:pPr>
+    </w:lvl>
+    <w:lvl w:ilvl="1">
+      <w:start w:val="3"/>
+      <w:numFmt w:val="decimal"/>
+      <w:lvlText w:val="%2."/>
+      <w:lvlJc w:val="left"/>
+      <w:pPr>
+        <w:ind w:left="1440" w:hanging="360"/>
+      </w:pPr>
+    </w:lvl>
+    <w:lvl w:ilvl="2">
+      <w:start w:val="3"/>
+      <w:numFmt w:val="decimal"/>
+      <w:lvlText w:val="%3."/>
+      <w:lvlJc w:val="left"/>
+      <w:pPr>
+        <w:ind w:left="2160" w:hanging="360"/>
+      </w:pPr>
+    </w:lvl>
+    <w:lvl w:ilvl="3">
+      <w:start w:val="3"/>
+      <w:numFmt w:val="decimal"/>
+      <w:lvlText w:val="%4."/>
+      <w:lvlJc w:val="left"/>
+      <w:pPr>
+        <w:ind w:left="2880" w:hanging="360"/>
+      </w:pPr>
+    </w:lvl>
+    <w:lvl w:ilvl="4">
+      <w:start w:val="3"/>
+      <w:numFmt w:val="decimal"/>
+      <w:lvlText w:val="%5."/>
+      <w:lvlJc w:val="left"/>
+      <w:pPr>
+        <w:ind w:left="3600" w:hanging="360"/>
+      </w:pPr>
+    </w:lvl>
+    <w:lvl w:ilvl="5">
+      <w:start w:val="3"/>
+      <w:numFmt w:val="decimal"/>
+      <w:lvlText w:val="%6."/>
+      <w:lvlJc w:val="left"/>
+      <w:pPr>
+        <w:ind w:left="4320" w:hanging="360"/>
+      </w:pPr>
+    </w:lvl>
+    <w:lvl w:ilvl="6">
+      <w:start w:val="3"/>
+      <w:numFmt w:val="decimal"/>
+      <w:lvlText w:val="%7."/>
+      <w:lvlJc w:val="left"/>
+      <w:pPr>
+        <w:ind w:left="5040" w:hanging="360"/>
+      </w:pPr>
+    </w:lvl>
+    <w:lvl w:ilvl="7">
+      <w:start w:val="3"/>
+      <w:numFmt w:val="decimal"/>
+      <w:lvlText w:val="%8."/>
+      <w:lvlJc w:val="left"/>
+      <w:pPr>
+        <w:ind w:left="5760" w:hanging="360"/>
+      </w:pPr>
+    </w:lvl>
+    <w:lvl w:ilvl="8">
+      <w:start w:val="3"/>
+      <w:numFmt w:val="decimal"/>
+      <w:lvlText w:val="%9."/>
+      <w:lvlJc w:val="left"/>
+      <w:pPr>
+        <w:ind w:left="6480" w:hanging="360"/>
+      </w:pPr>
+    </w:lvl>
+  </w:abstractNum>
+  <w:abstractNum w:abstractNumId="99414">
+    <w:nsid w:val="00A99414"/>
+    <w:multiLevelType w:val="multilevel"/>
+    <w:lvl w:ilvl="0">
+      <w:start w:val="4"/>
+      <w:numFmt w:val="decimal"/>
+      <w:lvlText w:val="%1."/>
+      <w:lvlJc w:val="left"/>
+      <w:pPr>
+        <w:ind w:left="720" w:hanging="360"/>
+      </w:pPr>
+    </w:lvl>
+    <w:lvl w:ilvl="1">
+      <w:start w:val="4"/>
+      <w:numFmt w:val="decimal"/>
+      <w:lvlText w:val="%2."/>
+      <w:lvlJc w:val="left"/>
+      <w:pPr>
+        <w:ind w:left="1440" w:hanging="360"/>
+      </w:pPr>
+    </w:lvl>
+    <w:lvl w:ilvl="2">
+      <w:start w:val="4"/>
+      <w:numFmt w:val="decimal"/>
+      <w:lvlText w:val="%3."/>
+      <w:lvlJc w:val="left"/>
+      <w:pPr>
+        <w:ind w:left="2160" w:hanging="360"/>
+      </w:pPr>
+    </w:lvl>
+    <w:lvl w:ilvl="3">
+      <w:start w:val="4"/>
+      <w:numFmt w:val="decimal"/>
+      <w:lvlText w:val="%4."/>
+      <w:lvlJc w:val="left"/>
+      <w:pPr>
+        <w:ind w:left="2880" w:hanging="360"/>
+      </w:pPr>
+    </w:lvl>
+    <w:lvl w:ilvl="4">
+      <w:start w:val="4"/>
+      <w:numFmt w:val="decimal"/>
+      <w:lvlText w:val="%5."/>
+      <w:lvlJc w:val="left"/>
+      <w:pPr>
+        <w:ind w:left="3600" w:hanging="360"/>
+      </w:pPr>
+    </w:lvl>
+    <w:lvl w:ilvl="5">
+      <w:start w:val="4"/>
+      <w:numFmt w:val="decimal"/>
+      <w:lvlText w:val="%6."/>
+      <w:lvlJc w:val="left"/>
+      <w:pPr>
+        <w:ind w:left="4320" w:hanging="360"/>
+      </w:pPr>
+    </w:lvl>
+    <w:lvl w:ilvl="6">
+      <w:start w:val="4"/>
+      <w:numFmt w:val="decimal"/>
+      <w:lvlText w:val="%7."/>
+      <w:lvlJc w:val="left"/>
+      <w:pPr>
+        <w:ind w:left="5040" w:hanging="360"/>
+      </w:pPr>
+    </w:lvl>
+    <w:lvl w:ilvl="7">
+      <w:start w:val="4"/>
+      <w:numFmt w:val="decimal"/>
+      <w:lvlText w:val="%8."/>
+      <w:lvlJc w:val="left"/>
+      <w:pPr>
+        <w:ind w:left="5760" w:hanging="360"/>
+      </w:pPr>
+    </w:lvl>
+    <w:lvl w:ilvl="8">
+      <w:start w:val="4"/>
+      <w:numFmt w:val="decimal"/>
+      <w:lvlText w:val="%9."/>
+      <w:lvlJc w:val="left"/>
+      <w:pPr>
+        <w:ind w:left="6480" w:hanging="360"/>
+      </w:pPr>
+    </w:lvl>
+  </w:abstractNum>
+  <w:abstractNum w:abstractNumId="99415">
+    <w:nsid w:val="00A99415"/>
+    <w:multiLevelType w:val="multilevel"/>
+    <w:lvl w:ilvl="0">
+      <w:start w:val="5"/>
+      <w:numFmt w:val="decimal"/>
+      <w:lvlText w:val="%1."/>
+      <w:lvlJc w:val="left"/>
+      <w:pPr>
+        <w:ind w:left="720" w:hanging="360"/>
+      </w:pPr>
+    </w:lvl>
+    <w:lvl w:ilvl="1">
+      <w:start w:val="5"/>
+      <w:numFmt w:val="decimal"/>
+      <w:lvlText w:val="%2."/>
+      <w:lvlJc w:val="left"/>
+      <w:pPr>
+        <w:ind w:left="1440" w:hanging="360"/>
+      </w:pPr>
+    </w:lvl>
+    <w:lvl w:ilvl="2">
+      <w:start w:val="5"/>
+      <w:numFmt w:val="decimal"/>
+      <w:lvlText w:val="%3."/>
+      <w:lvlJc w:val="left"/>
+      <w:pPr>
+        <w:ind w:left="2160" w:hanging="360"/>
+      </w:pPr>
+    </w:lvl>
+    <w:lvl w:ilvl="3">
+      <w:start w:val="5"/>
+      <w:numFmt w:val="decimal"/>
+      <w:lvlText w:val="%4."/>
+      <w:lvlJc w:val="left"/>
+      <w:pPr>
+        <w:ind w:left="2880" w:hanging="360"/>
+      </w:pPr>
+    </w:lvl>
+    <w:lvl w:ilvl="4">
+      <w:start w:val="5"/>
+      <w:numFmt w:val="decimal"/>
+      <w:lvlText w:val="%5."/>
+      <w:lvlJc w:val="left"/>
+      <w:pPr>
+        <w:ind w:left="3600" w:hanging="360"/>
+      </w:pPr>
+    </w:lvl>
+    <w:lvl w:ilvl="5">
+      <w:start w:val="5"/>
+      <w:numFmt w:val="decimal"/>
+      <w:lvlText w:val="%6."/>
+      <w:lvlJc w:val="left"/>
+      <w:pPr>
+        <w:ind w:left="4320" w:hanging="360"/>
+      </w:pPr>
+    </w:lvl>
+    <w:lvl w:ilvl="6">
+      <w:start w:val="5"/>
+      <w:numFmt w:val="decimal"/>
+      <w:lvlText w:val="%7."/>
+      <w:lvlJc w:val="left"/>
+      <w:pPr>
+        <w:ind w:left="5040" w:hanging="360"/>
+      </w:pPr>
+    </w:lvl>
+    <w:lvl w:ilvl="7">
+      <w:start w:val="5"/>
+      <w:numFmt w:val="decimal"/>
+      <w:lvlText w:val="%8."/>
+      <w:lvlJc w:val="left"/>
+      <w:pPr>
+        <w:ind w:left="5760" w:hanging="360"/>
+      </w:pPr>
+    </w:lvl>
+    <w:lvl w:ilvl="8">
+      <w:start w:val="5"/>
+      <w:numFmt w:val="decimal"/>
+      <w:lvlText w:val="%9."/>
+      <w:lvlJc w:val="left"/>
+      <w:pPr>
+        <w:ind w:left="6480" w:hanging="360"/>
+      </w:pPr>
+    </w:lvl>
+  </w:abstractNum>
+  <w:abstractNum w:abstractNumId="99416">
+    <w:nsid w:val="00A99416"/>
+    <w:multiLevelType w:val="multilevel"/>
+    <w:lvl w:ilvl="0">
+      <w:start w:val="6"/>
+      <w:numFmt w:val="decimal"/>
+      <w:lvlText w:val="%1."/>
+      <w:lvlJc w:val="left"/>
+      <w:pPr>
+        <w:ind w:left="720" w:hanging="360"/>
+      </w:pPr>
+    </w:lvl>
+    <w:lvl w:ilvl="1">
+      <w:start w:val="6"/>
+      <w:numFmt w:val="decimal"/>
+      <w:lvlText w:val="%2."/>
+      <w:lvlJc w:val="left"/>
+      <w:pPr>
+        <w:ind w:left="1440" w:hanging="360"/>
+      </w:pPr>
+    </w:lvl>
+    <w:lvl w:ilvl="2">
+      <w:start w:val="6"/>
+      <w:numFmt w:val="decimal"/>
+      <w:lvlText w:val="%3."/>
+      <w:lvlJc w:val="left"/>
+      <w:pPr>
+        <w:ind w:left="2160" w:hanging="360"/>
+      </w:pPr>
+    </w:lvl>
+    <w:lvl w:ilvl="3">
+      <w:start w:val="6"/>
+      <w:numFmt w:val="decimal"/>
+      <w:lvlText w:val="%4."/>
+      <w:lvlJc w:val="left"/>
+      <w:pPr>
+        <w:ind w:left="2880" w:hanging="360"/>
+      </w:pPr>
+    </w:lvl>
+    <w:lvl w:ilvl="4">
+      <w:start w:val="6"/>
+      <w:numFmt w:val="decimal"/>
+      <w:lvlText w:val="%5."/>
+      <w:lvlJc w:val="left"/>
+      <w:pPr>
+        <w:ind w:left="3600" w:hanging="360"/>
+      </w:pPr>
+    </w:lvl>
+    <w:lvl w:ilvl="5">
+      <w:start w:val="6"/>
+      <w:numFmt w:val="decimal"/>
+      <w:lvlText w:val="%6."/>
+      <w:lvlJc w:val="left"/>
+      <w:pPr>
+        <w:ind w:left="4320" w:hanging="360"/>
+      </w:pPr>
+    </w:lvl>
+    <w:lvl w:ilvl="6">
+      <w:start w:val="6"/>
+      <w:numFmt w:val="decimal"/>
+      <w:lvlText w:val="%7."/>
+      <w:lvlJc w:val="left"/>
+      <w:pPr>
+        <w:ind w:left="5040" w:hanging="360"/>
+      </w:pPr>
+    </w:lvl>
+    <w:lvl w:ilvl="7">
+      <w:start w:val="6"/>
+      <w:numFmt w:val="decimal"/>
+      <w:lvlText w:val="%8."/>
+      <w:lvlJc w:val="left"/>
+      <w:pPr>
+        <w:ind w:left="5760" w:hanging="360"/>
+      </w:pPr>
+    </w:lvl>
+    <w:lvl w:ilvl="8">
+      <w:start w:val="6"/>
+      <w:numFmt w:val="decimal"/>
+      <w:lvlText w:val="%9."/>
+      <w:lvlJc w:val="left"/>
+      <w:pPr>
+        <w:ind w:left="6480" w:hanging="360"/>
+      </w:pPr>
+    </w:lvl>
+  </w:abstractNum>
   <w:num w16cid:durableId="1222252684" w:numId="1">
     <w:abstractNumId w:val="0"/>
   </w:num>
@@ -12373,6 +16190,99 @@
     </w:lvlOverride>
   </w:num>
   <w:num w:numId="1012">
+    <w:abstractNumId w:val="99412"/>
+    <w:lvlOverride w:ilvl="0">
+      <w:startOverride w:val="2"/>
+    </w:lvlOverride>
+    <w:lvlOverride w:ilvl="1">
+      <w:startOverride w:val="2"/>
+    </w:lvlOverride>
+    <w:lvlOverride w:ilvl="2">
+      <w:startOverride w:val="2"/>
+    </w:lvlOverride>
+    <w:lvlOverride w:ilvl="3">
+      <w:startOverride w:val="2"/>
+    </w:lvlOverride>
+    <w:lvlOverride w:ilvl="4">
+      <w:startOverride w:val="2"/>
+    </w:lvlOverride>
+    <w:lvlOverride w:ilvl="5">
+      <w:startOverride w:val="2"/>
+    </w:lvlOverride>
+    <w:lvlOverride w:ilvl="6">
+      <w:startOverride w:val="2"/>
+    </w:lvlOverride>
+    <w:lvlOverride w:ilvl="7">
+      <w:startOverride w:val="2"/>
+    </w:lvlOverride>
+    <w:lvlOverride w:ilvl="8">
+      <w:startOverride w:val="2"/>
+    </w:lvlOverride>
+  </w:num>
+  <w:num w:numId="1013">
+    <w:abstractNumId w:val="99413"/>
+    <w:lvlOverride w:ilvl="0">
+      <w:startOverride w:val="3"/>
+    </w:lvlOverride>
+    <w:lvlOverride w:ilvl="1">
+      <w:startOverride w:val="3"/>
+    </w:lvlOverride>
+    <w:lvlOverride w:ilvl="2">
+      <w:startOverride w:val="3"/>
+    </w:lvlOverride>
+    <w:lvlOverride w:ilvl="3">
+      <w:startOverride w:val="3"/>
+    </w:lvlOverride>
+    <w:lvlOverride w:ilvl="4">
+      <w:startOverride w:val="3"/>
+    </w:lvlOverride>
+    <w:lvlOverride w:ilvl="5">
+      <w:startOverride w:val="3"/>
+    </w:lvlOverride>
+    <w:lvlOverride w:ilvl="6">
+      <w:startOverride w:val="3"/>
+    </w:lvlOverride>
+    <w:lvlOverride w:ilvl="7">
+      <w:startOverride w:val="3"/>
+    </w:lvlOverride>
+    <w:lvlOverride w:ilvl="8">
+      <w:startOverride w:val="3"/>
+    </w:lvlOverride>
+  </w:num>
+  <w:num w:numId="1014">
+    <w:abstractNumId w:val="99414"/>
+    <w:lvlOverride w:ilvl="0">
+      <w:startOverride w:val="4"/>
+    </w:lvlOverride>
+    <w:lvlOverride w:ilvl="1">
+      <w:startOverride w:val="4"/>
+    </w:lvlOverride>
+    <w:lvlOverride w:ilvl="2">
+      <w:startOverride w:val="4"/>
+    </w:lvlOverride>
+    <w:lvlOverride w:ilvl="3">
+      <w:startOverride w:val="4"/>
+    </w:lvlOverride>
+    <w:lvlOverride w:ilvl="4">
+      <w:startOverride w:val="4"/>
+    </w:lvlOverride>
+    <w:lvlOverride w:ilvl="5">
+      <w:startOverride w:val="4"/>
+    </w:lvlOverride>
+    <w:lvlOverride w:ilvl="6">
+      <w:startOverride w:val="4"/>
+    </w:lvlOverride>
+    <w:lvlOverride w:ilvl="7">
+      <w:startOverride w:val="4"/>
+    </w:lvlOverride>
+    <w:lvlOverride w:ilvl="8">
+      <w:startOverride w:val="4"/>
+    </w:lvlOverride>
+  </w:num>
+  <w:num w:numId="1015">
+    <w:abstractNumId w:val="991"/>
+  </w:num>
+  <w:num w:numId="1016">
     <w:abstractNumId w:val="99411"/>
     <w:lvlOverride w:ilvl="0">
       <w:startOverride w:val="1"/>
@@ -12400,6 +16310,156 @@
     </w:lvlOverride>
     <w:lvlOverride w:ilvl="8">
       <w:startOverride w:val="1"/>
+    </w:lvlOverride>
+  </w:num>
+  <w:num w:numId="1017">
+    <w:abstractNumId w:val="99412"/>
+    <w:lvlOverride w:ilvl="0">
+      <w:startOverride w:val="2"/>
+    </w:lvlOverride>
+    <w:lvlOverride w:ilvl="1">
+      <w:startOverride w:val="2"/>
+    </w:lvlOverride>
+    <w:lvlOverride w:ilvl="2">
+      <w:startOverride w:val="2"/>
+    </w:lvlOverride>
+    <w:lvlOverride w:ilvl="3">
+      <w:startOverride w:val="2"/>
+    </w:lvlOverride>
+    <w:lvlOverride w:ilvl="4">
+      <w:startOverride w:val="2"/>
+    </w:lvlOverride>
+    <w:lvlOverride w:ilvl="5">
+      <w:startOverride w:val="2"/>
+    </w:lvlOverride>
+    <w:lvlOverride w:ilvl="6">
+      <w:startOverride w:val="2"/>
+    </w:lvlOverride>
+    <w:lvlOverride w:ilvl="7">
+      <w:startOverride w:val="2"/>
+    </w:lvlOverride>
+    <w:lvlOverride w:ilvl="8">
+      <w:startOverride w:val="2"/>
+    </w:lvlOverride>
+  </w:num>
+  <w:num w:numId="1018">
+    <w:abstractNumId w:val="99413"/>
+    <w:lvlOverride w:ilvl="0">
+      <w:startOverride w:val="3"/>
+    </w:lvlOverride>
+    <w:lvlOverride w:ilvl="1">
+      <w:startOverride w:val="3"/>
+    </w:lvlOverride>
+    <w:lvlOverride w:ilvl="2">
+      <w:startOverride w:val="3"/>
+    </w:lvlOverride>
+    <w:lvlOverride w:ilvl="3">
+      <w:startOverride w:val="3"/>
+    </w:lvlOverride>
+    <w:lvlOverride w:ilvl="4">
+      <w:startOverride w:val="3"/>
+    </w:lvlOverride>
+    <w:lvlOverride w:ilvl="5">
+      <w:startOverride w:val="3"/>
+    </w:lvlOverride>
+    <w:lvlOverride w:ilvl="6">
+      <w:startOverride w:val="3"/>
+    </w:lvlOverride>
+    <w:lvlOverride w:ilvl="7">
+      <w:startOverride w:val="3"/>
+    </w:lvlOverride>
+    <w:lvlOverride w:ilvl="8">
+      <w:startOverride w:val="3"/>
+    </w:lvlOverride>
+  </w:num>
+  <w:num w:numId="1019">
+    <w:abstractNumId w:val="99414"/>
+    <w:lvlOverride w:ilvl="0">
+      <w:startOverride w:val="4"/>
+    </w:lvlOverride>
+    <w:lvlOverride w:ilvl="1">
+      <w:startOverride w:val="4"/>
+    </w:lvlOverride>
+    <w:lvlOverride w:ilvl="2">
+      <w:startOverride w:val="4"/>
+    </w:lvlOverride>
+    <w:lvlOverride w:ilvl="3">
+      <w:startOverride w:val="4"/>
+    </w:lvlOverride>
+    <w:lvlOverride w:ilvl="4">
+      <w:startOverride w:val="4"/>
+    </w:lvlOverride>
+    <w:lvlOverride w:ilvl="5">
+      <w:startOverride w:val="4"/>
+    </w:lvlOverride>
+    <w:lvlOverride w:ilvl="6">
+      <w:startOverride w:val="4"/>
+    </w:lvlOverride>
+    <w:lvlOverride w:ilvl="7">
+      <w:startOverride w:val="4"/>
+    </w:lvlOverride>
+    <w:lvlOverride w:ilvl="8">
+      <w:startOverride w:val="4"/>
+    </w:lvlOverride>
+  </w:num>
+  <w:num w:numId="1020">
+    <w:abstractNumId w:val="99415"/>
+    <w:lvlOverride w:ilvl="0">
+      <w:startOverride w:val="5"/>
+    </w:lvlOverride>
+    <w:lvlOverride w:ilvl="1">
+      <w:startOverride w:val="5"/>
+    </w:lvlOverride>
+    <w:lvlOverride w:ilvl="2">
+      <w:startOverride w:val="5"/>
+    </w:lvlOverride>
+    <w:lvlOverride w:ilvl="3">
+      <w:startOverride w:val="5"/>
+    </w:lvlOverride>
+    <w:lvlOverride w:ilvl="4">
+      <w:startOverride w:val="5"/>
+    </w:lvlOverride>
+    <w:lvlOverride w:ilvl="5">
+      <w:startOverride w:val="5"/>
+    </w:lvlOverride>
+    <w:lvlOverride w:ilvl="6">
+      <w:startOverride w:val="5"/>
+    </w:lvlOverride>
+    <w:lvlOverride w:ilvl="7">
+      <w:startOverride w:val="5"/>
+    </w:lvlOverride>
+    <w:lvlOverride w:ilvl="8">
+      <w:startOverride w:val="5"/>
+    </w:lvlOverride>
+  </w:num>
+  <w:num w:numId="1021">
+    <w:abstractNumId w:val="99416"/>
+    <w:lvlOverride w:ilvl="0">
+      <w:startOverride w:val="6"/>
+    </w:lvlOverride>
+    <w:lvlOverride w:ilvl="1">
+      <w:startOverride w:val="6"/>
+    </w:lvlOverride>
+    <w:lvlOverride w:ilvl="2">
+      <w:startOverride w:val="6"/>
+    </w:lvlOverride>
+    <w:lvlOverride w:ilvl="3">
+      <w:startOverride w:val="6"/>
+    </w:lvlOverride>
+    <w:lvlOverride w:ilvl="4">
+      <w:startOverride w:val="6"/>
+    </w:lvlOverride>
+    <w:lvlOverride w:ilvl="5">
+      <w:startOverride w:val="6"/>
+    </w:lvlOverride>
+    <w:lvlOverride w:ilvl="6">
+      <w:startOverride w:val="6"/>
+    </w:lvlOverride>
+    <w:lvlOverride w:ilvl="7">
+      <w:startOverride w:val="6"/>
+    </w:lvlOverride>
+    <w:lvlOverride w:ilvl="8">
+      <w:startOverride w:val="6"/>
     </w:lvlOverride>
   </w:num>
 </w:numbering>

</xml_diff>

<commit_message>
Subir archivo para markdown
</commit_message>
<xml_diff>
--- a/9 Analisis Multivariado/Trabajo 3/Analisis_Multivariado_Trabajo3_KevinHaquehua.docx
+++ b/9 Analisis Multivariado/Trabajo 3/Analisis_Multivariado_Trabajo3_KevinHaquehua.docx
@@ -60,7 +60,7 @@
         </w:p>
       </w:sdtContent>
     </w:sdt>
-    <w:bookmarkStart w:id="83" w:name="X29823dd508848cf221f1dc47f614e9d975278d9"/>
+    <w:bookmarkStart w:id="89" w:name="X29823dd508848cf221f1dc47f614e9d975278d9"/>
     <w:p>
       <w:pPr>
         <w:pStyle w:val="Ttulo1"/>
@@ -8512,7 +8512,7 @@
         <w:rPr>
           <w:rStyle w:val="VerbatimChar"/>
         </w:rPr>
-        <w:t xml:space="preserve">## K-means clustering with 4 clusters of sizes 95, 63, 269, 12</w:t>
+        <w:t xml:space="preserve">## K-means clustering with 4 clusters of sizes 104, 310, 10, 15</w:t>
       </w:r>
       <w:r>
         <w:br/>
@@ -8539,43 +8539,43 @@
         <w:rPr>
           <w:rStyle w:val="VerbatimChar"/>
         </w:rPr>
-        <w:t xml:space="preserve">##        Fresh       Milk    Grocery     Frozen Detergents_Paper Delicatessen</w:t>
-      </w:r>
-      <w:r>
-        <w:br/>
-      </w:r>
-      <w:r>
-        <w:rPr>
-          <w:rStyle w:val="VerbatimChar"/>
-        </w:rPr>
-        <w:t xml:space="preserve">## 1 -0.5122059  0.6404222  0.8901248 -0.3386683        0.9010353   0.05042427</w:t>
-      </w:r>
-      <w:r>
-        <w:br/>
-      </w:r>
-      <w:r>
-        <w:rPr>
-          <w:rStyle w:val="VerbatimChar"/>
-        </w:rPr>
-        <w:t xml:space="preserve">## 2  1.6545511 -0.1050523 -0.2125750  1.1000523       -0.4009003   0.33161518</w:t>
-      </w:r>
-      <w:r>
-        <w:br/>
-      </w:r>
-      <w:r>
-        <w:rPr>
-          <w:rStyle w:val="VerbatimChar"/>
-        </w:rPr>
-        <w:t xml:space="preserve">## 3 -0.2297001 -0.3822281 -0.4354983 -0.1650339       -0.3958432  -0.19498879</w:t>
-      </w:r>
-      <w:r>
-        <w:br/>
-      </w:r>
-      <w:r>
-        <w:rPr>
-          <w:rStyle w:val="VerbatimChar"/>
-        </w:rPr>
-        <w:t xml:space="preserve">## 4  0.5176806  4.0497949  3.8316176  0.6053586        3.8450162   2.23082693</w:t>
+        <w:t xml:space="preserve">##         Fresh       Milk    Grocery      Frozen Detergents_Paper Delicatessen</w:t>
+      </w:r>
+      <w:r>
+        <w:br/>
+      </w:r>
+      <w:r>
+        <w:rPr>
+          <w:rStyle w:val="VerbatimChar"/>
+        </w:rPr>
+        <w:t xml:space="preserve">## 1 -0.50674781  0.5910216  0.8356918 -0.33835694        0.8363024   0.04351877</w:t>
+      </w:r>
+      <w:r>
+        <w:br/>
+      </w:r>
+      <w:r>
+        <w:rPr>
+          <w:rStyle w:val="VerbatimChar"/>
+        </w:rPr>
+        <w:t xml:space="preserve">## 2  0.03109102 -0.3695804 -0.4350095 -0.03667311       -0.4159693  -0.15138468</w:t>
+      </w:r>
+      <w:r>
+        <w:br/>
+      </w:r>
+      <w:r>
+        <w:rPr>
+          <w:rStyle w:val="VerbatimChar"/>
+        </w:rPr>
+        <w:t xml:space="preserve">## 3  0.31161230  3.9259262  4.3173800 -0.00492393        4.6380229   0.50158565</w:t>
+      </w:r>
+      <w:r>
+        <w:br/>
+      </w:r>
+      <w:r>
+        <w:rPr>
+          <w:rStyle w:val="VerbatimChar"/>
+        </w:rPr>
+        <w:t xml:space="preserve">## 4  2.66316216  0.9229613  0.3178126  3.10713492       -0.2936790   2.49249613</w:t>
       </w:r>
       <w:r>
         <w:br/>
@@ -8602,106 +8602,106 @@
         <w:rPr>
           <w:rStyle w:val="VerbatimChar"/>
         </w:rPr>
-        <w:t xml:space="preserve">##   [1] 3 1 1 3 2 3 3 3 3 1 1 3 2 1 1 3 1 3 3 3 3 3 2 4 1 3 3 3 1 2 3 3 3 2 3 1 2</w:t>
-      </w:r>
-      <w:r>
-        <w:br/>
-      </w:r>
-      <w:r>
-        <w:rPr>
-          <w:rStyle w:val="VerbatimChar"/>
-        </w:rPr>
-        <w:t xml:space="preserve">##  [38] 1 1 2 2 3 1 1 1 1 1 4 1 1 3 3 2 1 3 3 4 1 3 3 3 4 3 1 3 4 3 1 3 3 2 2 3 2</w:t>
-      </w:r>
-      <w:r>
-        <w:br/>
-      </w:r>
-      <w:r>
-        <w:rPr>
-          <w:rStyle w:val="VerbatimChar"/>
-        </w:rPr>
-        <w:t xml:space="preserve">##  [75] 3 3 3 1 3 3 3 1 1 3 3 4 4 2 3 2 3 3 4 2 1 3 3 3 3 3 1 1 3 2 3 3 1 1 3 1 3</w:t>
-      </w:r>
-      <w:r>
-        <w:br/>
-      </w:r>
-      <w:r>
-        <w:rPr>
-          <w:rStyle w:val="VerbatimChar"/>
-        </w:rPr>
-        <w:t xml:space="preserve">## [112] 1 2 3 3 3 3 3 3 3 3 3 3 3 2 2 2 3 3 2 3 3 3 3 3 3 3 3 3 3 3 2 2 3 3 1 3 3</w:t>
-      </w:r>
-      <w:r>
-        <w:br/>
-      </w:r>
-      <w:r>
-        <w:rPr>
-          <w:rStyle w:val="VerbatimChar"/>
-        </w:rPr>
-        <w:t xml:space="preserve">## [149] 3 2 3 3 3 3 3 1 1 3 1 1 1 3 3 1 3 1 1 3 3 3 1 1 3 1 3 1 2 3 3 3 3 2 1 4 3</w:t>
-      </w:r>
-      <w:r>
-        <w:br/>
-      </w:r>
-      <w:r>
-        <w:rPr>
-          <w:rStyle w:val="VerbatimChar"/>
-        </w:rPr>
-        <w:t xml:space="preserve">## [186] 3 3 3 1 1 3 3 3 1 3 2 2 1 3 3 1 1 2 3 3 1 3 3 3 1 3 4 3 3 1 1 3 1 3 3 1 3</w:t>
-      </w:r>
-      <w:r>
-        <w:br/>
-      </w:r>
-      <w:r>
-        <w:rPr>
-          <w:rStyle w:val="VerbatimChar"/>
-        </w:rPr>
-        <w:t xml:space="preserve">## [223] 3 3 3 3 3 3 3 3 3 3 3 3 3 3 3 3 2 2 3 3 3 1 1 3 3 3 3 3 4 3 2 1 2 3 3 2 2</w:t>
-      </w:r>
-      <w:r>
-        <w:br/>
-      </w:r>
-      <w:r>
-        <w:rPr>
-          <w:rStyle w:val="VerbatimChar"/>
-        </w:rPr>
-        <w:t xml:space="preserve">## [260] 3 3 3 3 1 1 1 3 1 3 3 3 3 2 3 3 2 2 3 3 3 3 2 2 2 2 3 3 3 2 3 3 3 1 3 3 3</w:t>
-      </w:r>
-      <w:r>
-        <w:br/>
-      </w:r>
-      <w:r>
-        <w:rPr>
-          <w:rStyle w:val="VerbatimChar"/>
-        </w:rPr>
-        <w:t xml:space="preserve">## [297] 3 3 3 3 1 1 1 1 1 1 3 3 1 3 2 1 3 3 1 3 3 3 1 3 3 3 3 3 2 3 3 3 3 3 1 3 4</w:t>
-      </w:r>
-      <w:r>
-        <w:br/>
-      </w:r>
-      <w:r>
-        <w:rPr>
-          <w:rStyle w:val="VerbatimChar"/>
-        </w:rPr>
-        <w:t xml:space="preserve">## [334] 2 2 3 3 3 3 1 1 3 1 3 3 1 2 3 1 3 1 3 1 3 3 3 1 3 3 3 3 3 3 3 3 3 3 3 3 2</w:t>
-      </w:r>
-      <w:r>
-        <w:br/>
-      </w:r>
-      <w:r>
-        <w:rPr>
-          <w:rStyle w:val="VerbatimChar"/>
-        </w:rPr>
-        <w:t xml:space="preserve">## [371] 2 3 3 3 3 1 2 3 3 2 2 2 3 1 3 3 3 3 3 3 3 3 2 3 3 1 3 3 3 3 2 3 3 3 3 2 1</w:t>
-      </w:r>
-      <w:r>
-        <w:br/>
-      </w:r>
-      <w:r>
-        <w:rPr>
-          <w:rStyle w:val="VerbatimChar"/>
-        </w:rPr>
-        <w:t xml:space="preserve">## [408] 3 3 3 3 3 2 3 3 1 3 1 3 1 3 3 3 3 2 1 2 3 3 3 2 3 3 3 2 2 1 3 3</w:t>
+        <w:t xml:space="preserve">##   [1] 2 1 1 2 2 2 2 2 2 1 1 2 1 1 1 2 1 2 2 2 2 2 2 4 1 2 2 2 1 2 2 2 2 2 2 1 2</w:t>
+      </w:r>
+      <w:r>
+        <w:br/>
+      </w:r>
+      <w:r>
+        <w:rPr>
+          <w:rStyle w:val="VerbatimChar"/>
+        </w:rPr>
+        <w:t xml:space="preserve">##  [38] 1 1 4 2 2 1 1 1 1 1 3 1 1 2 2 2 1 2 2 3 1 2 2 2 3 2 1 2 3 2 1 2 2 2 4 2 2</w:t>
+      </w:r>
+      <w:r>
+        <w:br/>
+      </w:r>
+      <w:r>
+        <w:rPr>
+          <w:rStyle w:val="VerbatimChar"/>
+        </w:rPr>
+        <w:t xml:space="preserve">##  [75] 2 2 2 1 2 2 2 1 1 2 2 3 3 4 2 2 2 2 3 4 1 2 2 2 2 2 1 1 1 4 2 2 1 1 2 1 2</w:t>
+      </w:r>
+      <w:r>
+        <w:br/>
+      </w:r>
+      <w:r>
+        <w:rPr>
+          <w:rStyle w:val="VerbatimChar"/>
+        </w:rPr>
+        <w:t xml:space="preserve">## [112] 1 2 2 2 2 2 2 2 2 2 2 2 2 2 4 2 2 2 2 2 2 2 2 2 2 2 2 2 2 2 2 2 2 2 1 2 2</w:t>
+      </w:r>
+      <w:r>
+        <w:br/>
+      </w:r>
+      <w:r>
+        <w:rPr>
+          <w:rStyle w:val="VerbatimChar"/>
+        </w:rPr>
+        <w:t xml:space="preserve">## [149] 2 2 2 2 2 2 2 1 1 2 1 1 1 2 2 1 2 1 1 2 2 2 1 1 2 1 2 1 2 2 2 2 2 4 1 4 2</w:t>
+      </w:r>
+      <w:r>
+        <w:br/>
+      </w:r>
+      <w:r>
+        <w:rPr>
+          <w:rStyle w:val="VerbatimChar"/>
+        </w:rPr>
+        <w:t xml:space="preserve">## [186] 2 2 1 1 1 2 2 2 1 2 2 4 1 2 2 1 1 2 2 2 1 2 2 2 1 2 3 2 2 1 1 2 1 2 2 1 2</w:t>
+      </w:r>
+      <w:r>
+        <w:br/>
+      </w:r>
+      <w:r>
+        <w:rPr>
+          <w:rStyle w:val="VerbatimChar"/>
+        </w:rPr>
+        <w:t xml:space="preserve">## [223] 2 2 2 2 2 2 2 2 2 2 2 2 2 2 2 2 2 2 2 2 2 1 1 2 2 2 2 2 3 2 2 1 2 2 2 4 2</w:t>
+      </w:r>
+      <w:r>
+        <w:br/>
+      </w:r>
+      <w:r>
+        <w:rPr>
+          <w:rStyle w:val="VerbatimChar"/>
+        </w:rPr>
+        <w:t xml:space="preserve">## [260] 2 2 2 2 1 1 1 2 1 2 2 2 2 2 2 2 2 2 2 2 2 2 2 2 4 2 2 2 2 2 2 2 2 1 2 2 2</w:t>
+      </w:r>
+      <w:r>
+        <w:br/>
+      </w:r>
+      <w:r>
+        <w:rPr>
+          <w:rStyle w:val="VerbatimChar"/>
+        </w:rPr>
+        <w:t xml:space="preserve">## [297] 2 1 2 2 1 1 1 1 1 1 2 2 1 2 2 1 2 2 1 2 2 2 1 2 2 2 2 2 4 2 2 2 2 2 1 2 3</w:t>
+      </w:r>
+      <w:r>
+        <w:br/>
+      </w:r>
+      <w:r>
+        <w:rPr>
+          <w:rStyle w:val="VerbatimChar"/>
+        </w:rPr>
+        <w:t xml:space="preserve">## [334] 2 2 2 2 2 2 1 1 1 1 2 2 1 2 2 1 2 1 2 1 2 2 2 1 2 2 2 2 2 2 2 1 2 2 2 2 2</w:t>
+      </w:r>
+      <w:r>
+        <w:br/>
+      </w:r>
+      <w:r>
+        <w:rPr>
+          <w:rStyle w:val="VerbatimChar"/>
+        </w:rPr>
+        <w:t xml:space="preserve">## [371] 2 2 2 2 2 1 2 2 2 2 2 2 2 1 2 2 2 2 2 2 2 2 2 2 2 1 2 2 2 2 2 2 2 2 2 2 1</w:t>
+      </w:r>
+      <w:r>
+        <w:br/>
+      </w:r>
+      <w:r>
+        <w:rPr>
+          <w:rStyle w:val="VerbatimChar"/>
+        </w:rPr>
+        <w:t xml:space="preserve">## [408] 2 2 2 2 1 2 2 2 1 1 1 2 1 2 2 2 2 2 1 4 2 2 1 2 2 2 2 4 2 1 2 2</w:t>
       </w:r>
       <w:r>
         <w:br/>
@@ -8728,16 +8728,16 @@
         <w:rPr>
           <w:rStyle w:val="VerbatimChar"/>
         </w:rPr>
-        <w:t xml:space="preserve">## [1] 182.1506 439.9499 235.4537 491.7818</w:t>
-      </w:r>
-      <w:r>
-        <w:br/>
-      </w:r>
-      <w:r>
-        <w:rPr>
-          <w:rStyle w:val="VerbatimChar"/>
-        </w:rPr>
-        <w:t xml:space="preserve">##  (between_SS / total_SS =  48.7 %)</w:t>
+        <w:t xml:space="preserve">## [1] 202.6168 460.6616 150.6074 512.0396</w:t>
+      </w:r>
+      <w:r>
+        <w:br/>
+      </w:r>
+      <w:r>
+        <w:rPr>
+          <w:rStyle w:val="VerbatimChar"/>
+        </w:rPr>
+        <w:t xml:space="preserve">##  (between_SS / total_SS =  49.5 %)</w:t>
       </w:r>
       <w:r>
         <w:br/>
@@ -9350,43 +9350,43 @@
         <w:rPr>
           <w:rStyle w:val="VerbatimChar"/>
         </w:rPr>
-        <w:t xml:space="preserve">##   Group.1     Fresh      Milk   Grocery   Frozen Detergents_Paper Delicatessen</w:t>
-      </w:r>
-      <w:r>
-        <w:br/>
-      </w:r>
-      <w:r>
-        <w:rPr>
-          <w:rStyle w:val="VerbatimChar"/>
-        </w:rPr>
-        <w:t xml:space="preserve">## 1       1  5540.589 10492.021 16267.316 1433.189        7135.1053    1669.1579</w:t>
-      </w:r>
-      <w:r>
-        <w:br/>
-      </w:r>
-      <w:r>
-        <w:rPr>
-          <w:rStyle w:val="VerbatimChar"/>
-        </w:rPr>
-        <w:t xml:space="preserve">## 2       2 32957.984  4997.349  5884.762 8422.841         954.6032    2462.9683</w:t>
-      </w:r>
-      <w:r>
-        <w:br/>
-      </w:r>
-      <w:r>
-        <w:rPr>
-          <w:rStyle w:val="VerbatimChar"/>
-        </w:rPr>
-        <w:t xml:space="preserve">## 3       3  9115.320  2954.368  3785.810 2276.747         978.6097     976.3494</w:t>
-      </w:r>
-      <w:r>
-        <w:br/>
-      </w:r>
-      <w:r>
-        <w:rPr>
-          <w:rStyle w:val="VerbatimChar"/>
-        </w:rPr>
-        <w:t xml:space="preserve">## 4       4 18572.417 35621.500 43963.167 6019.500       21110.6667    7824.5000</w:t>
+        <w:t xml:space="preserve">##   Group.1     Fresh     Milk   Grocery    Frozen Detergents_Paper Delicatessen</w:t>
+      </w:r>
+      <w:r>
+        <w:br/>
+      </w:r>
+      <w:r>
+        <w:rPr>
+          <w:rStyle w:val="VerbatimChar"/>
+        </w:rPr>
+        <w:t xml:space="preserve">## 1       1  5609.654 10127.90 15754.798  1434.702        6827.8077     1649.663</w:t>
+      </w:r>
+      <w:r>
+        <w:br/>
+      </w:r>
+      <w:r>
+        <w:rPr>
+          <w:rStyle w:val="VerbatimChar"/>
+        </w:rPr>
+        <w:t xml:space="preserve">## 2       2 12415.281  3047.59  3790.413  2900.355         883.0677     1099.445</w:t>
+      </w:r>
+      <w:r>
+        <w:br/>
+      </w:r>
+      <w:r>
+        <w:rPr>
+          <w:rStyle w:val="VerbatimChar"/>
+        </w:rPr>
+        <w:t xml:space="preserve">## 3       3 15964.900 34708.50 48536.900  3054.600       24875.2000     2942.800</w:t>
+      </w:r>
+      <w:r>
+        <w:br/>
+      </w:r>
+      <w:r>
+        <w:rPr>
+          <w:rStyle w:val="VerbatimChar"/>
+        </w:rPr>
+        <w:t xml:space="preserve">## 4       4 45720.600 12574.53 10878.667 18173.733        1463.6000     8563.200</w:t>
       </w:r>
     </w:p>
     <w:p>
@@ -11445,7 +11445,7 @@
     </w:p>
     <w:bookmarkEnd w:id="79"/>
     <w:bookmarkEnd w:id="80"/>
-    <w:bookmarkStart w:id="82" w:name="caso-3-7-puntos"/>
+    <w:bookmarkStart w:id="88" w:name="caso-3-7-puntos"/>
     <w:p>
       <w:pPr>
         <w:pStyle w:val="Ttulo2"/>
@@ -11480,7 +11480,7 @@
         <w:t xml:space="preserve">adjuntar un ejercicio aplicando R o Phyton.</w:t>
       </w:r>
     </w:p>
-    <w:bookmarkStart w:id="81" w:name="solución-2"/>
+    <w:bookmarkStart w:id="87" w:name="solución-2"/>
     <w:p>
       <w:pPr>
         <w:pStyle w:val="Ttulo3"/>
@@ -11494,12 +11494,3886 @@
         <w:pStyle w:val="FirstParagraph"/>
       </w:pPr>
       <w:r>
-        <w:t xml:space="preserve">Aca va la solución</w:t>
+        <w:t xml:space="preserve">El trabajo es extraido del trabajo de</w:t>
+      </w:r>
+      <w:r>
+        <w:t xml:space="preserve"> </w:t>
+      </w:r>
+      <w:r>
+        <w:t xml:space="preserve">(Cabedo Nebot 2021)</w:t>
+      </w:r>
+      <w:r>
+        <w:t xml:space="preserve"> </w:t>
+      </w:r>
+      <w:r>
+        <w:t xml:space="preserve">y</w:t>
+      </w:r>
+      <w:r>
+        <w:t xml:space="preserve"> </w:t>
+      </w:r>
+      <w:r>
+        <w:t xml:space="preserve">(Fernández Avilés and Montero 2024)</w:t>
+      </w:r>
+      <w:r>
+        <w:t xml:space="preserve"> </w:t>
+      </w:r>
+      <w:r>
+        <w:t xml:space="preserve">en el que se considero las partes esenciales para el desarrollo de la presente monografía</w:t>
+      </w:r>
+    </w:p>
+    <w:bookmarkStart w:id="81" w:name="resumen"/>
+    <w:p>
+      <w:pPr>
+        <w:pStyle w:val="Ttulo4"/>
+      </w:pPr>
+      <w:r>
+        <w:t xml:space="preserve">Resumen</w:t>
+      </w:r>
+    </w:p>
+    <w:p>
+      <w:pPr>
+        <w:pStyle w:val="FirstParagraph"/>
+      </w:pPr>
+      <w:r>
+        <w:t xml:space="preserve">El análisis múltiple de correspondencia (AMC) es una técnica exploratoria utilizada para visualizar la relación entre más de dos variables categóricas, el caso de solo dos variables es el análisis de correspondencias o análisis de correspondencia simple. Para usar en R se necesita la librería</w:t>
+      </w:r>
+      <w:r>
+        <w:t xml:space="preserve"> </w:t>
+      </w:r>
+      <w:r>
+        <w:rPr>
+          <w:rStyle w:val="VerbatimChar"/>
+        </w:rPr>
+        <w:t xml:space="preserve">FactoMineR</w:t>
+      </w:r>
+      <w:r>
+        <w:t xml:space="preserve">. El AMC es útil para identificar coocurrencias entre categorías sin necesidad de tener una variable independiente y puede complementarse con el análisis de clúster para agrupar elementos derivados del análisis.</w:t>
       </w:r>
     </w:p>
     <w:bookmarkEnd w:id="81"/>
-    <w:bookmarkEnd w:id="82"/>
-    <w:bookmarkEnd w:id="83"/>
+    <w:bookmarkStart w:id="85" w:name="metodología"/>
+    <w:p>
+      <w:pPr>
+        <w:pStyle w:val="Ttulo4"/>
+      </w:pPr>
+      <w:r>
+        <w:t xml:space="preserve">Metodología</w:t>
+      </w:r>
+    </w:p>
+    <w:p>
+      <w:pPr>
+        <w:pStyle w:val="FirstParagraph"/>
+      </w:pPr>
+      <w:r>
+        <w:t xml:space="preserve">Generalmente parte de una tabla de contingencia que se muestra a continuación</w:t>
+      </w:r>
+    </w:p>
+    <w:p>
+      <w:pPr>
+        <w:pStyle w:val="Textoindependiente"/>
+      </w:pPr>
+      <w:r>
+        <w:drawing>
+          <wp:inline>
+            <wp:extent cx="5943600" cy="2601575"/>
+            <wp:effectExtent b="0" l="0" r="0" t="0"/>
+            <wp:docPr descr="" title="" id="83" name="Picture"/>
+            <a:graphic>
+              <a:graphicData uri="http://schemas.openxmlformats.org/drawingml/2006/picture">
+                <pic:pic>
+                  <pic:nvPicPr>
+                    <pic:cNvPr descr="img1.png" id="84" name="Picture"/>
+                    <pic:cNvPicPr>
+                      <a:picLocks noChangeArrowheads="1" noChangeAspect="1"/>
+                    </pic:cNvPicPr>
+                  </pic:nvPicPr>
+                  <pic:blipFill>
+                    <a:blip r:embed="rId82"/>
+                    <a:stretch>
+                      <a:fillRect/>
+                    </a:stretch>
+                  </pic:blipFill>
+                  <pic:spPr bwMode="auto">
+                    <a:xfrm>
+                      <a:off x="0" y="0"/>
+                      <a:ext cx="5943600" cy="2601575"/>
+                    </a:xfrm>
+                    <a:prstGeom prst="rect">
+                      <a:avLst/>
+                    </a:prstGeom>
+                    <a:noFill/>
+                    <a:ln w="9525">
+                      <a:noFill/>
+                      <a:headEnd/>
+                      <a:tailEnd/>
+                    </a:ln>
+                  </pic:spPr>
+                </pic:pic>
+              </a:graphicData>
+            </a:graphic>
+          </wp:inline>
+        </w:drawing>
+      </w:r>
+    </w:p>
+    <w:p>
+      <w:pPr>
+        <w:pStyle w:val="Textoindependiente"/>
+      </w:pPr>
+      <w:r>
+        <w:t xml:space="preserve">Dada una tabla de contingencia, a partir de las frecuencias observadas</w:t>
+      </w:r>
+      <w:r>
+        <w:t xml:space="preserve"> </w:t>
+      </w:r>
+      <m:oMath>
+        <m:sSub>
+          <m:e>
+            <m:r>
+              <m:t>n</m:t>
+            </m:r>
+          </m:e>
+          <m:sub>
+            <m:r>
+              <m:t>i</m:t>
+            </m:r>
+            <m:r>
+              <m:t>j</m:t>
+            </m:r>
+          </m:sub>
+        </m:sSub>
+      </m:oMath>
+      <w:r>
+        <w:t xml:space="preserve">, se definen las distancias entre perfiles</w:t>
+      </w:r>
+    </w:p>
+    <w:p>
+      <w:pPr>
+        <w:pStyle w:val="Compact"/>
+        <w:numPr>
+          <w:ilvl w:val="0"/>
+          <w:numId w:val="1022"/>
+        </w:numPr>
+      </w:pPr>
+      <w:r>
+        <w:t xml:space="preserve">Para los perfiles fila,</w:t>
+      </w:r>
+      <w:r>
+        <w:t xml:space="preserve"> </w:t>
+      </w:r>
+      <m:oMath>
+        <m:sSub>
+          <m:e>
+            <m:r>
+              <m:t>d</m:t>
+            </m:r>
+          </m:e>
+          <m:sub>
+            <m:r>
+              <m:t>i</m:t>
+            </m:r>
+            <m:sSup>
+              <m:e>
+                <m:r>
+                  <m:t>i</m:t>
+                </m:r>
+              </m:e>
+              <m:sup>
+                <m:r>
+                  <m:rPr>
+                    <m:sty m:val="p"/>
+                  </m:rPr>
+                  <m:t>′</m:t>
+                </m:r>
+              </m:sup>
+            </m:sSup>
+          </m:sub>
+        </m:sSub>
+        <m:r>
+          <m:rPr>
+            <m:sty m:val="p"/>
+          </m:rPr>
+          <m:t>=</m:t>
+        </m:r>
+        <m:nary>
+          <m:naryPr>
+            <m:chr m:val="∑"/>
+            <m:limLoc m:val="undOvr"/>
+            <m:subHide m:val="off"/>
+            <m:supHide m:val="off"/>
+          </m:naryPr>
+          <m:sub>
+            <m:r>
+              <m:t>j</m:t>
+            </m:r>
+            <m:r>
+              <m:rPr>
+                <m:sty m:val="p"/>
+              </m:rPr>
+              <m:t>=</m:t>
+            </m:r>
+            <m:r>
+              <m:t>1</m:t>
+            </m:r>
+          </m:sub>
+          <m:sup>
+            <m:r>
+              <m:t>C</m:t>
+            </m:r>
+          </m:sup>
+          <m:e>
+            <m:f>
+              <m:fPr>
+                <m:type m:val="bar"/>
+              </m:fPr>
+              <m:num>
+                <m:r>
+                  <m:t>1</m:t>
+                </m:r>
+              </m:num>
+              <m:den>
+                <m:sSub>
+                  <m:e>
+                    <m:r>
+                      <m:t>n</m:t>
+                    </m:r>
+                  </m:e>
+                  <m:sub>
+                    <m:r>
+                      <m:rPr>
+                        <m:sty m:val="p"/>
+                      </m:rPr>
+                      <m:t>.</m:t>
+                    </m:r>
+                    <m:r>
+                      <m:t>j</m:t>
+                    </m:r>
+                  </m:sub>
+                </m:sSub>
+              </m:den>
+            </m:f>
+          </m:e>
+        </m:nary>
+        <m:sSup>
+          <m:e>
+            <m:d>
+              <m:dPr>
+                <m:begChr m:val="("/>
+                <m:endChr m:val=")"/>
+                <m:sepChr m:val=""/>
+                <m:grow/>
+              </m:dPr>
+              <m:e>
+                <m:f>
+                  <m:fPr>
+                    <m:type m:val="bar"/>
+                  </m:fPr>
+                  <m:num>
+                    <m:sSub>
+                      <m:e>
+                        <m:r>
+                          <m:t>n</m:t>
+                        </m:r>
+                      </m:e>
+                      <m:sub>
+                        <m:r>
+                          <m:t>i</m:t>
+                        </m:r>
+                        <m:r>
+                          <m:t>j</m:t>
+                        </m:r>
+                      </m:sub>
+                    </m:sSub>
+                  </m:num>
+                  <m:den>
+                    <m:sSub>
+                      <m:e>
+                        <m:r>
+                          <m:t>n</m:t>
+                        </m:r>
+                      </m:e>
+                      <m:sub>
+                        <m:r>
+                          <m:t>i</m:t>
+                        </m:r>
+                        <m:r>
+                          <m:rPr>
+                            <m:sty m:val="p"/>
+                          </m:rPr>
+                          <m:t>.</m:t>
+                        </m:r>
+                      </m:sub>
+                    </m:sSub>
+                  </m:den>
+                </m:f>
+                <m:r>
+                  <m:rPr>
+                    <m:sty m:val="p"/>
+                  </m:rPr>
+                  <m:t>−</m:t>
+                </m:r>
+                <m:f>
+                  <m:fPr>
+                    <m:type m:val="bar"/>
+                  </m:fPr>
+                  <m:num>
+                    <m:sSub>
+                      <m:e>
+                        <m:r>
+                          <m:t>n</m:t>
+                        </m:r>
+                      </m:e>
+                      <m:sub>
+                        <m:sSup>
+                          <m:e>
+                            <m:r>
+                              <m:t>i</m:t>
+                            </m:r>
+                          </m:e>
+                          <m:sup>
+                            <m:r>
+                              <m:rPr>
+                                <m:sty m:val="p"/>
+                              </m:rPr>
+                              <m:t>′</m:t>
+                            </m:r>
+                          </m:sup>
+                        </m:sSup>
+                        <m:r>
+                          <m:t>j</m:t>
+                        </m:r>
+                      </m:sub>
+                    </m:sSub>
+                  </m:num>
+                  <m:den>
+                    <m:sSub>
+                      <m:e>
+                        <m:r>
+                          <m:t>n</m:t>
+                        </m:r>
+                      </m:e>
+                      <m:sub>
+                        <m:sSup>
+                          <m:e>
+                            <m:r>
+                              <m:t>i</m:t>
+                            </m:r>
+                          </m:e>
+                          <m:sup>
+                            <m:r>
+                              <m:rPr>
+                                <m:sty m:val="p"/>
+                              </m:rPr>
+                              <m:t>′</m:t>
+                            </m:r>
+                          </m:sup>
+                        </m:sSup>
+                        <m:r>
+                          <m:rPr>
+                            <m:sty m:val="p"/>
+                          </m:rPr>
+                          <m:t>.</m:t>
+                        </m:r>
+                      </m:sub>
+                    </m:sSub>
+                  </m:den>
+                </m:f>
+              </m:e>
+            </m:d>
+          </m:e>
+          <m:sup>
+            <m:r>
+              <m:t>2</m:t>
+            </m:r>
+          </m:sup>
+        </m:sSup>
+      </m:oMath>
+    </w:p>
+    <w:p>
+      <w:pPr>
+        <w:pStyle w:val="Compact"/>
+        <w:numPr>
+          <w:ilvl w:val="0"/>
+          <w:numId w:val="1022"/>
+        </w:numPr>
+      </w:pPr>
+      <w:r>
+        <w:t xml:space="preserve">Para los perfiles columna,</w:t>
+      </w:r>
+      <w:r>
+        <w:t xml:space="preserve"> </w:t>
+      </w:r>
+      <m:oMath>
+        <m:sSub>
+          <m:e>
+            <m:r>
+              <m:t>d</m:t>
+            </m:r>
+          </m:e>
+          <m:sub>
+            <m:r>
+              <m:t>j</m:t>
+            </m:r>
+            <m:sSup>
+              <m:e>
+                <m:r>
+                  <m:t>j</m:t>
+                </m:r>
+              </m:e>
+              <m:sup>
+                <m:r>
+                  <m:rPr>
+                    <m:sty m:val="p"/>
+                  </m:rPr>
+                  <m:t>′</m:t>
+                </m:r>
+              </m:sup>
+            </m:sSup>
+          </m:sub>
+        </m:sSub>
+        <m:r>
+          <m:rPr>
+            <m:sty m:val="p"/>
+          </m:rPr>
+          <m:t>=</m:t>
+        </m:r>
+        <m:nary>
+          <m:naryPr>
+            <m:chr m:val="∑"/>
+            <m:limLoc m:val="undOvr"/>
+            <m:subHide m:val="off"/>
+            <m:supHide m:val="off"/>
+          </m:naryPr>
+          <m:sub>
+            <m:r>
+              <m:t>i</m:t>
+            </m:r>
+            <m:r>
+              <m:rPr>
+                <m:sty m:val="p"/>
+              </m:rPr>
+              <m:t>=</m:t>
+            </m:r>
+            <m:r>
+              <m:t>1</m:t>
+            </m:r>
+          </m:sub>
+          <m:sup>
+            <m:r>
+              <m:t>R</m:t>
+            </m:r>
+          </m:sup>
+          <m:e>
+            <m:f>
+              <m:fPr>
+                <m:type m:val="bar"/>
+              </m:fPr>
+              <m:num>
+                <m:r>
+                  <m:t>1</m:t>
+                </m:r>
+              </m:num>
+              <m:den>
+                <m:sSub>
+                  <m:e>
+                    <m:r>
+                      <m:t>n</m:t>
+                    </m:r>
+                  </m:e>
+                  <m:sub>
+                    <m:r>
+                      <m:t>i</m:t>
+                    </m:r>
+                    <m:r>
+                      <m:rPr>
+                        <m:sty m:val="p"/>
+                      </m:rPr>
+                      <m:t>.</m:t>
+                    </m:r>
+                  </m:sub>
+                </m:sSub>
+              </m:den>
+            </m:f>
+          </m:e>
+        </m:nary>
+        <m:sSup>
+          <m:e>
+            <m:d>
+              <m:dPr>
+                <m:begChr m:val="("/>
+                <m:endChr m:val=")"/>
+                <m:sepChr m:val=""/>
+                <m:grow/>
+              </m:dPr>
+              <m:e>
+                <m:f>
+                  <m:fPr>
+                    <m:type m:val="bar"/>
+                  </m:fPr>
+                  <m:num>
+                    <m:sSub>
+                      <m:e>
+                        <m:r>
+                          <m:t>n</m:t>
+                        </m:r>
+                      </m:e>
+                      <m:sub>
+                        <m:r>
+                          <m:t>i</m:t>
+                        </m:r>
+                        <m:r>
+                          <m:t>j</m:t>
+                        </m:r>
+                      </m:sub>
+                    </m:sSub>
+                  </m:num>
+                  <m:den>
+                    <m:sSub>
+                      <m:e>
+                        <m:r>
+                          <m:t>n</m:t>
+                        </m:r>
+                      </m:e>
+                      <m:sub>
+                        <m:r>
+                          <m:rPr>
+                            <m:sty m:val="p"/>
+                          </m:rPr>
+                          <m:t>.</m:t>
+                        </m:r>
+                        <m:r>
+                          <m:t>j</m:t>
+                        </m:r>
+                      </m:sub>
+                    </m:sSub>
+                  </m:den>
+                </m:f>
+                <m:r>
+                  <m:rPr>
+                    <m:sty m:val="p"/>
+                  </m:rPr>
+                  <m:t>−</m:t>
+                </m:r>
+                <m:f>
+                  <m:fPr>
+                    <m:type m:val="bar"/>
+                  </m:fPr>
+                  <m:num>
+                    <m:sSub>
+                      <m:e>
+                        <m:r>
+                          <m:t>n</m:t>
+                        </m:r>
+                      </m:e>
+                      <m:sub>
+                        <m:r>
+                          <m:t>i</m:t>
+                        </m:r>
+                        <m:sSup>
+                          <m:e>
+                            <m:r>
+                              <m:t>j</m:t>
+                            </m:r>
+                          </m:e>
+                          <m:sup>
+                            <m:r>
+                              <m:rPr>
+                                <m:sty m:val="p"/>
+                              </m:rPr>
+                              <m:t>′</m:t>
+                            </m:r>
+                          </m:sup>
+                        </m:sSup>
+                      </m:sub>
+                    </m:sSub>
+                  </m:num>
+                  <m:den>
+                    <m:sSub>
+                      <m:e>
+                        <m:r>
+                          <m:t>n</m:t>
+                        </m:r>
+                      </m:e>
+                      <m:sub>
+                        <m:r>
+                          <m:rPr>
+                            <m:sty m:val="p"/>
+                          </m:rPr>
+                          <m:t>.</m:t>
+                        </m:r>
+                        <m:sSup>
+                          <m:e>
+                            <m:r>
+                              <m:t>j</m:t>
+                            </m:r>
+                          </m:e>
+                          <m:sup>
+                            <m:r>
+                              <m:rPr>
+                                <m:sty m:val="p"/>
+                              </m:rPr>
+                              <m:t>′</m:t>
+                            </m:r>
+                          </m:sup>
+                        </m:sSup>
+                      </m:sub>
+                    </m:sSub>
+                  </m:den>
+                </m:f>
+              </m:e>
+            </m:d>
+          </m:e>
+          <m:sup>
+            <m:r>
+              <m:t>2</m:t>
+            </m:r>
+          </m:sup>
+        </m:sSup>
+      </m:oMath>
+    </w:p>
+    <w:p>
+      <w:pPr>
+        <w:pStyle w:val="FirstParagraph"/>
+      </w:pPr>
+      <w:r>
+        <w:t xml:space="preserve">Cuanto más se diferencien unos perfiles de otros, más grandes serás las diferencias anteriores. El análisis de correspondencias busca construir</w:t>
+      </w:r>
+      <w:r>
+        <w:t xml:space="preserve"> </w:t>
+      </w:r>
+      <w:r>
+        <w:rPr>
+          <w:b/>
+          <w:bCs/>
+        </w:rPr>
+        <w:t xml:space="preserve">dimensiones</w:t>
+      </w:r>
+      <w:r>
+        <w:t xml:space="preserve"> </w:t>
+      </w:r>
+      <w:r>
+        <w:t xml:space="preserve">(habitualmente, de dos) y obtener las coordenadas de los niveles de ambos factores en dichas dimensiones:</w:t>
+      </w:r>
+    </w:p>
+    <w:p>
+      <w:pPr>
+        <w:pStyle w:val="Textoindependiente"/>
+      </w:pPr>
+      <m:oMathPara>
+        <m:oMathParaPr>
+          <m:jc m:val="center"/>
+        </m:oMathParaPr>
+        <m:oMath>
+          <m:r>
+            <m:rPr>
+              <m:sty m:val="b"/>
+            </m:rPr>
+            <m:t>A</m:t>
+          </m:r>
+          <m:r>
+            <m:rPr>
+              <m:sty m:val="p"/>
+            </m:rPr>
+            <m:t>=</m:t>
+          </m:r>
+          <m:d>
+            <m:dPr>
+              <m:begChr m:val="("/>
+              <m:endChr m:val=")"/>
+              <m:sepChr m:val=""/>
+              <m:grow/>
+            </m:dPr>
+            <m:e>
+              <m:sSub>
+                <m:e>
+                  <m:r>
+                    <m:rPr>
+                      <m:sty m:val="b"/>
+                    </m:rPr>
+                    <m:t>a</m:t>
+                  </m:r>
+                </m:e>
+                <m:sub>
+                  <m:r>
+                    <m:t>1</m:t>
+                  </m:r>
+                </m:sub>
+              </m:sSub>
+              <m:r>
+                <m:t> </m:t>
+              </m:r>
+              <m:sSub>
+                <m:e>
+                  <m:r>
+                    <m:rPr>
+                      <m:sty m:val="b"/>
+                    </m:rPr>
+                    <m:t>a</m:t>
+                  </m:r>
+                </m:e>
+                <m:sub>
+                  <m:r>
+                    <m:t>2</m:t>
+                  </m:r>
+                </m:sub>
+              </m:sSub>
+              <m:r>
+                <m:t> </m:t>
+              </m:r>
+              <m:r>
+                <m:rPr>
+                  <m:sty m:val="p"/>
+                </m:rPr>
+                <m:t>⋯</m:t>
+              </m:r>
+              <m:r>
+                <m:t> </m:t>
+              </m:r>
+              <m:sSub>
+                <m:e>
+                  <m:r>
+                    <m:rPr>
+                      <m:sty m:val="b"/>
+                    </m:rPr>
+                    <m:t>a</m:t>
+                  </m:r>
+                </m:e>
+                <m:sub>
+                  <m:r>
+                    <m:t>R</m:t>
+                  </m:r>
+                </m:sub>
+              </m:sSub>
+            </m:e>
+          </m:d>
+        </m:oMath>
+      </m:oMathPara>
+    </w:p>
+    <w:p>
+      <w:pPr>
+        <w:pStyle w:val="FirstParagraph"/>
+      </w:pPr>
+      <w:r>
+        <w:t xml:space="preserve">Con</w:t>
+      </w:r>
+      <w:r>
+        <w:t xml:space="preserve"> </w:t>
+      </w:r>
+      <m:oMath>
+        <m:sSub>
+          <m:e>
+            <m:r>
+              <m:rPr>
+                <m:sty m:val="b"/>
+              </m:rPr>
+              <m:t>a</m:t>
+            </m:r>
+          </m:e>
+          <m:sub>
+            <m:r>
+              <m:t>i</m:t>
+            </m:r>
+          </m:sub>
+        </m:sSub>
+        <m:r>
+          <m:rPr>
+            <m:sty m:val="p"/>
+          </m:rPr>
+          <m:t>=</m:t>
+        </m:r>
+        <m:d>
+          <m:dPr>
+            <m:begChr m:val="("/>
+            <m:endChr m:val=")"/>
+            <m:sepChr m:val=""/>
+            <m:grow/>
+          </m:dPr>
+          <m:e>
+            <m:m>
+              <m:mPr>
+                <m:baseJc m:val="center"/>
+                <m:plcHide m:val="on"/>
+                <m:mcs>
+                  <m:mc>
+                    <m:mcPr>
+                      <m:mcJc m:val="center"/>
+                      <m:count m:val="1"/>
+                    </m:mcPr>
+                  </m:mc>
+                </m:mcs>
+              </m:mPr>
+              <m:mr>
+                <m:e>
+                  <m:sSub>
+                    <m:e>
+                      <m:r>
+                        <m:t>a</m:t>
+                      </m:r>
+                    </m:e>
+                    <m:sub>
+                      <m:r>
+                        <m:t>i</m:t>
+                      </m:r>
+                      <m:r>
+                        <m:t>1</m:t>
+                      </m:r>
+                    </m:sub>
+                  </m:sSub>
+                </m:e>
+              </m:mr>
+              <m:mr>
+                <m:e>
+                  <m:sSub>
+                    <m:e>
+                      <m:r>
+                        <m:t>a</m:t>
+                      </m:r>
+                    </m:e>
+                    <m:sub>
+                      <m:r>
+                        <m:t>i</m:t>
+                      </m:r>
+                      <m:r>
+                        <m:t>2</m:t>
+                      </m:r>
+                    </m:sub>
+                  </m:sSub>
+                </m:e>
+              </m:mr>
+            </m:m>
+          </m:e>
+        </m:d>
+      </m:oMath>
+      <w:r>
+        <w:t xml:space="preserve"> </w:t>
+      </w:r>
+      <w:r>
+        <w:t xml:space="preserve">y</w:t>
+      </w:r>
+    </w:p>
+    <w:p>
+      <w:pPr>
+        <w:pStyle w:val="Textoindependiente"/>
+      </w:pPr>
+      <m:oMathPara>
+        <m:oMathParaPr>
+          <m:jc m:val="center"/>
+        </m:oMathParaPr>
+        <m:oMath>
+          <m:r>
+            <m:rPr>
+              <m:sty m:val="b"/>
+            </m:rPr>
+            <m:t>B</m:t>
+          </m:r>
+          <m:r>
+            <m:rPr>
+              <m:sty m:val="p"/>
+            </m:rPr>
+            <m:t>=</m:t>
+          </m:r>
+          <m:d>
+            <m:dPr>
+              <m:begChr m:val="("/>
+              <m:endChr m:val=")"/>
+              <m:sepChr m:val=""/>
+              <m:grow/>
+            </m:dPr>
+            <m:e>
+              <m:sSub>
+                <m:e>
+                  <m:r>
+                    <m:rPr>
+                      <m:sty m:val="b"/>
+                    </m:rPr>
+                    <m:t>b</m:t>
+                  </m:r>
+                </m:e>
+                <m:sub>
+                  <m:r>
+                    <m:t>1</m:t>
+                  </m:r>
+                </m:sub>
+              </m:sSub>
+              <m:r>
+                <m:t> </m:t>
+              </m:r>
+              <m:sSub>
+                <m:e>
+                  <m:r>
+                    <m:rPr>
+                      <m:sty m:val="b"/>
+                    </m:rPr>
+                    <m:t>b</m:t>
+                  </m:r>
+                </m:e>
+                <m:sub>
+                  <m:r>
+                    <m:t>2</m:t>
+                  </m:r>
+                </m:sub>
+              </m:sSub>
+              <m:r>
+                <m:t> </m:t>
+              </m:r>
+              <m:r>
+                <m:rPr>
+                  <m:sty m:val="p"/>
+                </m:rPr>
+                <m:t>⋯</m:t>
+              </m:r>
+              <m:r>
+                <m:t> </m:t>
+              </m:r>
+              <m:sSub>
+                <m:e>
+                  <m:r>
+                    <m:rPr>
+                      <m:sty m:val="b"/>
+                    </m:rPr>
+                    <m:t>b</m:t>
+                  </m:r>
+                </m:e>
+                <m:sub>
+                  <m:r>
+                    <m:t>C</m:t>
+                  </m:r>
+                </m:sub>
+              </m:sSub>
+            </m:e>
+          </m:d>
+        </m:oMath>
+      </m:oMathPara>
+    </w:p>
+    <w:p>
+      <w:pPr>
+        <w:pStyle w:val="FirstParagraph"/>
+      </w:pPr>
+      <w:r>
+        <w:t xml:space="preserve">Con</w:t>
+      </w:r>
+      <w:r>
+        <w:t xml:space="preserve"> </w:t>
+      </w:r>
+      <m:oMath>
+        <m:sSub>
+          <m:e>
+            <m:r>
+              <m:rPr>
+                <m:sty m:val="b"/>
+              </m:rPr>
+              <m:t>a</m:t>
+            </m:r>
+          </m:e>
+          <m:sub>
+            <m:r>
+              <m:t>j</m:t>
+            </m:r>
+          </m:sub>
+        </m:sSub>
+        <m:r>
+          <m:rPr>
+            <m:sty m:val="p"/>
+          </m:rPr>
+          <m:t>=</m:t>
+        </m:r>
+        <m:d>
+          <m:dPr>
+            <m:begChr m:val="("/>
+            <m:endChr m:val=")"/>
+            <m:sepChr m:val=""/>
+            <m:grow/>
+          </m:dPr>
+          <m:e>
+            <m:m>
+              <m:mPr>
+                <m:baseJc m:val="center"/>
+                <m:plcHide m:val="on"/>
+                <m:mcs>
+                  <m:mc>
+                    <m:mcPr>
+                      <m:mcJc m:val="center"/>
+                      <m:count m:val="1"/>
+                    </m:mcPr>
+                  </m:mc>
+                </m:mcs>
+              </m:mPr>
+              <m:mr>
+                <m:e>
+                  <m:sSub>
+                    <m:e>
+                      <m:r>
+                        <m:t>b</m:t>
+                      </m:r>
+                    </m:e>
+                    <m:sub>
+                      <m:r>
+                        <m:t>j</m:t>
+                      </m:r>
+                      <m:r>
+                        <m:t>1</m:t>
+                      </m:r>
+                    </m:sub>
+                  </m:sSub>
+                </m:e>
+              </m:mr>
+              <m:mr>
+                <m:e>
+                  <m:sSub>
+                    <m:e>
+                      <m:r>
+                        <m:t>b</m:t>
+                      </m:r>
+                    </m:e>
+                    <m:sub>
+                      <m:r>
+                        <m:t>j</m:t>
+                      </m:r>
+                      <m:r>
+                        <m:t>2</m:t>
+                      </m:r>
+                    </m:sub>
+                  </m:sSub>
+                </m:e>
+              </m:mr>
+            </m:m>
+          </m:e>
+        </m:d>
+      </m:oMath>
+    </w:p>
+    <w:p>
+      <w:pPr>
+        <w:pStyle w:val="Textoindependiente"/>
+      </w:pPr>
+      <w:r>
+        <w:t xml:space="preserve">siendo</w:t>
+      </w:r>
+      <w:r>
+        <w:t xml:space="preserve"> </w:t>
+      </w:r>
+      <m:oMath>
+        <m:sSub>
+          <m:e>
+            <m:r>
+              <m:rPr>
+                <m:sty m:val="b"/>
+              </m:rPr>
+              <m:t>a</m:t>
+            </m:r>
+          </m:e>
+          <m:sub>
+            <m:r>
+              <m:t>i</m:t>
+            </m:r>
+          </m:sub>
+        </m:sSub>
+      </m:oMath>
+      <w:r>
+        <w:t xml:space="preserve"> </w:t>
+      </w:r>
+      <w:r>
+        <w:t xml:space="preserve">las coordenadas del nivel fila</w:t>
+      </w:r>
+      <w:r>
+        <w:t xml:space="preserve"> </w:t>
+      </w:r>
+      <m:oMath>
+        <m:sSub>
+          <m:e>
+            <m:r>
+              <m:rPr>
+                <m:sty m:val="b"/>
+              </m:rPr>
+              <m:t>A</m:t>
+            </m:r>
+          </m:e>
+          <m:sub>
+            <m:r>
+              <m:t>i</m:t>
+            </m:r>
+          </m:sub>
+        </m:sSub>
+      </m:oMath>
+      <w:r>
+        <w:t xml:space="preserve"> </w:t>
+      </w:r>
+      <w:r>
+        <w:t xml:space="preserve">y</w:t>
+      </w:r>
+      <w:r>
+        <w:t xml:space="preserve"> </w:t>
+      </w:r>
+      <m:oMath>
+        <m:sSub>
+          <m:e>
+            <m:r>
+              <m:rPr>
+                <m:sty m:val="b"/>
+              </m:rPr>
+              <m:t>b</m:t>
+            </m:r>
+          </m:e>
+          <m:sub>
+            <m:r>
+              <m:t>j</m:t>
+            </m:r>
+          </m:sub>
+        </m:sSub>
+      </m:oMath>
+      <w:r>
+        <w:t xml:space="preserve"> </w:t>
+      </w:r>
+      <w:r>
+        <w:t xml:space="preserve">las del nivel columna</w:t>
+      </w:r>
+      <w:r>
+        <w:t xml:space="preserve"> </w:t>
+      </w:r>
+      <m:oMath>
+        <m:sSub>
+          <m:e>
+            <m:r>
+              <m:rPr>
+                <m:sty m:val="b"/>
+              </m:rPr>
+              <m:t>B</m:t>
+            </m:r>
+          </m:e>
+          <m:sub>
+            <m:r>
+              <m:t>j</m:t>
+            </m:r>
+          </m:sub>
+        </m:sSub>
+      </m:oMath>
+      <w:r>
+        <w:t xml:space="preserve"> </w:t>
+      </w:r>
+      <w:r>
+        <w:t xml:space="preserve">en el plano, de forma que reproduzcan las distancias entre perfiles y columna y los residuos estandarizados (asociaciones):</w:t>
+      </w:r>
+    </w:p>
+    <w:p>
+      <w:pPr>
+        <w:pStyle w:val="Textoindependiente"/>
+      </w:pPr>
+      <m:oMathPara>
+        <m:oMathParaPr>
+          <m:jc m:val="center"/>
+        </m:oMathParaPr>
+        <m:oMath>
+          <m:r>
+            <m:t>d</m:t>
+          </m:r>
+          <m:d>
+            <m:dPr>
+              <m:begChr m:val="("/>
+              <m:endChr m:val=")"/>
+              <m:sepChr m:val=""/>
+              <m:grow/>
+            </m:dPr>
+            <m:e>
+              <m:sSub>
+                <m:e>
+                  <m:r>
+                    <m:rPr>
+                      <m:sty m:val="b"/>
+                    </m:rPr>
+                    <m:t>a</m:t>
+                  </m:r>
+                </m:e>
+                <m:sub>
+                  <m:r>
+                    <m:t>i</m:t>
+                  </m:r>
+                </m:sub>
+              </m:sSub>
+              <m:r>
+                <m:rPr>
+                  <m:sty m:val="p"/>
+                </m:rPr>
+                <m:t>,</m:t>
+              </m:r>
+              <m:sSub>
+                <m:e>
+                  <m:r>
+                    <m:rPr>
+                      <m:sty m:val="b"/>
+                    </m:rPr>
+                    <m:t>a</m:t>
+                  </m:r>
+                </m:e>
+                <m:sub>
+                  <m:sSup>
+                    <m:e>
+                      <m:r>
+                        <m:t>i</m:t>
+                      </m:r>
+                    </m:e>
+                    <m:sup>
+                      <m:r>
+                        <m:rPr>
+                          <m:sty m:val="p"/>
+                        </m:rPr>
+                        <m:t>′</m:t>
+                      </m:r>
+                    </m:sup>
+                  </m:sSup>
+                </m:sub>
+              </m:sSub>
+            </m:e>
+          </m:d>
+          <m:r>
+            <m:rPr>
+              <m:sty m:val="p"/>
+            </m:rPr>
+            <m:t>=</m:t>
+          </m:r>
+          <m:rad>
+            <m:radPr>
+              <m:degHide m:val="on"/>
+            </m:radPr>
+            <m:deg/>
+            <m:e>
+              <m:sSup>
+                <m:e>
+                  <m:d>
+                    <m:dPr>
+                      <m:begChr m:val="("/>
+                      <m:endChr m:val=")"/>
+                      <m:sepChr m:val=""/>
+                      <m:grow/>
+                    </m:dPr>
+                    <m:e>
+                      <m:sSub>
+                        <m:e>
+                          <m:r>
+                            <m:t>a</m:t>
+                          </m:r>
+                        </m:e>
+                        <m:sub>
+                          <m:r>
+                            <m:t>i</m:t>
+                          </m:r>
+                          <m:r>
+                            <m:t>1</m:t>
+                          </m:r>
+                        </m:sub>
+                      </m:sSub>
+                      <m:r>
+                        <m:rPr>
+                          <m:sty m:val="p"/>
+                        </m:rPr>
+                        <m:t>−</m:t>
+                      </m:r>
+                      <m:sSub>
+                        <m:e>
+                          <m:r>
+                            <m:t>a</m:t>
+                          </m:r>
+                        </m:e>
+                        <m:sub>
+                          <m:sSup>
+                            <m:e>
+                              <m:r>
+                                <m:t>i</m:t>
+                              </m:r>
+                            </m:e>
+                            <m:sup>
+                              <m:r>
+                                <m:rPr>
+                                  <m:sty m:val="p"/>
+                                </m:rPr>
+                                <m:t>′</m:t>
+                              </m:r>
+                            </m:sup>
+                          </m:sSup>
+                          <m:r>
+                            <m:t>1</m:t>
+                          </m:r>
+                        </m:sub>
+                      </m:sSub>
+                    </m:e>
+                  </m:d>
+                </m:e>
+                <m:sup>
+                  <m:r>
+                    <m:t>2</m:t>
+                  </m:r>
+                </m:sup>
+              </m:sSup>
+              <m:r>
+                <m:rPr>
+                  <m:sty m:val="p"/>
+                </m:rPr>
+                <m:t>+</m:t>
+              </m:r>
+              <m:sSup>
+                <m:e>
+                  <m:d>
+                    <m:dPr>
+                      <m:begChr m:val="("/>
+                      <m:endChr m:val=")"/>
+                      <m:sepChr m:val=""/>
+                      <m:grow/>
+                    </m:dPr>
+                    <m:e>
+                      <m:sSub>
+                        <m:e>
+                          <m:r>
+                            <m:t>a</m:t>
+                          </m:r>
+                        </m:e>
+                        <m:sub>
+                          <m:r>
+                            <m:t>i</m:t>
+                          </m:r>
+                          <m:r>
+                            <m:t>2</m:t>
+                          </m:r>
+                        </m:sub>
+                      </m:sSub>
+                      <m:r>
+                        <m:rPr>
+                          <m:sty m:val="p"/>
+                        </m:rPr>
+                        <m:t>−</m:t>
+                      </m:r>
+                      <m:sSub>
+                        <m:e>
+                          <m:r>
+                            <m:t>a</m:t>
+                          </m:r>
+                        </m:e>
+                        <m:sub>
+                          <m:sSup>
+                            <m:e>
+                              <m:r>
+                                <m:t>i</m:t>
+                              </m:r>
+                            </m:e>
+                            <m:sup>
+                              <m:r>
+                                <m:rPr>
+                                  <m:sty m:val="p"/>
+                                </m:rPr>
+                                <m:t>′</m:t>
+                              </m:r>
+                            </m:sup>
+                          </m:sSup>
+                          <m:r>
+                            <m:t>2</m:t>
+                          </m:r>
+                        </m:sub>
+                      </m:sSub>
+                    </m:e>
+                  </m:d>
+                </m:e>
+                <m:sup>
+                  <m:r>
+                    <m:t>2</m:t>
+                  </m:r>
+                </m:sup>
+              </m:sSup>
+            </m:e>
+          </m:rad>
+          <m:r>
+            <m:rPr>
+              <m:sty m:val="p"/>
+            </m:rPr>
+            <m:t>≈</m:t>
+          </m:r>
+          <m:sSub>
+            <m:e>
+              <m:r>
+                <m:t>d</m:t>
+              </m:r>
+            </m:e>
+            <m:sub>
+              <m:r>
+                <m:t>i</m:t>
+              </m:r>
+              <m:sSup>
+                <m:e>
+                  <m:r>
+                    <m:t>i</m:t>
+                  </m:r>
+                </m:e>
+                <m:sup>
+                  <m:r>
+                    <m:rPr>
+                      <m:sty m:val="p"/>
+                    </m:rPr>
+                    <m:t>′</m:t>
+                  </m:r>
+                </m:sup>
+              </m:sSup>
+            </m:sub>
+          </m:sSub>
+          <m:r>
+            <m:rPr>
+              <m:sty m:val="p"/>
+            </m:rPr>
+            <m:t>,</m:t>
+          </m:r>
+        </m:oMath>
+      </m:oMathPara>
+    </w:p>
+    <w:p>
+      <w:pPr>
+        <w:pStyle w:val="FirstParagraph"/>
+      </w:pPr>
+      <m:oMathPara>
+        <m:oMathParaPr>
+          <m:jc m:val="center"/>
+        </m:oMathParaPr>
+        <m:oMath>
+          <m:r>
+            <m:t>d</m:t>
+          </m:r>
+          <m:d>
+            <m:dPr>
+              <m:begChr m:val="("/>
+              <m:endChr m:val=")"/>
+              <m:sepChr m:val=""/>
+              <m:grow/>
+            </m:dPr>
+            <m:e>
+              <m:sSub>
+                <m:e>
+                  <m:r>
+                    <m:rPr>
+                      <m:sty m:val="b"/>
+                    </m:rPr>
+                    <m:t>b</m:t>
+                  </m:r>
+                </m:e>
+                <m:sub>
+                  <m:r>
+                    <m:t>j</m:t>
+                  </m:r>
+                </m:sub>
+              </m:sSub>
+              <m:r>
+                <m:rPr>
+                  <m:sty m:val="p"/>
+                </m:rPr>
+                <m:t>,</m:t>
+              </m:r>
+              <m:sSub>
+                <m:e>
+                  <m:r>
+                    <m:rPr>
+                      <m:sty m:val="b"/>
+                    </m:rPr>
+                    <m:t>b</m:t>
+                  </m:r>
+                </m:e>
+                <m:sub>
+                  <m:sSup>
+                    <m:e>
+                      <m:r>
+                        <m:t>j</m:t>
+                      </m:r>
+                    </m:e>
+                    <m:sup>
+                      <m:r>
+                        <m:rPr>
+                          <m:sty m:val="p"/>
+                        </m:rPr>
+                        <m:t>′</m:t>
+                      </m:r>
+                    </m:sup>
+                  </m:sSup>
+                </m:sub>
+              </m:sSub>
+            </m:e>
+          </m:d>
+          <m:r>
+            <m:rPr>
+              <m:sty m:val="p"/>
+            </m:rPr>
+            <m:t>=</m:t>
+          </m:r>
+          <m:rad>
+            <m:radPr>
+              <m:degHide m:val="on"/>
+            </m:radPr>
+            <m:deg/>
+            <m:e>
+              <m:sSup>
+                <m:e>
+                  <m:d>
+                    <m:dPr>
+                      <m:begChr m:val="("/>
+                      <m:endChr m:val=")"/>
+                      <m:sepChr m:val=""/>
+                      <m:grow/>
+                    </m:dPr>
+                    <m:e>
+                      <m:sSub>
+                        <m:e>
+                          <m:r>
+                            <m:t>b</m:t>
+                          </m:r>
+                        </m:e>
+                        <m:sub>
+                          <m:r>
+                            <m:t>j</m:t>
+                          </m:r>
+                          <m:r>
+                            <m:t>1</m:t>
+                          </m:r>
+                        </m:sub>
+                      </m:sSub>
+                      <m:r>
+                        <m:rPr>
+                          <m:sty m:val="p"/>
+                        </m:rPr>
+                        <m:t>−</m:t>
+                      </m:r>
+                      <m:sSub>
+                        <m:e>
+                          <m:r>
+                            <m:t>b</m:t>
+                          </m:r>
+                        </m:e>
+                        <m:sub>
+                          <m:sSup>
+                            <m:e>
+                              <m:r>
+                                <m:t>j</m:t>
+                              </m:r>
+                            </m:e>
+                            <m:sup>
+                              <m:r>
+                                <m:rPr>
+                                  <m:sty m:val="p"/>
+                                </m:rPr>
+                                <m:t>′</m:t>
+                              </m:r>
+                            </m:sup>
+                          </m:sSup>
+                          <m:r>
+                            <m:t>1</m:t>
+                          </m:r>
+                        </m:sub>
+                      </m:sSub>
+                    </m:e>
+                  </m:d>
+                </m:e>
+                <m:sup>
+                  <m:r>
+                    <m:t>2</m:t>
+                  </m:r>
+                </m:sup>
+              </m:sSup>
+              <m:r>
+                <m:rPr>
+                  <m:sty m:val="p"/>
+                </m:rPr>
+                <m:t>+</m:t>
+              </m:r>
+              <m:sSup>
+                <m:e>
+                  <m:d>
+                    <m:dPr>
+                      <m:begChr m:val="("/>
+                      <m:endChr m:val=")"/>
+                      <m:sepChr m:val=""/>
+                      <m:grow/>
+                    </m:dPr>
+                    <m:e>
+                      <m:sSub>
+                        <m:e>
+                          <m:r>
+                            <m:t>b</m:t>
+                          </m:r>
+                        </m:e>
+                        <m:sub>
+                          <m:r>
+                            <m:t>j</m:t>
+                          </m:r>
+                          <m:r>
+                            <m:t>2</m:t>
+                          </m:r>
+                        </m:sub>
+                      </m:sSub>
+                      <m:r>
+                        <m:rPr>
+                          <m:sty m:val="p"/>
+                        </m:rPr>
+                        <m:t>−</m:t>
+                      </m:r>
+                      <m:sSub>
+                        <m:e>
+                          <m:r>
+                            <m:t>b</m:t>
+                          </m:r>
+                        </m:e>
+                        <m:sub>
+                          <m:sSup>
+                            <m:e>
+                              <m:r>
+                                <m:t>j</m:t>
+                              </m:r>
+                            </m:e>
+                            <m:sup>
+                              <m:r>
+                                <m:rPr>
+                                  <m:sty m:val="p"/>
+                                </m:rPr>
+                                <m:t>′</m:t>
+                              </m:r>
+                            </m:sup>
+                          </m:sSup>
+                          <m:r>
+                            <m:t>2</m:t>
+                          </m:r>
+                        </m:sub>
+                      </m:sSub>
+                    </m:e>
+                  </m:d>
+                </m:e>
+                <m:sup>
+                  <m:r>
+                    <m:t>2</m:t>
+                  </m:r>
+                </m:sup>
+              </m:sSup>
+            </m:e>
+          </m:rad>
+          <m:r>
+            <m:rPr>
+              <m:sty m:val="p"/>
+            </m:rPr>
+            <m:t>≈</m:t>
+          </m:r>
+          <m:sSub>
+            <m:e>
+              <m:r>
+                <m:t>d</m:t>
+              </m:r>
+            </m:e>
+            <m:sub>
+              <m:r>
+                <m:t>j</m:t>
+              </m:r>
+              <m:sSup>
+                <m:e>
+                  <m:r>
+                    <m:t>j</m:t>
+                  </m:r>
+                </m:e>
+                <m:sup>
+                  <m:r>
+                    <m:rPr>
+                      <m:sty m:val="p"/>
+                    </m:rPr>
+                    <m:t>′</m:t>
+                  </m:r>
+                </m:sup>
+              </m:sSup>
+            </m:sub>
+          </m:sSub>
+          <m:r>
+            <m:rPr>
+              <m:sty m:val="p"/>
+            </m:rPr>
+            <m:t>,</m:t>
+          </m:r>
+        </m:oMath>
+      </m:oMathPara>
+    </w:p>
+    <w:p>
+      <w:pPr>
+        <w:pStyle w:val="FirstParagraph"/>
+      </w:pPr>
+      <m:oMathPara>
+        <m:oMathParaPr>
+          <m:jc m:val="center"/>
+        </m:oMathParaPr>
+        <m:oMath>
+          <m:sSubSup>
+            <m:e>
+              <m:r>
+                <m:rPr>
+                  <m:sty m:val="b"/>
+                </m:rPr>
+                <m:t>a</m:t>
+              </m:r>
+            </m:e>
+            <m:sub>
+              <m:r>
+                <m:t>i</m:t>
+              </m:r>
+            </m:sub>
+            <m:sup>
+              <m:r>
+                <m:rPr>
+                  <m:sty m:val="p"/>
+                </m:rPr>
+                <m:t>′</m:t>
+              </m:r>
+            </m:sup>
+          </m:sSubSup>
+          <m:sSub>
+            <m:e>
+              <m:r>
+                <m:rPr>
+                  <m:sty m:val="b"/>
+                </m:rPr>
+                <m:t>b</m:t>
+              </m:r>
+            </m:e>
+            <m:sub>
+              <m:r>
+                <m:t>j</m:t>
+              </m:r>
+            </m:sub>
+          </m:sSub>
+          <m:r>
+            <m:rPr>
+              <m:sty m:val="p"/>
+            </m:rPr>
+            <m:t>≈</m:t>
+          </m:r>
+          <m:sSub>
+            <m:e>
+              <m:r>
+                <m:t>r</m:t>
+              </m:r>
+            </m:e>
+            <m:sub>
+              <m:r>
+                <m:t>i</m:t>
+              </m:r>
+              <m:r>
+                <m:t>j</m:t>
+              </m:r>
+            </m:sub>
+          </m:sSub>
+        </m:oMath>
+      </m:oMathPara>
+    </w:p>
+    <w:p>
+      <w:pPr>
+        <w:pStyle w:val="FirstParagraph"/>
+      </w:pPr>
+      <w:r>
+        <w:t xml:space="preserve">Una vez en disposición de las coordenadas contenidas en las matrices</w:t>
+      </w:r>
+      <w:r>
+        <w:t xml:space="preserve"> </w:t>
+      </w:r>
+      <m:oMath>
+        <m:r>
+          <m:rPr>
+            <m:sty m:val="b"/>
+          </m:rPr>
+          <m:t>A</m:t>
+        </m:r>
+      </m:oMath>
+      <w:r>
+        <w:t xml:space="preserve"> </w:t>
+      </w:r>
+      <w:r>
+        <w:t xml:space="preserve">y</w:t>
+      </w:r>
+      <w:r>
+        <w:t xml:space="preserve"> </w:t>
+      </w:r>
+      <m:oMath>
+        <m:r>
+          <m:rPr>
+            <m:sty m:val="b"/>
+          </m:rPr>
+          <m:t>B</m:t>
+        </m:r>
+      </m:oMath>
+      <w:r>
+        <w:t xml:space="preserve"> </w:t>
+      </w:r>
+      <w:r>
+        <w:t xml:space="preserve">es posible</w:t>
+      </w:r>
+      <w:r>
+        <w:t xml:space="preserve"> </w:t>
+      </w:r>
+      <w:r>
+        <w:t xml:space="preserve">“visualizar”</w:t>
+      </w:r>
+      <w:r>
+        <w:t xml:space="preserve"> </w:t>
+      </w:r>
+      <w:r>
+        <w:t xml:space="preserve">la posición relativa de cada factor en las nuevas dimensiones. Esta estructura permite ver tanto las</w:t>
+      </w:r>
+      <w:r>
+        <w:t xml:space="preserve"> </w:t>
+      </w:r>
+      <w:r>
+        <w:t xml:space="preserve">“distancias”</w:t>
+      </w:r>
+      <w:r>
+        <w:t xml:space="preserve"> </w:t>
+      </w:r>
+      <w:r>
+        <w:t xml:space="preserve">que hay entre los niveles de cada factor (mediante la distancia de representación en el plano) como las</w:t>
+      </w:r>
+      <w:r>
+        <w:t xml:space="preserve"> </w:t>
+      </w:r>
+      <w:r>
+        <w:t xml:space="preserve">“asociaciones”</w:t>
+      </w:r>
+      <w:r>
+        <w:t xml:space="preserve"> </w:t>
+      </w:r>
+      <w:r>
+        <w:t xml:space="preserve">entre niveles de ambos factores (ya que mientras más asociación haya, más cerca se representarán en el plano).</w:t>
+      </w:r>
+    </w:p>
+    <w:p>
+      <w:pPr>
+        <w:pStyle w:val="Textoindependiente"/>
+      </w:pPr>
+      <w:r>
+        <w:t xml:space="preserve">Para resolver el problema de la estimación de las matrices</w:t>
+      </w:r>
+      <w:r>
+        <w:t xml:space="preserve"> </w:t>
+      </w:r>
+      <m:oMath>
+        <m:r>
+          <m:rPr>
+            <m:sty m:val="b"/>
+          </m:rPr>
+          <m:t>A</m:t>
+        </m:r>
+      </m:oMath>
+      <w:r>
+        <w:t xml:space="preserve"> </w:t>
+      </w:r>
+      <w:r>
+        <w:t xml:space="preserve">y</w:t>
+      </w:r>
+      <w:r>
+        <w:t xml:space="preserve"> </w:t>
+      </w:r>
+      <m:oMath>
+        <m:r>
+          <m:rPr>
+            <m:sty m:val="b"/>
+          </m:rPr>
+          <m:t>B</m:t>
+        </m:r>
+      </m:oMath>
+      <w:r>
+        <w:t xml:space="preserve"> </w:t>
+      </w:r>
+      <w:r>
+        <w:t xml:space="preserve">se lleva a cabo una descomposición de la matriz</w:t>
+      </w:r>
+      <w:r>
+        <w:t xml:space="preserve"> </w:t>
+      </w:r>
+      <m:oMath>
+        <m:r>
+          <m:rPr>
+            <m:sty m:val="b"/>
+          </m:rPr>
+          <m:t>R</m:t>
+        </m:r>
+        <m:r>
+          <m:rPr>
+            <m:sty m:val="p"/>
+          </m:rPr>
+          <m:t>=</m:t>
+        </m:r>
+        <m:d>
+          <m:dPr>
+            <m:begChr m:val="("/>
+            <m:endChr m:val=")"/>
+            <m:sepChr m:val=""/>
+            <m:grow/>
+          </m:dPr>
+          <m:e>
+            <m:sSub>
+              <m:e>
+                <m:r>
+                  <m:t>r</m:t>
+                </m:r>
+              </m:e>
+              <m:sub>
+                <m:r>
+                  <m:t>i</m:t>
+                </m:r>
+                <m:r>
+                  <m:t>j</m:t>
+                </m:r>
+              </m:sub>
+            </m:sSub>
+          </m:e>
+        </m:d>
+      </m:oMath>
+      <w:r>
+        <w:t xml:space="preserve"> </w:t>
+      </w:r>
+      <w:r>
+        <w:t xml:space="preserve">en valores singulares.</w:t>
+      </w:r>
+    </w:p>
+    <w:p>
+      <w:pPr>
+        <w:pStyle w:val="Textoindependiente"/>
+      </w:pPr>
+      <w:r>
+        <w:t xml:space="preserve">Según la importancia que se dé al ajuste de uno de los perfiles o a la matriz de residuos, se tienen diferentes métodos de selección, llamados</w:t>
+      </w:r>
+      <w:r>
+        <w:t xml:space="preserve"> </w:t>
+      </w:r>
+      <w:r>
+        <w:rPr>
+          <w:b/>
+          <w:bCs/>
+        </w:rPr>
+        <w:t xml:space="preserve">normalizaciones</w:t>
+      </w:r>
+      <w:r>
+        <w:t xml:space="preserve">.</w:t>
+      </w:r>
+    </w:p>
+    <w:p>
+      <w:pPr>
+        <w:pStyle w:val="Textoindependiente"/>
+      </w:pPr>
+      <w:r>
+        <w:rPr>
+          <w:b/>
+          <w:bCs/>
+        </w:rPr>
+        <w:t xml:space="preserve">Proyecciones fila, columna y simétrica</w:t>
+      </w:r>
+    </w:p>
+    <w:p>
+      <w:pPr>
+        <w:pStyle w:val="Textoindependiente"/>
+      </w:pPr>
+      <w:r>
+        <w:t xml:space="preserve">El punto de partida es la matriz de frecuencias relativas</w:t>
+      </w:r>
+      <w:r>
+        <w:t xml:space="preserve"> </w:t>
+      </w:r>
+      <m:oMath>
+        <m:r>
+          <m:rPr>
+            <m:sty m:val="b"/>
+          </m:rPr>
+          <m:t>F</m:t>
+        </m:r>
+      </m:oMath>
+      <w:r>
+        <w:t xml:space="preserve">, cuyas entradas son</w:t>
+      </w:r>
+      <w:r>
+        <w:t xml:space="preserve"> </w:t>
+      </w:r>
+      <m:oMath>
+        <m:sSub>
+          <m:e>
+            <m:r>
+              <m:t>f</m:t>
+            </m:r>
+          </m:e>
+          <m:sub>
+            <m:r>
+              <m:t>i</m:t>
+            </m:r>
+            <m:r>
+              <m:t>j</m:t>
+            </m:r>
+          </m:sub>
+        </m:sSub>
+        <m:r>
+          <m:rPr>
+            <m:sty m:val="p"/>
+          </m:rPr>
+          <m:t>=</m:t>
+        </m:r>
+        <m:sSub>
+          <m:e>
+            <m:r>
+              <m:t>n</m:t>
+            </m:r>
+          </m:e>
+          <m:sub>
+            <m:r>
+              <m:t>i</m:t>
+            </m:r>
+            <m:r>
+              <m:t>j</m:t>
+            </m:r>
+          </m:sub>
+        </m:sSub>
+        <m:r>
+          <m:rPr>
+            <m:sty m:val="p"/>
+          </m:rPr>
+          <m:t>/</m:t>
+        </m:r>
+        <m:r>
+          <m:t>N</m:t>
+        </m:r>
+      </m:oMath>
+      <w:r>
+        <w:t xml:space="preserve">, también llamada matriz de correspondencias. Definiendo el vector de unos,</w:t>
+      </w:r>
+      <w:r>
+        <w:t xml:space="preserve"> </w:t>
+      </w:r>
+      <m:oMath>
+        <m:r>
+          <m:rPr>
+            <m:sty m:val="b"/>
+          </m:rPr>
+          <m:t>1</m:t>
+        </m:r>
+      </m:oMath>
+      <w:r>
+        <w:t xml:space="preserve">, con la dimensión adecuada, las masas, o frecuencias marginales, de filas y columnas,</w:t>
+      </w:r>
+      <w:r>
+        <w:t xml:space="preserve"> </w:t>
+      </w:r>
+      <m:oMath>
+        <m:sSub>
+          <m:e>
+            <m:r>
+              <m:t>r</m:t>
+            </m:r>
+          </m:e>
+          <m:sub>
+            <m:r>
+              <m:t>i</m:t>
+            </m:r>
+          </m:sub>
+        </m:sSub>
+        <m:r>
+          <m:rPr>
+            <m:sty m:val="p"/>
+          </m:rPr>
+          <m:t>=</m:t>
+        </m:r>
+        <m:sSub>
+          <m:e>
+            <m:r>
+              <m:t>f</m:t>
+            </m:r>
+          </m:e>
+          <m:sub>
+            <m:r>
+              <m:t>i</m:t>
+            </m:r>
+          </m:sub>
+        </m:sSub>
+        <m:r>
+          <m:rPr>
+            <m:sty m:val="p"/>
+          </m:rPr>
+          <m:t>=</m:t>
+        </m:r>
+        <m:nary>
+          <m:naryPr>
+            <m:chr m:val="∑"/>
+            <m:limLoc m:val="undOvr"/>
+            <m:subHide m:val="off"/>
+            <m:supHide m:val="off"/>
+          </m:naryPr>
+          <m:sub>
+            <m:r>
+              <m:t>j</m:t>
+            </m:r>
+            <m:r>
+              <m:rPr>
+                <m:sty m:val="p"/>
+              </m:rPr>
+              <m:t>=</m:t>
+            </m:r>
+            <m:r>
+              <m:t>1</m:t>
+            </m:r>
+          </m:sub>
+          <m:sup>
+            <m:r>
+              <m:t>C</m:t>
+            </m:r>
+          </m:sup>
+          <m:e>
+            <m:sSub>
+              <m:e>
+                <m:r>
+                  <m:t>f</m:t>
+                </m:r>
+              </m:e>
+              <m:sub>
+                <m:r>
+                  <m:t>i</m:t>
+                </m:r>
+                <m:r>
+                  <m:t>j</m:t>
+                </m:r>
+              </m:sub>
+            </m:sSub>
+          </m:e>
+        </m:nary>
+      </m:oMath>
+      <w:r>
+        <w:t xml:space="preserve"> </w:t>
+      </w:r>
+      <w:r>
+        <w:t xml:space="preserve">y</w:t>
+      </w:r>
+      <w:r>
+        <w:t xml:space="preserve"> </w:t>
+      </w:r>
+      <m:oMath>
+        <m:sSub>
+          <m:e>
+            <m:r>
+              <m:t>c</m:t>
+            </m:r>
+          </m:e>
+          <m:sub>
+            <m:r>
+              <m:rPr>
+                <m:sty m:val="p"/>
+              </m:rPr>
+              <m:t>.</m:t>
+            </m:r>
+            <m:r>
+              <m:t>j</m:t>
+            </m:r>
+          </m:sub>
+        </m:sSub>
+        <m:r>
+          <m:rPr>
+            <m:sty m:val="p"/>
+          </m:rPr>
+          <m:t>=</m:t>
+        </m:r>
+        <m:sSub>
+          <m:e>
+            <m:r>
+              <m:t>f</m:t>
+            </m:r>
+          </m:e>
+          <m:sub>
+            <m:r>
+              <m:rPr>
+                <m:sty m:val="p"/>
+              </m:rPr>
+              <m:t>.</m:t>
+            </m:r>
+            <m:r>
+              <m:t>j</m:t>
+            </m:r>
+          </m:sub>
+        </m:sSub>
+        <m:r>
+          <m:rPr>
+            <m:sty m:val="p"/>
+          </m:rPr>
+          <m:t>=</m:t>
+        </m:r>
+        <m:nary>
+          <m:naryPr>
+            <m:chr m:val="∑"/>
+            <m:limLoc m:val="undOvr"/>
+            <m:subHide m:val="off"/>
+            <m:supHide m:val="off"/>
+          </m:naryPr>
+          <m:sub>
+            <m:r>
+              <m:t>i</m:t>
+            </m:r>
+            <m:r>
+              <m:rPr>
+                <m:sty m:val="p"/>
+              </m:rPr>
+              <m:t>=</m:t>
+            </m:r>
+            <m:r>
+              <m:t>1</m:t>
+            </m:r>
+          </m:sub>
+          <m:sup>
+            <m:r>
+              <m:t>R</m:t>
+            </m:r>
+          </m:sup>
+          <m:e>
+            <m:sSub>
+              <m:e>
+                <m:r>
+                  <m:t>f</m:t>
+                </m:r>
+              </m:e>
+              <m:sub>
+                <m:r>
+                  <m:t>i</m:t>
+                </m:r>
+                <m:r>
+                  <m:t>j</m:t>
+                </m:r>
+              </m:sub>
+            </m:sSub>
+          </m:e>
+        </m:nary>
+      </m:oMath>
+      <w:r>
+        <w:t xml:space="preserve">, respectivamente, se pueden expresar matricialmente como</w:t>
+      </w:r>
+      <w:r>
+        <w:t xml:space="preserve"> </w:t>
+      </w:r>
+      <m:oMath>
+        <m:r>
+          <m:rPr>
+            <m:sty m:val="b"/>
+          </m:rPr>
+          <m:t>r</m:t>
+        </m:r>
+        <m:r>
+          <m:rPr>
+            <m:sty m:val="p"/>
+          </m:rPr>
+          <m:t>=</m:t>
+        </m:r>
+        <m:r>
+          <m:rPr>
+            <m:sty m:val="b"/>
+          </m:rPr>
+          <m:t>F</m:t>
+        </m:r>
+        <m:r>
+          <m:rPr>
+            <m:sty m:val="b"/>
+          </m:rPr>
+          <m:t>1</m:t>
+        </m:r>
+      </m:oMath>
+      <w:r>
+        <w:t xml:space="preserve"> </w:t>
+      </w:r>
+      <w:r>
+        <w:t xml:space="preserve">y</w:t>
+      </w:r>
+      <w:r>
+        <w:t xml:space="preserve"> </w:t>
+      </w:r>
+      <m:oMath>
+        <m:r>
+          <m:rPr>
+            <m:sty m:val="b"/>
+          </m:rPr>
+          <m:t>c</m:t>
+        </m:r>
+        <m:r>
+          <m:rPr>
+            <m:sty m:val="p"/>
+          </m:rPr>
+          <m:t>=</m:t>
+        </m:r>
+        <m:sSup>
+          <m:e>
+            <m:r>
+              <m:rPr>
+                <m:sty m:val="b"/>
+              </m:rPr>
+              <m:t>F</m:t>
+            </m:r>
+          </m:e>
+          <m:sup>
+            <m:r>
+              <m:rPr>
+                <m:sty m:val="b"/>
+              </m:rPr>
+              <m:t>′</m:t>
+            </m:r>
+          </m:sup>
+        </m:sSup>
+        <m:r>
+          <m:rPr>
+            <m:sty m:val="b"/>
+          </m:rPr>
+          <m:t>1</m:t>
+        </m:r>
+      </m:oMath>
+      <w:r>
+        <w:t xml:space="preserve"> </w:t>
+      </w:r>
+      <w:r>
+        <w:t xml:space="preserve">o, en forma de matrices diagonales, como:</w:t>
+      </w:r>
+    </w:p>
+    <w:p>
+      <w:pPr>
+        <w:pStyle w:val="Textoindependiente"/>
+      </w:pPr>
+      <m:oMathPara>
+        <m:oMathParaPr>
+          <m:jc m:val="center"/>
+        </m:oMathParaPr>
+        <m:oMath>
+          <m:sSub>
+            <m:e>
+              <m:r>
+                <m:rPr>
+                  <m:sty m:val="b"/>
+                </m:rPr>
+                <m:t>D</m:t>
+              </m:r>
+            </m:e>
+            <m:sub>
+              <m:r>
+                <m:t>R</m:t>
+              </m:r>
+            </m:sub>
+          </m:sSub>
+          <m:r>
+            <m:rPr>
+              <m:sty m:val="p"/>
+            </m:rPr>
+            <m:t>=</m:t>
+          </m:r>
+          <m:r>
+            <m:t>d</m:t>
+          </m:r>
+          <m:r>
+            <m:t>i</m:t>
+          </m:r>
+          <m:r>
+            <m:t>a</m:t>
+          </m:r>
+          <m:r>
+            <m:t>g</m:t>
+          </m:r>
+          <m:d>
+            <m:dPr>
+              <m:begChr m:val="("/>
+              <m:endChr m:val=")"/>
+              <m:sepChr m:val=""/>
+              <m:grow/>
+            </m:dPr>
+            <m:e>
+              <m:r>
+                <m:t>r</m:t>
+              </m:r>
+            </m:e>
+          </m:d>
+          <m:r>
+            <m:rPr>
+              <m:sty m:val="p"/>
+            </m:rPr>
+            <m:t>≡</m:t>
+          </m:r>
+          <m:r>
+            <m:t>d</m:t>
+          </m:r>
+          <m:r>
+            <m:t>i</m:t>
+          </m:r>
+          <m:r>
+            <m:t>a</m:t>
+          </m:r>
+          <m:r>
+            <m:t>g</m:t>
+          </m:r>
+          <m:d>
+            <m:dPr>
+              <m:begChr m:val="("/>
+              <m:endChr m:val=")"/>
+              <m:sepChr m:val=""/>
+              <m:grow/>
+            </m:dPr>
+            <m:e>
+              <m:sSub>
+                <m:e>
+                  <m:r>
+                    <m:t>r</m:t>
+                  </m:r>
+                </m:e>
+                <m:sub>
+                  <m:r>
+                    <m:t>1</m:t>
+                  </m:r>
+                </m:sub>
+              </m:sSub>
+              <m:r>
+                <m:rPr>
+                  <m:sty m:val="p"/>
+                </m:rPr>
+                <m:t>,</m:t>
+              </m:r>
+              <m:r>
+                <m:rPr>
+                  <m:sty m:val="p"/>
+                </m:rPr>
+                <m:t>⋯</m:t>
+              </m:r>
+              <m:r>
+                <m:rPr>
+                  <m:sty m:val="p"/>
+                </m:rPr>
+                <m:t>,</m:t>
+              </m:r>
+              <m:sSub>
+                <m:e>
+                  <m:r>
+                    <m:t>r</m:t>
+                  </m:r>
+                </m:e>
+                <m:sub>
+                  <m:r>
+                    <m:t>R</m:t>
+                  </m:r>
+                </m:sub>
+              </m:sSub>
+            </m:e>
+          </m:d>
+          <m:r>
+            <m:rPr>
+              <m:nor/>
+              <m:sty m:val="p"/>
+            </m:rPr>
+            <m:t> y </m:t>
+          </m:r>
+          <m:sSub>
+            <m:e>
+              <m:r>
+                <m:rPr>
+                  <m:sty m:val="b"/>
+                </m:rPr>
+                <m:t>D</m:t>
+              </m:r>
+            </m:e>
+            <m:sub>
+              <m:r>
+                <m:t>C</m:t>
+              </m:r>
+            </m:sub>
+          </m:sSub>
+          <m:r>
+            <m:rPr>
+              <m:sty m:val="p"/>
+            </m:rPr>
+            <m:t>=</m:t>
+          </m:r>
+          <m:r>
+            <m:t>d</m:t>
+          </m:r>
+          <m:r>
+            <m:t>i</m:t>
+          </m:r>
+          <m:r>
+            <m:t>a</m:t>
+          </m:r>
+          <m:r>
+            <m:t>g</m:t>
+          </m:r>
+          <m:d>
+            <m:dPr>
+              <m:begChr m:val="("/>
+              <m:endChr m:val=")"/>
+              <m:sepChr m:val=""/>
+              <m:grow/>
+            </m:dPr>
+            <m:e>
+              <m:r>
+                <m:t>c</m:t>
+              </m:r>
+            </m:e>
+          </m:d>
+          <m:r>
+            <m:rPr>
+              <m:sty m:val="p"/>
+            </m:rPr>
+            <m:t>≡</m:t>
+          </m:r>
+          <m:r>
+            <m:t>d</m:t>
+          </m:r>
+          <m:r>
+            <m:t>i</m:t>
+          </m:r>
+          <m:r>
+            <m:t>a</m:t>
+          </m:r>
+          <m:r>
+            <m:t>g</m:t>
+          </m:r>
+          <m:d>
+            <m:dPr>
+              <m:begChr m:val="("/>
+              <m:endChr m:val=")"/>
+              <m:sepChr m:val=""/>
+              <m:grow/>
+            </m:dPr>
+            <m:e>
+              <m:sSub>
+                <m:e>
+                  <m:r>
+                    <m:t>c</m:t>
+                  </m:r>
+                </m:e>
+                <m:sub>
+                  <m:r>
+                    <m:t>1</m:t>
+                  </m:r>
+                </m:sub>
+              </m:sSub>
+              <m:r>
+                <m:rPr>
+                  <m:sty m:val="p"/>
+                </m:rPr>
+                <m:t>,</m:t>
+              </m:r>
+              <m:r>
+                <m:rPr>
+                  <m:sty m:val="p"/>
+                </m:rPr>
+                <m:t>⋯</m:t>
+              </m:r>
+              <m:r>
+                <m:rPr>
+                  <m:sty m:val="p"/>
+                </m:rPr>
+                <m:t>,</m:t>
+              </m:r>
+              <m:sSub>
+                <m:e>
+                  <m:r>
+                    <m:t>c</m:t>
+                  </m:r>
+                </m:e>
+                <m:sub>
+                  <m:r>
+                    <m:t>C</m:t>
+                  </m:r>
+                </m:sub>
+              </m:sSub>
+            </m:e>
+          </m:d>
+        </m:oMath>
+      </m:oMathPara>
+    </w:p>
+    <w:p>
+      <w:pPr>
+        <w:pStyle w:val="FirstParagraph"/>
+      </w:pPr>
+      <w:r>
+        <w:t xml:space="preserve">Se calcula la</w:t>
+      </w:r>
+      <w:r>
+        <w:t xml:space="preserve"> </w:t>
+      </w:r>
+      <w:r>
+        <w:rPr>
+          <w:b/>
+          <w:bCs/>
+          <w:i/>
+          <w:iCs/>
+        </w:rPr>
+        <w:t xml:space="preserve">matriz de residuos estandarizados</w:t>
+      </w:r>
+      <w:r>
+        <w:t xml:space="preserve"> </w:t>
+      </w:r>
+      <w:r>
+        <w:t xml:space="preserve">como:</w:t>
+      </w:r>
+    </w:p>
+    <w:p>
+      <w:pPr>
+        <w:pStyle w:val="Textoindependiente"/>
+      </w:pPr>
+      <m:oMathPara>
+        <m:oMathParaPr>
+          <m:jc m:val="center"/>
+        </m:oMathParaPr>
+        <m:oMath>
+          <m:sSub>
+            <m:e>
+              <m:r>
+                <m:rPr>
+                  <m:sty m:val="b"/>
+                </m:rPr>
+                <m:t>R</m:t>
+              </m:r>
+            </m:e>
+            <m:sub>
+              <m:r>
+                <m:t>e</m:t>
+              </m:r>
+              <m:r>
+                <m:t>s</m:t>
+              </m:r>
+              <m:r>
+                <m:t>t</m:t>
+              </m:r>
+            </m:sub>
+          </m:sSub>
+          <m:r>
+            <m:rPr>
+              <m:sty m:val="p"/>
+            </m:rPr>
+            <m:t>=</m:t>
+          </m:r>
+          <m:sSubSup>
+            <m:e>
+              <m:r>
+                <m:rPr>
+                  <m:sty m:val="b"/>
+                </m:rPr>
+                <m:t>D</m:t>
+              </m:r>
+            </m:e>
+            <m:sub>
+              <m:r>
+                <m:t>R</m:t>
+              </m:r>
+            </m:sub>
+            <m:sup>
+              <m:r>
+                <m:rPr>
+                  <m:sty m:val="p"/>
+                </m:rPr>
+                <m:t>−</m:t>
+              </m:r>
+              <m:f>
+                <m:fPr>
+                  <m:type m:val="bar"/>
+                </m:fPr>
+                <m:num>
+                  <m:r>
+                    <m:t>1</m:t>
+                  </m:r>
+                </m:num>
+                <m:den>
+                  <m:r>
+                    <m:t>2</m:t>
+                  </m:r>
+                </m:den>
+              </m:f>
+            </m:sup>
+          </m:sSubSup>
+          <m:d>
+            <m:dPr>
+              <m:begChr m:val="("/>
+              <m:endChr m:val=")"/>
+              <m:sepChr m:val=""/>
+              <m:grow/>
+            </m:dPr>
+            <m:e>
+              <m:r>
+                <m:rPr>
+                  <m:sty m:val="b"/>
+                </m:rPr>
+                <m:t>F</m:t>
+              </m:r>
+              <m:r>
+                <m:rPr>
+                  <m:sty m:val="p"/>
+                </m:rPr>
+                <m:t>−</m:t>
+              </m:r>
+              <m:r>
+                <m:rPr>
+                  <m:sty m:val="b"/>
+                </m:rPr>
+                <m:t>r</m:t>
+              </m:r>
+              <m:sSup>
+                <m:e>
+                  <m:r>
+                    <m:rPr>
+                      <m:sty m:val="b"/>
+                    </m:rPr>
+                    <m:t>c</m:t>
+                  </m:r>
+                </m:e>
+                <m:sup>
+                  <m:r>
+                    <m:rPr>
+                      <m:sty m:val="b"/>
+                    </m:rPr>
+                    <m:t>′</m:t>
+                  </m:r>
+                </m:sup>
+              </m:sSup>
+            </m:e>
+          </m:d>
+          <m:sSubSup>
+            <m:e>
+              <m:r>
+                <m:rPr>
+                  <m:sty m:val="b"/>
+                </m:rPr>
+                <m:t>D</m:t>
+              </m:r>
+            </m:e>
+            <m:sub>
+              <m:r>
+                <m:t>C</m:t>
+              </m:r>
+            </m:sub>
+            <m:sup>
+              <m:r>
+                <m:rPr>
+                  <m:sty m:val="p"/>
+                </m:rPr>
+                <m:t>−</m:t>
+              </m:r>
+              <m:f>
+                <m:fPr>
+                  <m:type m:val="bar"/>
+                </m:fPr>
+                <m:num>
+                  <m:r>
+                    <m:t>1</m:t>
+                  </m:r>
+                </m:num>
+                <m:den>
+                  <m:r>
+                    <m:t>2</m:t>
+                  </m:r>
+                </m:den>
+              </m:f>
+            </m:sup>
+          </m:sSubSup>
+        </m:oMath>
+      </m:oMathPara>
+    </w:p>
+    <w:p>
+      <w:pPr>
+        <w:pStyle w:val="FirstParagraph"/>
+      </w:pPr>
+      <w:r>
+        <w:t xml:space="preserve">La matriz</w:t>
+      </w:r>
+      <w:r>
+        <w:t xml:space="preserve"> </w:t>
+      </w:r>
+      <m:oMath>
+        <m:sSub>
+          <m:e>
+            <m:r>
+              <m:rPr>
+                <m:sty m:val="b"/>
+              </m:rPr>
+              <m:t>R</m:t>
+            </m:r>
+          </m:e>
+          <m:sub>
+            <m:r>
+              <m:t>e</m:t>
+            </m:r>
+            <m:r>
+              <m:t>s</m:t>
+            </m:r>
+            <m:r>
+              <m:t>t</m:t>
+            </m:r>
+          </m:sub>
+        </m:sSub>
+      </m:oMath>
+      <w:r>
+        <w:t xml:space="preserve"> </w:t>
+      </w:r>
+      <w:r>
+        <w:t xml:space="preserve">se descompone en valores singulares, calculando las matrices</w:t>
+      </w:r>
+      <w:r>
+        <w:t xml:space="preserve"> </w:t>
+      </w:r>
+      <m:oMath>
+        <m:r>
+          <m:rPr>
+            <m:sty m:val="b"/>
+          </m:rPr>
+          <m:t>U</m:t>
+        </m:r>
+      </m:oMath>
+      <w:r>
+        <w:t xml:space="preserve">,</w:t>
+      </w:r>
+      <w:r>
+        <w:t xml:space="preserve"> </w:t>
+      </w:r>
+      <m:oMath>
+        <m:r>
+          <m:rPr>
+            <m:sty m:val="b"/>
+          </m:rPr>
+          <m:t>D</m:t>
+        </m:r>
+      </m:oMath>
+      <w:r>
+        <w:t xml:space="preserve"> </w:t>
+      </w:r>
+      <w:r>
+        <w:t xml:space="preserve">y</w:t>
+      </w:r>
+      <w:r>
+        <w:t xml:space="preserve"> </w:t>
+      </w:r>
+      <m:oMath>
+        <m:r>
+          <m:rPr>
+            <m:sty m:val="b"/>
+          </m:rPr>
+          <m:t>V</m:t>
+        </m:r>
+      </m:oMath>
+      <w:r>
+        <w:t xml:space="preserve"> </w:t>
+      </w:r>
+      <w:r>
+        <w:t xml:space="preserve">tales que:</w:t>
+      </w:r>
+    </w:p>
+    <w:p>
+      <w:pPr>
+        <w:pStyle w:val="Textoindependiente"/>
+      </w:pPr>
+      <m:oMathPara>
+        <m:oMathParaPr>
+          <m:jc m:val="center"/>
+        </m:oMathParaPr>
+        <m:oMath>
+          <m:r>
+            <m:rPr>
+              <m:sty m:val="b"/>
+            </m:rPr>
+            <m:t>R</m:t>
+          </m:r>
+          <m:r>
+            <m:rPr>
+              <m:sty m:val="p"/>
+            </m:rPr>
+            <m:t>=</m:t>
+          </m:r>
+          <m:r>
+            <m:rPr>
+              <m:sty m:val="b"/>
+            </m:rPr>
+            <m:t>U</m:t>
+          </m:r>
+          <m:r>
+            <m:rPr>
+              <m:sty m:val="b"/>
+            </m:rPr>
+            <m:t>D</m:t>
+          </m:r>
+          <m:sSup>
+            <m:e>
+              <m:r>
+                <m:rPr>
+                  <m:sty m:val="b"/>
+                </m:rPr>
+                <m:t>V</m:t>
+              </m:r>
+            </m:e>
+            <m:sup>
+              <m:r>
+                <m:rPr>
+                  <m:sty m:val="b"/>
+                </m:rPr>
+                <m:t>′</m:t>
+              </m:r>
+            </m:sup>
+          </m:sSup>
+          <m:r>
+            <m:rPr>
+              <m:sty m:val="p"/>
+            </m:rPr>
+            <m:t>,</m:t>
+          </m:r>
+        </m:oMath>
+      </m:oMathPara>
+    </w:p>
+    <w:p>
+      <w:pPr>
+        <w:pStyle w:val="FirstParagraph"/>
+      </w:pPr>
+      <m:oMathPara>
+        <m:oMathParaPr>
+          <m:jc m:val="center"/>
+        </m:oMathParaPr>
+        <m:oMath>
+          <m:r>
+            <m:rPr>
+              <m:sty m:val="b"/>
+            </m:rPr>
+            <m:t>U</m:t>
+          </m:r>
+          <m:sSup>
+            <m:e>
+              <m:r>
+                <m:rPr>
+                  <m:sty m:val="b"/>
+                </m:rPr>
+                <m:t>U</m:t>
+              </m:r>
+            </m:e>
+            <m:sup>
+              <m:r>
+                <m:rPr>
+                  <m:sty m:val="b"/>
+                </m:rPr>
+                <m:t>′</m:t>
+              </m:r>
+            </m:sup>
+          </m:sSup>
+          <m:r>
+            <m:rPr>
+              <m:sty m:val="p"/>
+            </m:rPr>
+            <m:t>=</m:t>
+          </m:r>
+          <m:sSup>
+            <m:e>
+              <m:r>
+                <m:rPr>
+                  <m:sty m:val="b"/>
+                </m:rPr>
+                <m:t>V</m:t>
+              </m:r>
+            </m:e>
+            <m:sup>
+              <m:r>
+                <m:rPr>
+                  <m:sty m:val="b"/>
+                </m:rPr>
+                <m:t>′</m:t>
+              </m:r>
+            </m:sup>
+          </m:sSup>
+          <m:r>
+            <m:rPr>
+              <m:sty m:val="b"/>
+            </m:rPr>
+            <m:t>V</m:t>
+          </m:r>
+          <m:r>
+            <m:rPr>
+              <m:sty m:val="p"/>
+            </m:rPr>
+            <m:t>=</m:t>
+          </m:r>
+          <m:r>
+            <m:rPr>
+              <m:sty m:val="b"/>
+            </m:rPr>
+            <m:t>I</m:t>
+          </m:r>
+          <m:r>
+            <m:rPr>
+              <m:sty m:val="p"/>
+            </m:rPr>
+            <m:t>,</m:t>
+          </m:r>
+          <m:r>
+            <m:t> </m:t>
+          </m:r>
+          <m:sSub>
+            <m:e>
+              <m:r>
+                <m:rPr>
+                  <m:sty m:val="b"/>
+                </m:rPr>
+                <m:t>U</m:t>
+              </m:r>
+            </m:e>
+            <m:sub>
+              <m:d>
+                <m:dPr>
+                  <m:begChr m:val="("/>
+                  <m:endChr m:val=")"/>
+                  <m:sepChr m:val=""/>
+                  <m:grow/>
+                </m:dPr>
+                <m:e>
+                  <m:r>
+                    <m:t>R</m:t>
+                  </m:r>
+                  <m:r>
+                    <m:t>x</m:t>
+                  </m:r>
+                  <m:r>
+                    <m:t>K</m:t>
+                  </m:r>
+                </m:e>
+              </m:d>
+            </m:sub>
+          </m:sSub>
+          <m:r>
+            <m:rPr>
+              <m:sty m:val="p"/>
+            </m:rPr>
+            <m:t>,</m:t>
+          </m:r>
+          <m:r>
+            <m:t> </m:t>
+          </m:r>
+          <m:sSub>
+            <m:e>
+              <m:r>
+                <m:rPr>
+                  <m:sty m:val="b"/>
+                </m:rPr>
+                <m:t>V</m:t>
+              </m:r>
+            </m:e>
+            <m:sub>
+              <m:d>
+                <m:dPr>
+                  <m:begChr m:val="("/>
+                  <m:endChr m:val=")"/>
+                  <m:sepChr m:val=""/>
+                  <m:grow/>
+                </m:dPr>
+                <m:e>
+                  <m:r>
+                    <m:t>C</m:t>
+                  </m:r>
+                  <m:r>
+                    <m:t>x</m:t>
+                  </m:r>
+                  <m:r>
+                    <m:t>K</m:t>
+                  </m:r>
+                </m:e>
+              </m:d>
+            </m:sub>
+          </m:sSub>
+        </m:oMath>
+      </m:oMathPara>
+    </w:p>
+    <w:p>
+      <w:pPr>
+        <w:pStyle w:val="FirstParagraph"/>
+      </w:pPr>
+      <m:oMathPara>
+        <m:oMathParaPr>
+          <m:jc m:val="center"/>
+        </m:oMathParaPr>
+        <m:oMath>
+          <m:r>
+            <m:t>K</m:t>
+          </m:r>
+          <m:r>
+            <m:rPr>
+              <m:sty m:val="p"/>
+            </m:rPr>
+            <m:t>=</m:t>
+          </m:r>
+          <m:r>
+            <m:t>m</m:t>
+          </m:r>
+          <m:r>
+            <m:t>i</m:t>
+          </m:r>
+          <m:r>
+            <m:t>n</m:t>
+          </m:r>
+          <m:d>
+            <m:dPr>
+              <m:begChr m:val="("/>
+              <m:endChr m:val=")"/>
+              <m:sepChr m:val=""/>
+              <m:grow/>
+            </m:dPr>
+            <m:e>
+              <m:r>
+                <m:t>R</m:t>
+              </m:r>
+              <m:r>
+                <m:rPr>
+                  <m:sty m:val="p"/>
+                </m:rPr>
+                <m:t>−</m:t>
+              </m:r>
+              <m:r>
+                <m:t>1</m:t>
+              </m:r>
+              <m:r>
+                <m:rPr>
+                  <m:sty m:val="p"/>
+                </m:rPr>
+                <m:t>,</m:t>
+              </m:r>
+              <m:r>
+                <m:t>C</m:t>
+              </m:r>
+              <m:r>
+                <m:rPr>
+                  <m:sty m:val="p"/>
+                </m:rPr>
+                <m:t>−</m:t>
+              </m:r>
+              <m:r>
+                <m:t>1</m:t>
+              </m:r>
+            </m:e>
+          </m:d>
+        </m:oMath>
+      </m:oMathPara>
+    </w:p>
+    <w:p>
+      <w:pPr>
+        <w:pStyle w:val="FirstParagraph"/>
+      </w:pPr>
+      <m:oMathPara>
+        <m:oMathParaPr>
+          <m:jc m:val="center"/>
+        </m:oMathParaPr>
+        <m:oMath>
+          <m:r>
+            <m:rPr>
+              <m:sty m:val="b"/>
+            </m:rPr>
+            <m:t>D</m:t>
+          </m:r>
+          <m:r>
+            <m:rPr>
+              <m:sty m:val="p"/>
+            </m:rPr>
+            <m:t>=</m:t>
+          </m:r>
+          <m:r>
+            <m:t>d</m:t>
+          </m:r>
+          <m:r>
+            <m:t>i</m:t>
+          </m:r>
+          <m:r>
+            <m:t>a</m:t>
+          </m:r>
+          <m:r>
+            <m:t>g</m:t>
+          </m:r>
+          <m:d>
+            <m:dPr>
+              <m:begChr m:val="("/>
+              <m:endChr m:val=")"/>
+              <m:sepChr m:val=""/>
+              <m:grow/>
+            </m:dPr>
+            <m:e>
+              <m:sSub>
+                <m:e>
+                  <m:r>
+                    <m:t>μ</m:t>
+                  </m:r>
+                </m:e>
+                <m:sub>
+                  <m:r>
+                    <m:t>1</m:t>
+                  </m:r>
+                </m:sub>
+              </m:sSub>
+              <m:r>
+                <m:rPr>
+                  <m:sty m:val="p"/>
+                </m:rPr>
+                <m:t>,</m:t>
+              </m:r>
+              <m:r>
+                <m:rPr>
+                  <m:sty m:val="p"/>
+                </m:rPr>
+                <m:t>⋯</m:t>
+              </m:r>
+              <m:r>
+                <m:rPr>
+                  <m:sty m:val="p"/>
+                </m:rPr>
+                <m:t>,</m:t>
+              </m:r>
+              <m:sSub>
+                <m:e>
+                  <m:r>
+                    <m:t>μ</m:t>
+                  </m:r>
+                </m:e>
+                <m:sub>
+                  <m:r>
+                    <m:t>K</m:t>
+                  </m:r>
+                </m:sub>
+              </m:sSub>
+            </m:e>
+          </m:d>
+          <m:r>
+            <m:rPr>
+              <m:sty m:val="p"/>
+            </m:rPr>
+            <m:t>,</m:t>
+          </m:r>
+        </m:oMath>
+      </m:oMathPara>
+    </w:p>
+    <w:p>
+      <w:pPr>
+        <w:pStyle w:val="FirstParagraph"/>
+      </w:pPr>
+      <w:r>
+        <w:t xml:space="preserve">Donde los</w:t>
+      </w:r>
+      <w:r>
+        <w:t xml:space="preserve"> </w:t>
+      </w:r>
+      <m:oMath>
+        <m:sSub>
+          <m:e>
+            <m:r>
+              <m:t>μ</m:t>
+            </m:r>
+          </m:e>
+          <m:sub>
+            <m:r>
+              <m:t>i</m:t>
+            </m:r>
+          </m:sub>
+        </m:sSub>
+      </m:oMath>
+      <w:r>
+        <w:t xml:space="preserve"> </w:t>
+      </w:r>
+      <w:r>
+        <w:t xml:space="preserve">son los</w:t>
+      </w:r>
+      <w:r>
+        <w:t xml:space="preserve"> </w:t>
+      </w:r>
+      <w:r>
+        <w:rPr>
+          <w:b/>
+          <w:bCs/>
+          <w:i/>
+          <w:iCs/>
+        </w:rPr>
+        <w:t xml:space="preserve">valores singulares</w:t>
+      </w:r>
+      <w:r>
+        <w:t xml:space="preserve"> </w:t>
+      </w:r>
+      <w:r>
+        <w:t xml:space="preserve">(autovectores), estando ordenados de forma decreciente</w:t>
+      </w:r>
+      <w:r>
+        <w:t xml:space="preserve"> </w:t>
+      </w:r>
+      <m:oMath>
+        <m:sSub>
+          <m:e>
+            <m:r>
+              <m:t>μ</m:t>
+            </m:r>
+          </m:e>
+          <m:sub>
+            <m:r>
+              <m:t>1</m:t>
+            </m:r>
+          </m:sub>
+        </m:sSub>
+        <m:r>
+          <m:rPr>
+            <m:sty m:val="p"/>
+          </m:rPr>
+          <m:t>≥</m:t>
+        </m:r>
+        <m:sSub>
+          <m:e>
+            <m:r>
+              <m:t>μ</m:t>
+            </m:r>
+          </m:e>
+          <m:sub>
+            <m:r>
+              <m:t>2</m:t>
+            </m:r>
+          </m:sub>
+        </m:sSub>
+        <m:r>
+          <m:rPr>
+            <m:sty m:val="p"/>
+          </m:rPr>
+          <m:t>≥</m:t>
+        </m:r>
+        <m:r>
+          <m:rPr>
+            <m:sty m:val="p"/>
+          </m:rPr>
+          <m:t>⋯</m:t>
+        </m:r>
+        <m:r>
+          <m:rPr>
+            <m:sty m:val="p"/>
+          </m:rPr>
+          <m:t>≥</m:t>
+        </m:r>
+        <m:sSub>
+          <m:e>
+            <m:r>
+              <m:t>μ</m:t>
+            </m:r>
+          </m:e>
+          <m:sub>
+            <m:r>
+              <m:t>K</m:t>
+            </m:r>
+          </m:sub>
+        </m:sSub>
+      </m:oMath>
+      <w:r>
+        <w:t xml:space="preserve">. A partir de la descomposición se pueden obtener:</w:t>
+      </w:r>
+    </w:p>
+    <w:p>
+      <w:pPr>
+        <w:pStyle w:val="Compact"/>
+        <w:numPr>
+          <w:ilvl w:val="0"/>
+          <w:numId w:val="1023"/>
+        </w:numPr>
+      </w:pPr>
+      <w:r>
+        <w:t xml:space="preserve">Las coordenadas estándar de las filas,</w:t>
+      </w:r>
+      <w:r>
+        <w:t xml:space="preserve"> </w:t>
+      </w:r>
+      <m:oMath>
+        <m:r>
+          <m:t>Φ</m:t>
+        </m:r>
+        <m:r>
+          <m:rPr>
+            <m:sty m:val="p"/>
+          </m:rPr>
+          <m:t>=</m:t>
+        </m:r>
+        <m:sSubSup>
+          <m:e>
+            <m:r>
+              <m:rPr>
+                <m:sty m:val="b"/>
+              </m:rPr>
+              <m:t>D</m:t>
+            </m:r>
+          </m:e>
+          <m:sub>
+            <m:r>
+              <m:t>R</m:t>
+            </m:r>
+          </m:sub>
+          <m:sup>
+            <m:r>
+              <m:rPr>
+                <m:sty m:val="p"/>
+              </m:rPr>
+              <m:t>−</m:t>
+            </m:r>
+            <m:f>
+              <m:fPr>
+                <m:type m:val="bar"/>
+              </m:fPr>
+              <m:num>
+                <m:r>
+                  <m:t>1</m:t>
+                </m:r>
+              </m:num>
+              <m:den>
+                <m:r>
+                  <m:t>2</m:t>
+                </m:r>
+              </m:den>
+            </m:f>
+          </m:sup>
+        </m:sSubSup>
+        <m:r>
+          <m:rPr>
+            <m:sty m:val="b"/>
+          </m:rPr>
+          <m:t>U</m:t>
+        </m:r>
+      </m:oMath>
+      <w:r>
+        <w:t xml:space="preserve"> </w:t>
+      </w:r>
+      <w:r>
+        <w:t xml:space="preserve">y sus coordenadas principales,</w:t>
+      </w:r>
+      <w:r>
+        <w:t xml:space="preserve"> </w:t>
+      </w:r>
+      <m:oMath>
+        <m:r>
+          <m:rPr>
+            <m:sty m:val="b"/>
+          </m:rPr>
+          <m:t>H</m:t>
+        </m:r>
+        <m:r>
+          <m:rPr>
+            <m:sty m:val="p"/>
+          </m:rPr>
+          <m:t>=</m:t>
+        </m:r>
+        <m:r>
+          <m:t>Φ</m:t>
+        </m:r>
+        <m:r>
+          <m:rPr>
+            <m:sty m:val="b"/>
+          </m:rPr>
+          <m:t>D</m:t>
+        </m:r>
+      </m:oMath>
+      <w:r>
+        <w:t xml:space="preserve">.</w:t>
+      </w:r>
+    </w:p>
+    <w:p>
+      <w:pPr>
+        <w:pStyle w:val="Compact"/>
+        <w:numPr>
+          <w:ilvl w:val="0"/>
+          <w:numId w:val="1023"/>
+        </w:numPr>
+      </w:pPr>
+      <w:r>
+        <w:t xml:space="preserve">Las coordenadas estándar de las columnas,</w:t>
+      </w:r>
+      <w:r>
+        <w:t xml:space="preserve"> </w:t>
+      </w:r>
+      <m:oMath>
+        <m:r>
+          <m:t>Γ</m:t>
+        </m:r>
+        <m:r>
+          <m:rPr>
+            <m:sty m:val="p"/>
+          </m:rPr>
+          <m:t>=</m:t>
+        </m:r>
+        <m:sSubSup>
+          <m:e>
+            <m:r>
+              <m:rPr>
+                <m:sty m:val="b"/>
+              </m:rPr>
+              <m:t>D</m:t>
+            </m:r>
+          </m:e>
+          <m:sub>
+            <m:r>
+              <m:t>C</m:t>
+            </m:r>
+          </m:sub>
+          <m:sup>
+            <m:r>
+              <m:rPr>
+                <m:sty m:val="p"/>
+              </m:rPr>
+              <m:t>−</m:t>
+            </m:r>
+            <m:f>
+              <m:fPr>
+                <m:type m:val="bar"/>
+              </m:fPr>
+              <m:num>
+                <m:r>
+                  <m:t>1</m:t>
+                </m:r>
+              </m:num>
+              <m:den>
+                <m:r>
+                  <m:t>2</m:t>
+                </m:r>
+              </m:den>
+            </m:f>
+          </m:sup>
+        </m:sSubSup>
+        <m:r>
+          <m:rPr>
+            <m:sty m:val="b"/>
+          </m:rPr>
+          <m:t>V</m:t>
+        </m:r>
+      </m:oMath>
+      <w:r>
+        <w:t xml:space="preserve"> </w:t>
+      </w:r>
+      <w:r>
+        <w:t xml:space="preserve">y sus coordenadas principales,</w:t>
+      </w:r>
+      <w:r>
+        <w:t xml:space="preserve"> </w:t>
+      </w:r>
+      <m:oMath>
+        <m:r>
+          <m:rPr>
+            <m:sty m:val="b"/>
+          </m:rPr>
+          <m:t>G</m:t>
+        </m:r>
+        <m:r>
+          <m:rPr>
+            <m:sty m:val="p"/>
+          </m:rPr>
+          <m:t>=</m:t>
+        </m:r>
+        <m:r>
+          <m:t>Γ</m:t>
+        </m:r>
+        <m:r>
+          <m:rPr>
+            <m:sty m:val="b"/>
+          </m:rPr>
+          <m:t>D</m:t>
+        </m:r>
+      </m:oMath>
+      <w:r>
+        <w:t xml:space="preserve">.</w:t>
+      </w:r>
+    </w:p>
+    <w:p>
+      <w:pPr>
+        <w:pStyle w:val="Compact"/>
+        <w:numPr>
+          <w:ilvl w:val="0"/>
+          <w:numId w:val="1023"/>
+        </w:numPr>
+      </w:pPr>
+      <w:r>
+        <w:t xml:space="preserve">Las inercias principales,</w:t>
+      </w:r>
+      <w:r>
+        <w:t xml:space="preserve"> </w:t>
+      </w:r>
+      <m:oMath>
+        <m:sSub>
+          <m:e>
+            <m:r>
+              <m:t>λ</m:t>
+            </m:r>
+          </m:e>
+          <m:sub>
+            <m:r>
+              <m:t>i</m:t>
+            </m:r>
+          </m:sub>
+        </m:sSub>
+        <m:r>
+          <m:rPr>
+            <m:sty m:val="p"/>
+          </m:rPr>
+          <m:t>=</m:t>
+        </m:r>
+        <m:sSubSup>
+          <m:e>
+            <m:r>
+              <m:t>μ</m:t>
+            </m:r>
+          </m:e>
+          <m:sub>
+            <m:r>
+              <m:t>i</m:t>
+            </m:r>
+          </m:sub>
+          <m:sup>
+            <m:r>
+              <m:t>2</m:t>
+            </m:r>
+          </m:sup>
+        </m:sSubSup>
+      </m:oMath>
+      <w:r>
+        <w:t xml:space="preserve">.</w:t>
+      </w:r>
+    </w:p>
+    <w:p>
+      <w:pPr>
+        <w:pStyle w:val="FirstParagraph"/>
+      </w:pPr>
+      <w:r>
+        <w:t xml:space="preserve">Las coordenadas estándar permiten representar los perfiles en un plano, pero no permiten una comparación fácil entre perfiles fila columna. Para evitar este efecto, se escalan, dando lugar a las coordenadas principales, utilizadas para definir las proyecciones fila y proyecciones columna, que representan los correspondientes perfiles, formando los llamados mapas asimétricos. Las inercias principales indican el grado de variabilidad entre los perfiles fila o columna y los respectivos vectores de medias, por lo que tienen una interpretación equivalente a la variabilidad explicada por cada componente principal en el análisis de componentes principales.</w:t>
+      </w:r>
+    </w:p>
+    <w:p>
+      <w:pPr>
+        <w:pStyle w:val="Textoindependiente"/>
+      </w:pPr>
+      <w:r>
+        <w:t xml:space="preserve">Por último, las matrices</w:t>
+      </w:r>
+      <w:r>
+        <w:t xml:space="preserve"> </w:t>
+      </w:r>
+      <m:oMath>
+        <m:r>
+          <m:rPr>
+            <m:sty m:val="b"/>
+          </m:rPr>
+          <m:t>A</m:t>
+        </m:r>
+        <m:r>
+          <m:rPr>
+            <m:sty m:val="p"/>
+          </m:rPr>
+          <m:t>=</m:t>
+        </m:r>
+        <m:sSubSup>
+          <m:e>
+            <m:r>
+              <m:rPr>
+                <m:sty m:val="b"/>
+              </m:rPr>
+              <m:t>D</m:t>
+            </m:r>
+          </m:e>
+          <m:sub>
+            <m:r>
+              <m:t>R</m:t>
+            </m:r>
+          </m:sub>
+          <m:sup>
+            <m:r>
+              <m:rPr>
+                <m:sty m:val="p"/>
+              </m:rPr>
+              <m:t>−</m:t>
+            </m:r>
+            <m:f>
+              <m:fPr>
+                <m:type m:val="bar"/>
+              </m:fPr>
+              <m:num>
+                <m:r>
+                  <m:t>1</m:t>
+                </m:r>
+              </m:num>
+              <m:den>
+                <m:r>
+                  <m:t>2</m:t>
+                </m:r>
+              </m:den>
+            </m:f>
+          </m:sup>
+        </m:sSubSup>
+        <m:r>
+          <m:rPr>
+            <m:sty m:val="b"/>
+          </m:rPr>
+          <m:t>U</m:t>
+        </m:r>
+        <m:r>
+          <m:rPr>
+            <m:sty m:val="b"/>
+          </m:rPr>
+          <m:t>D</m:t>
+        </m:r>
+      </m:oMath>
+      <w:r>
+        <w:t xml:space="preserve"> </w:t>
+      </w:r>
+      <w:r>
+        <w:t xml:space="preserve">y</w:t>
+      </w:r>
+      <w:r>
+        <w:t xml:space="preserve"> </w:t>
+      </w:r>
+      <m:oMath>
+        <m:r>
+          <m:rPr>
+            <m:sty m:val="b"/>
+          </m:rPr>
+          <m:t>B</m:t>
+        </m:r>
+        <m:r>
+          <m:rPr>
+            <m:sty m:val="p"/>
+          </m:rPr>
+          <m:t>=</m:t>
+        </m:r>
+        <m:sSubSup>
+          <m:e>
+            <m:r>
+              <m:rPr>
+                <m:sty m:val="b"/>
+              </m:rPr>
+              <m:t>D</m:t>
+            </m:r>
+          </m:e>
+          <m:sub>
+            <m:r>
+              <m:t>C</m:t>
+            </m:r>
+          </m:sub>
+          <m:sup>
+            <m:r>
+              <m:rPr>
+                <m:sty m:val="p"/>
+              </m:rPr>
+              <m:t>−</m:t>
+            </m:r>
+            <m:f>
+              <m:fPr>
+                <m:type m:val="bar"/>
+              </m:fPr>
+              <m:num>
+                <m:r>
+                  <m:t>1</m:t>
+                </m:r>
+              </m:num>
+              <m:den>
+                <m:r>
+                  <m:t>2</m:t>
+                </m:r>
+              </m:den>
+            </m:f>
+          </m:sup>
+        </m:sSubSup>
+        <m:r>
+          <m:rPr>
+            <m:sty m:val="b"/>
+          </m:rPr>
+          <m:t>V</m:t>
+        </m:r>
+        <m:r>
+          <m:rPr>
+            <m:sty m:val="b"/>
+          </m:rPr>
+          <m:t>D</m:t>
+        </m:r>
+      </m:oMath>
+      <w:r>
+        <w:t xml:space="preserve"> </w:t>
+      </w:r>
+      <w:r>
+        <w:t xml:space="preserve">representan las coordenadas de ambos perfiles en un espacio común, llamado mapa simétrico.</w:t>
+      </w:r>
+    </w:p>
+    <w:bookmarkEnd w:id="85"/>
+    <w:bookmarkStart w:id="86" w:name="ejemplo-de-aplicación-con-r"/>
+    <w:p>
+      <w:pPr>
+        <w:pStyle w:val="Ttulo4"/>
+      </w:pPr>
+      <w:r>
+        <w:t xml:space="preserve">Ejemplo de aplicación con R</w:t>
+      </w:r>
+    </w:p>
+    <w:p>
+      <w:pPr>
+        <w:pStyle w:val="FirstParagraph"/>
+      </w:pPr>
+      <w:r>
+        <w:t xml:space="preserve">Se usará la base de datos</w:t>
+      </w:r>
+      <w:r>
+        <w:t xml:space="preserve"> </w:t>
+      </w:r>
+      <w:r>
+        <w:rPr>
+          <w:b/>
+          <w:bCs/>
+          <w:i/>
+          <w:iCs/>
+        </w:rPr>
+        <w:t xml:space="preserve">Fonocortesía</w:t>
+      </w:r>
+    </w:p>
+    <w:p>
+      <w:pPr>
+        <w:pStyle w:val="Textoindependiente"/>
+      </w:pPr>
+      <w:r>
+        <w:rPr>
+          <w:i/>
+          <w:iCs/>
+        </w:rPr>
+        <w:t xml:space="preserve">Base de datos recogida para el proyecto Fonocortesía, dirigida por el catedrático Antonio Hidalgo Navarro en el marco del proyecto de investigación Fonocortesía, subvencionado por Ministerio de Ciencia, Innovación y Universidades (FFI2009-07034).</w:t>
+      </w:r>
+    </w:p>
+    <w:bookmarkEnd w:id="86"/>
+    <w:bookmarkEnd w:id="87"/>
+    <w:bookmarkEnd w:id="88"/>
+    <w:bookmarkEnd w:id="89"/>
+    <w:bookmarkStart w:id="93" w:name="referencias"/>
+    <w:p>
+      <w:pPr>
+        <w:pStyle w:val="Ttulo1"/>
+      </w:pPr>
+      <w:r>
+        <w:t xml:space="preserve">Referencias</w:t>
+      </w:r>
+    </w:p>
+    <w:bookmarkStart w:id="92" w:name="refs"/>
+    <w:bookmarkStart w:id="90" w:name="ref-adrian2021"/>
+    <w:p>
+      <w:pPr>
+        <w:pStyle w:val="Bibliografa"/>
+      </w:pPr>
+      <w:r>
+        <w:t xml:space="preserve">Cabedo Nebot, Adrián. 2021.</w:t>
+      </w:r>
+      <w:r>
+        <w:t xml:space="preserve"> </w:t>
+      </w:r>
+      <w:r>
+        <w:rPr>
+          <w:i/>
+          <w:iCs/>
+        </w:rPr>
+        <w:t xml:space="preserve">Estadística Aplicada Con R: Visualización y Validación de Datos Poblacionales Pragmáticos y Fonéticos</w:t>
+      </w:r>
+      <w:r>
+        <w:t xml:space="preserve">. España: Universitat de Valéncia.</w:t>
+      </w:r>
+    </w:p>
+    <w:bookmarkEnd w:id="90"/>
+    <w:bookmarkStart w:id="91" w:name="ref-fernandez2024"/>
+    <w:p>
+      <w:pPr>
+        <w:pStyle w:val="Bibliografa"/>
+      </w:pPr>
+      <w:r>
+        <w:t xml:space="preserve">Fernández Avilés, Gema, and José María Montero. 2024.</w:t>
+      </w:r>
+      <w:r>
+        <w:t xml:space="preserve"> </w:t>
+      </w:r>
+      <w:r>
+        <w:rPr>
+          <w:i/>
+          <w:iCs/>
+        </w:rPr>
+        <w:t xml:space="preserve">Fundamentos de Ciencia de Datos Con R</w:t>
+      </w:r>
+      <w:r>
+        <w:t xml:space="preserve">. McGraw-Hill.</w:t>
+      </w:r>
+    </w:p>
+    <w:bookmarkEnd w:id="91"/>
+    <w:bookmarkEnd w:id="92"/>
+    <w:bookmarkEnd w:id="93"/>
     <w:sectPr>
       <w:headerReference r:id="rId9" w:type="default"/>
       <w:pgSz w:h="15840" w:w="12240"/>
@@ -16461,6 +20335,12 @@
     <w:lvlOverride w:ilvl="8">
       <w:startOverride w:val="6"/>
     </w:lvlOverride>
+  </w:num>
+  <w:num w:numId="1022">
+    <w:abstractNumId w:val="991"/>
+  </w:num>
+  <w:num w:numId="1023">
+    <w:abstractNumId w:val="991"/>
   </w:num>
 </w:numbering>
 </file>

</xml_diff>